<commit_message>
We are so back
</commit_message>
<xml_diff>
--- a/CSOK_TDK_DittrichL.docx
+++ b/CSOK_TDK_DittrichL.docx
@@ -340,7 +340,7 @@
           <w:sz w:val="36"/>
           <w:szCs w:val="36"/>
         </w:rPr>
-        <w:t>2023.</w:t>
+        <w:t>2024.</w:t>
       </w:r>
     </w:p>
     <w:sdt>
@@ -802,7 +802,7 @@
           <w:sz w:val="24"/>
           <w:szCs w:val="24"/>
         </w:rPr>
-        <w:t>Magyarországon 2016 óta létezik a Családi Otthonteremtési Kedvezmény (továbbiakban CSOK), amely egy, a családokat saját otthonhoz segítő támogatási forma. A 2016-tól induló Családvédelmi Akcióterv részeként a CSOK támogatja a házas egy, vagy több gyermeket vállalókat új lakás építésében, vásárlásában, meglévő felújításában, bővítésében. Ezen lehetőségek széles spektrumán a támogatás és támogatott hitel is változó, mind a felhasználást, mind a gyerekek számát illetően. Dolgozatomban azonban a leglényegesebb az, hogy az új ingatlan vásárlására vagy építésére 10 millió forint támogatás igényelhető 15 millió forint államilag támogatott hitellel, abban az esetben, ha a párnak van három vagy több gyermeke, illetve ha még nincsen három vagy több, de vállal minimum hármat. A lakásvásárlás és építés fellendítésére a kormány szintén 2016-ban csökkentette 5%-ra a lakásvásárlás áfáját. A későbbiekben ez ki lett vezetve, majd pedig 5 millió forintig lehetett visszaigényelni. Ezen intézkedések után még a babaváró támogatást is bevezették. 2023-ban a kormány bejelentette, hogy 2024-től kivezetik a városokból és csak falukban lesz igényelhető.</w:t>
+        <w:t>Magyarországon 2016 óta létezik a Családi Otthonteremtési Kedvezmény (továbbiakban CSOK), amely egy, a családokat saját otthonhoz segítő támogatási forma. A 2016-tól induló Családvédelmi Akcióterv részeként a CSOK támogatja a házas egy, vagy több gyermeket vállalókat új lakás építésében, vásárlásában, meglévő felújításában, bővítésében. Ezen lehetőségek széles spektrumán a támogatás és támogatott hitel is változó, mind a felhasználást, mind a gyerekek számát illetően. Dolgozatomban azonban a leglényegesebb az, hogy az új ingatlan vásárlására vagy építésére 10 millió forint támogatás igényelhető 15 millió forint államilag támogatott hitellel, abban az esetben, ha a párnak van három vagy több gyermeke, illetve ha még nincsen három vagy több, de vállal minimum hármat. A lakásvásárlás és építés fellendítésére a kormány szintén 2016-ban csökkentette 5%-ra a lakásvásárlás áfáját. A későbbiekben ez ki lett vezetve, majd pedig 5 millió forintig lehetett visszaigényelni. Ezen intézkedések után még a babaváró támogatást is bevezették.</w:t>
       </w:r>
     </w:p>
     <w:p>
@@ -825,6 +825,58 @@
     </w:p>
     <w:p>
       <w:pPr>
+        <w:pStyle w:val="Normal"/>
+        <w:jc w:val="both"/>
+        <w:rPr>
+          <w:rFonts w:ascii="Times New Roman" w:hAnsi="Times New Roman" w:cs="Times New Roman"/>
+        </w:rPr>
+      </w:pPr>
+      <w:r>
+        <w:rPr>
+          <w:rFonts w:cs="Times New Roman" w:ascii="Times New Roman" w:hAnsi="Times New Roman"/>
+        </w:rPr>
+      </w:r>
+    </w:p>
+    <w:p>
+      <w:pPr>
+        <w:pStyle w:val="Normal"/>
+        <w:jc w:val="both"/>
+        <w:rPr>
+          <w:b/>
+          <w:bCs/>
+        </w:rPr>
+      </w:pPr>
+      <w:r>
+        <w:rPr>
+          <w:rFonts w:cs="Times New Roman" w:ascii="Times New Roman" w:hAnsi="Times New Roman"/>
+          <w:b/>
+          <w:bCs/>
+          <w:sz w:val="24"/>
+          <w:szCs w:val="24"/>
+        </w:rPr>
+        <w:t>Téma relevanciájának indoklása</w:t>
+      </w:r>
+    </w:p>
+    <w:p>
+      <w:pPr>
+        <w:pStyle w:val="Normal"/>
+        <w:jc w:val="both"/>
+        <w:rPr>
+          <w:rFonts w:ascii="Times New Roman" w:hAnsi="Times New Roman" w:cs="Times New Roman"/>
+          <w:sz w:val="24"/>
+          <w:szCs w:val="24"/>
+        </w:rPr>
+      </w:pPr>
+      <w:r>
+        <w:rPr>
+          <w:rFonts w:cs="Times New Roman" w:ascii="Times New Roman" w:hAnsi="Times New Roman"/>
+          <w:sz w:val="24"/>
+          <w:szCs w:val="24"/>
+        </w:rPr>
+      </w:r>
+    </w:p>
+    <w:p>
+      <w:pPr>
         <w:pStyle w:val="Cmsor2"/>
         <w:spacing w:lineRule="auto" w:line="276"/>
         <w:rPr>
@@ -877,7 +929,7 @@
           <w:sz w:val="24"/>
           <w:szCs w:val="24"/>
         </w:rPr>
-        <w:t xml:space="preserve">Eredményváltozóm tehát a tízezer főre jutó lakásépítések száma, ami azt jelenti, hogy az adott járásban az adott évben tízezer főre ennyi használatbavételi engedélyt bocsátottak ki lakásokra és házakra. Azzal, hogy ez arányosítva van a járás lakosainak számával, remekül összehasonlíthatóak a járások eltérő lakosszám esetén is. Magyarázó változóim az egy állandó lakosra jutó személyi jövedelemadó alapot képző jövedelem járási szinten, a foglalkoztatottsági ráta megyei szinten, beruházási teljesítményérték egy lakosra vetítve megyei szinten és legvégül a “CSOK” szó keresési trendje Google-n szintén megyei szinten. Magyarázó változóim közé bevettem egészségügyi változókat a KSH </w:t>
+        <w:t xml:space="preserve">Eredményváltozóm tehát a tízezer főre jutó lakásépítések száma, ami azt jelenti, hogy az adott járásban az adott évben tízezer főre ennyi használatbavételi engedélyt bocsátottak ki lakásokra és házakra. Azzal, hogy ez arányosítva van a járás lakosainak számával, remekül összehasonlíthatóak a járások eltérő lakosszám esetén is. Magyarázó változóim az egy állandó lakosra jutó személyi jövedelemadó alapot képző jövedelem járási szinten, az adott járásban az átlagos ingatlanár, a százezer lakosra jutó regisztrált sértettek (bűncselekményből adódóan) száma, a foglalkoztatottsági ráta megyei szinten, beruházási teljesítményérték egy lakosra vetítve megyei szinten és a “CSOK” szó keresési trendje Google-n szintén megyei szinten. Magyarázó változóim közé bevettem egészségügyi változókat a KSH </w:t>
       </w:r>
       <w:r>
         <w:rPr>
@@ -895,15 +947,7 @@
           <w:sz w:val="24"/>
           <w:szCs w:val="24"/>
         </w:rPr>
-        <w:t xml:space="preserve">, szintén arányosítva a lakossághoz. Ezekből az adatokból főkomponenseket képeztem, mivel erősen korrelálnak egymással. </w:t>
-      </w:r>
-      <w:r>
-        <w:rPr>
-          <w:rFonts w:cs="Times New Roman" w:ascii="Times New Roman" w:hAnsi="Times New Roman"/>
-          <w:sz w:val="24"/>
-          <w:szCs w:val="24"/>
-        </w:rPr>
-        <w:t>Az első főkomponens a háziorvosok rendelői forgalmát, összes forgalmát, felnőtt és gyermek részére szervezett háziorvosi szolgálatok számát, háziorvosok szolgálatának számát és az ápolók számát. Ezek az adatok tízezer főre vannak vetítve, hogy jobban összehasonlíthatók az eltérő lakosszámú megyék. A második főkomponensben, szintén tízezer főre vetítve a házi gyermekorvosok és a védőnők száma szerepel.</w:t>
+        <w:t>, szintén arányosítva a lakossághoz. Ezekből az adatokból főkomponenseket képeztem, mivel erősen korrelálnak egymással. Az első főkomponens a háziorvosok rendelői forgalmát, összes forgalmát, felnőtt és gyermek részére szervezett háziorvosi szolgálatok számát, háziorvosok szolgálatának számát és az ápolók számát. Ezek az adatok tízezer főre vannak vetítve, hogy jobban összehasonlíthatók az eltérő lakosszámú megyék. A második főkomponensben, szintén tízezer főre vetítve a házi gyermekorvosok és a védőnők száma szerepel.</w:t>
       </w:r>
     </w:p>
     <w:p>
@@ -3986,7 +4030,7 @@
           <w:sz w:val="24"/>
           <w:szCs w:val="24"/>
         </w:rPr>
-        <w:t xml:space="preserve">Az országban három nagyobb gócpontot tudtam azonosítani, az első Budapest és agglomerációja, amivel az M7-es autópálya nyomvonalán összeér a második gócponttal, Balaton-melletti járásokkal. Magyarországon regionális szinten eltérőek az egy főre jutó bruttó GDP adatok, például 2019-et nézve Budapesten 10 048 Ft bruttó hazai termék jutott egy főre, Győr-Moson-Sopron vármegyében 5 525 Ft, Szabolcsban pedig 2 857 Ft. (KSH, 2022) Látszik, hogy óriási különbségek vannak régiónként és Budapest a legkiemelkedőbb. Az átlagkeresetek is tükrözik ezeket a szakadékokat, Budapesten ugyanebben az évben a bruttó átlagkereset 460, Győr-Moson-Sopron vármegyében 389, Szabolcs-Szatmár-Bereg vármegyében 252 ezer forint volt. (KSH, 2022) Ésszerű döntés lehet tehát a munkavállalók részéről Budapesten munkát vállalni és ott vagy az agglomerációban házat vagy lakást venni, építeni. </w:t>
+        <w:t xml:space="preserve">Az országban három nagyobb gócpontot tudtam azonosítani, az első Budapest és agglomerációja, amivel az M7-es autópálya nyomvonalán összeér a második gócponttal, Balaton-melletti járásokkal. Magyarországon regionális szinten eltérőek az egy főre jutó bruttó GDP adatok, például 2019-et nézve Budapesten 10 048 Ft bruttó hazai termék jutott egy főre, Győr-Moson-Sopron vármegyében 5 525 Ft, Szabolcsban pedig 2 857 Ft. (KSH, 2022) Látszik, hogy óriási különbségek vannak régiónként és Budapest a legkiemelkedőbb. Az átlagkeresetek is tükrözik ezeket a szakadékokat, Budapesten ugyanebben az évben a bruttó átlagkereset 460, Győr-Moson-Sopron vármegyében 389, Szabolcs-Szatmár-Bereg vármegyében 252 ezer forint volt. (KSH, 2022) Észszerű döntés lehet tehát a munkavállalók részéről Budapesten munkát vállalni és ott vagy az agglomerációban házat vagy lakást venni, építeni. </w:t>
       </w:r>
     </w:p>
     <w:p>
@@ -4226,7 +4270,7 @@
           <w:sz w:val="24"/>
           <w:szCs w:val="24"/>
         </w:rPr>
-        <w:t>k &gt; 0-ra (t,k ϵ N). A területi adatok térben egymás mellett helyezkednek el, így ezek is korrelálhatnak térbeli dimenzióból nézve egymással, ez a térbeli autokorreláció. A térbeli autokorreláció mérésére vannak különböző mutatók, ám először meg kellene határozni, hogy mely járások szomszédosak. Észszerű megoldás lenne egyszerűen összeszedni, hogy mely járásoknak van szomszédos határa melyikkel. Alternatívaként azt is meg lehetne nézni, hogy a járások geometriai középpontjai egy megadott távolságon belül helyezkednek el egymáshoz képest. A szomszédság definiálásához én inkább egy inverz távolságalapú (euklideszi), sorstandardizált súlymátrixot fogok használni, mert logikusabbnak tűnik az, hogy a távolságoknak nagyobb jelentőségük van, mint az effektív határoknak. Magyarországon rengetegen ingázhatnak napi szinten munkába, és ha így lenne, akkor gyakorta járhatnak szomszédos vagy egyel messzibb járásokba is. Véleményem szerint a távolság, amitől egyes járásokat szomszédosnak lehet tekinteni 30-40 km között lehet, ez körülbelül elképzelhető az ország méretéből és a járások számából, nem is beszélve arról, hogy ez akár mindennapi ingázási távolságnak sem nagy. Ahhoz, hogy meg tudjam állapítani az optimális távolságot, hogy mit tekintek egy járás szomszédjának kellenek az autokorrelációs mutatószámok. Moran I-je és Geary C-je is bevett autokorrelációs mutató, amiket kiszámoltam több vizsgált évben és távolsággal.</w:t>
+        <w:t>k &gt; 0-ra (t,k ϵ N). A területi adatok térben egymás mellett helyezkednek el, így ezek is korrelálhatnak térbeli dimenzióból nézve egymással, ez a térbeli autokorreláció. A térbeli autokorreláció mérésére vannak különböző mutatók, ám először meg kellene határozni, hogy mely járások szomszédosak. Észszerű megoldás lenne egyszerűen összeszedni, hogy mely járásoknak van szomszédos határa melyikkel. Alternatívaként azt is meg lehetne nézni, hogy a járások geometriai középpontjai egy megadott távolságon belül helyezkednek el egymáshoz képest. A szomszédság definiálásához én inkább egy inverz távolságalapú (euklideszi), sorstandardizált súlymátrixot fogok használni, mert logikusabbnak tűnik az, hogy a távolságoknak nagyobb jelentőségük van, mint az effektív határoknak. Magyarországon rengetegen ingázhatnak napi szinten munkába, és ha így lenne, akkor gyakorta járhatnak szomszédos vagy egyel messzibb járásokba is. Véleményem szerint a távolság, amitől egyes járásokat szomszédosnak lehet tekinteni 30-40 km között lehet, ez körülbelül elképzelhető az ország méretéből és a járások számából, nem is beszélve arról, hogy ez akár mindennapi ingázási távolságnak sem nagy. Ahhoz, hogy meg tudjam állapítani az optimális távolságot, hogy mit tekintek egy járás szomszédjának kellenek az autokorrelációs mutatószámok. Moran I-je és Geary C-je is bevett autokorrelációs mutató, amiket kiszámoltam több vizsgált évben és távolsággal.(Varga, 2002)</w:t>
       </w:r>
     </w:p>
     <w:p>
@@ -4246,8 +4290,220 @@
           <w:szCs w:val="24"/>
         </w:rPr>
         <w:tab/>
-        <w:t>Moran I-je a [-1;1] tartományban vehet fel értéket, hasonlóan a Pearson-féle korrelációhoz, minél nagyobb az abszolút távolsága I-nek a nullától annál erősebb az autokorreláció, az előjelek pedig hasonlóan, ha I negatív, akkor negatív irányban van autokorreláció, ha pozitív, akkor pozitív irányban.</w:t>
-      </w:r>
+        <w:t>Moran I-je a [-1;1] tartományban vehet fel értéket, hasonlóan a Pearson-féle korrelációhoz, minél nagyobb az abszolút távolsága I-nek a nullától annál erősebb az autokorreláció, az előjelek pedig hasonlóan, ha I negatív, akkor negatív irányban van autokorreláció, ha pozitív, akkor pozitív irányban. Moran I-jének képlete, amennyiben sorstandardizált W súlymátrix áll rendelkezésre:</w:t>
+      </w:r>
+    </w:p>
+    <w:p>
+      <w:pPr>
+        <w:pStyle w:val="Normal"/>
+        <w:jc w:val="center"/>
+        <w:rPr>
+          <w:rFonts w:ascii="Times New Roman" w:hAnsi="Times New Roman" w:cs="Times New Roman"/>
+          <w:sz w:val="24"/>
+          <w:szCs w:val="24"/>
+        </w:rPr>
+      </w:pPr>
+      <w:r>
+        <w:rPr/>
+      </w:r>
+      <m:oMathPara xmlns:m="http://schemas.openxmlformats.org/officeDocument/2006/math">
+        <m:oMathParaPr>
+          <m:jc m:val="center"/>
+        </m:oMathParaPr>
+        <m:oMath>
+          <m:r>
+            <w:rPr>
+              <w:rFonts w:ascii="Cambria Math" w:hAnsi="Cambria Math"/>
+            </w:rPr>
+            <m:t xml:space="preserve">I</m:t>
+          </m:r>
+          <m:r>
+            <w:rPr>
+              <w:rFonts w:ascii="Cambria Math" w:hAnsi="Cambria Math"/>
+            </w:rPr>
+            <m:t xml:space="preserve">=</m:t>
+          </m:r>
+          <m:nary>
+            <m:naryPr>
+              <m:chr m:val="∑"/>
+              <m:subHide m:val="1"/>
+              <m:supHide m:val="1"/>
+            </m:naryPr>
+            <m:sub/>
+            <m:sup/>
+            <m:e>
+              <m:sSub>
+                <m:e>
+                  <m:r>
+                    <w:rPr>
+                      <w:rFonts w:ascii="Cambria Math" w:hAnsi="Cambria Math"/>
+                    </w:rPr>
+                    <m:t xml:space="preserve">w</m:t>
+                  </m:r>
+                </m:e>
+                <m:sub>
+                  <m:r>
+                    <w:rPr>
+                      <w:rFonts w:ascii="Cambria Math" w:hAnsi="Cambria Math"/>
+                    </w:rPr>
+                    <m:t xml:space="preserve">ij</m:t>
+                  </m:r>
+                </m:sub>
+              </m:sSub>
+            </m:e>
+          </m:nary>
+          <m:f>
+            <m:num>
+              <m:d>
+                <m:dPr>
+                  <m:begChr m:val="("/>
+                  <m:endChr m:val=")"/>
+                </m:dPr>
+                <m:e>
+                  <m:sSub>
+                    <m:e>
+                      <m:r>
+                        <w:rPr>
+                          <w:rFonts w:ascii="Cambria Math" w:hAnsi="Cambria Math"/>
+                        </w:rPr>
+                        <m:t xml:space="preserve">x</m:t>
+                      </m:r>
+                    </m:e>
+                    <m:sub>
+                      <m:r>
+                        <w:rPr>
+                          <w:rFonts w:ascii="Cambria Math" w:hAnsi="Cambria Math"/>
+                        </w:rPr>
+                        <m:t xml:space="preserve">i</m:t>
+                      </m:r>
+                    </m:sub>
+                  </m:sSub>
+                  <m:r>
+                    <w:rPr>
+                      <w:rFonts w:ascii="Cambria Math" w:hAnsi="Cambria Math"/>
+                    </w:rPr>
+                    <m:t xml:space="preserve">–</m:t>
+                  </m:r>
+                  <m:r>
+                    <w:rPr>
+                      <w:rFonts w:ascii="Cambria Math" w:hAnsi="Cambria Math"/>
+                    </w:rPr>
+                    <m:t xml:space="preserve">μ</m:t>
+                  </m:r>
+                </m:e>
+              </m:d>
+              <m:d>
+                <m:dPr>
+                  <m:begChr m:val="("/>
+                  <m:endChr m:val=")"/>
+                </m:dPr>
+                <m:e>
+                  <m:sSub>
+                    <m:e>
+                      <m:r>
+                        <w:rPr>
+                          <w:rFonts w:ascii="Cambria Math" w:hAnsi="Cambria Math"/>
+                        </w:rPr>
+                        <m:t xml:space="preserve">x</m:t>
+                      </m:r>
+                    </m:e>
+                    <m:sub>
+                      <m:r>
+                        <w:rPr>
+                          <w:rFonts w:ascii="Cambria Math" w:hAnsi="Cambria Math"/>
+                        </w:rPr>
+                        <m:t xml:space="preserve">j</m:t>
+                      </m:r>
+                    </m:sub>
+                  </m:sSub>
+                  <m:r>
+                    <w:rPr>
+                      <w:rFonts w:ascii="Cambria Math" w:hAnsi="Cambria Math"/>
+                    </w:rPr>
+                    <m:t xml:space="preserve">–</m:t>
+                  </m:r>
+                  <m:r>
+                    <w:rPr>
+                      <w:rFonts w:ascii="Cambria Math" w:hAnsi="Cambria Math"/>
+                    </w:rPr>
+                    <m:t xml:space="preserve">μ</m:t>
+                  </m:r>
+                </m:e>
+              </m:d>
+            </m:num>
+            <m:den>
+              <m:sSub>
+                <m:e>
+                  <m:r>
+                    <w:rPr>
+                      <w:rFonts w:ascii="Cambria Math" w:hAnsi="Cambria Math"/>
+                    </w:rPr>
+                    <m:t xml:space="preserve">Σ</m:t>
+                  </m:r>
+                </m:e>
+                <m:sub>
+                  <m:r>
+                    <w:rPr>
+                      <w:rFonts w:ascii="Cambria Math" w:hAnsi="Cambria Math"/>
+                    </w:rPr>
+                    <m:t xml:space="preserve">i</m:t>
+                  </m:r>
+                </m:sub>
+              </m:sSub>
+              <m:sSup>
+                <m:e>
+                  <m:d>
+                    <m:dPr>
+                      <m:begChr m:val="("/>
+                      <m:endChr m:val=")"/>
+                    </m:dPr>
+                    <m:e>
+                      <m:sSub>
+                        <m:e>
+                          <m:r>
+                            <w:rPr>
+                              <w:rFonts w:ascii="Cambria Math" w:hAnsi="Cambria Math"/>
+                            </w:rPr>
+                            <m:t xml:space="preserve">x</m:t>
+                          </m:r>
+                        </m:e>
+                        <m:sub>
+                          <m:r>
+                            <w:rPr>
+                              <w:rFonts w:ascii="Cambria Math" w:hAnsi="Cambria Math"/>
+                            </w:rPr>
+                            <m:t xml:space="preserve">i</m:t>
+                          </m:r>
+                        </m:sub>
+                      </m:sSub>
+                      <m:r>
+                        <w:rPr>
+                          <w:rFonts w:ascii="Cambria Math" w:hAnsi="Cambria Math"/>
+                        </w:rPr>
+                        <m:t xml:space="preserve">–</m:t>
+                      </m:r>
+                      <m:r>
+                        <w:rPr>
+                          <w:rFonts w:ascii="Cambria Math" w:hAnsi="Cambria Math"/>
+                        </w:rPr>
+                        <m:t xml:space="preserve">μ</m:t>
+                      </m:r>
+                    </m:e>
+                  </m:d>
+                </m:e>
+                <m:sup>
+                  <m:r>
+                    <w:rPr>
+                      <w:rFonts w:ascii="Cambria Math" w:hAnsi="Cambria Math"/>
+                    </w:rPr>
+                    <m:t xml:space="preserve">2</m:t>
+                  </m:r>
+                </m:sup>
+              </m:sSup>
+            </m:den>
+          </m:f>
+        </m:oMath>
+      </m:oMathPara>
     </w:p>
     <w:p>
       <w:pPr>
@@ -4268,6 +4524,286 @@
         </w:rPr>
         <w:t>Geary C-je egy 0 és egy 1-nél nagyobb, nem meghatározott szám között lehet. C értéke 1 alatt pozitív autokorrelációt jelent, míg szignifikánsan felette negatív autokorrelációt jelent. (Varga, 2002)</w:t>
       </w:r>
+    </w:p>
+    <w:p>
+      <w:pPr>
+        <w:pStyle w:val="Normal"/>
+        <w:ind w:firstLine="720"/>
+        <w:jc w:val="both"/>
+        <w:rPr>
+          <w:rFonts w:ascii="Times New Roman" w:hAnsi="Times New Roman" w:cs="Times New Roman"/>
+          <w:sz w:val="24"/>
+          <w:szCs w:val="24"/>
+        </w:rPr>
+      </w:pPr>
+      <w:r>
+        <w:rPr>
+          <w:rFonts w:cs="Times New Roman" w:ascii="Times New Roman" w:hAnsi="Times New Roman"/>
+          <w:sz w:val="24"/>
+          <w:szCs w:val="24"/>
+        </w:rPr>
+        <w:t>Geary C-je az alábbi formulával áll elő:</w:t>
+      </w:r>
+    </w:p>
+    <w:p>
+      <w:pPr>
+        <w:pStyle w:val="Normal"/>
+        <w:ind w:firstLine="720"/>
+        <w:jc w:val="center"/>
+        <w:rPr>
+          <w:rFonts w:ascii="Times New Roman" w:hAnsi="Times New Roman" w:cs="Times New Roman"/>
+          <w:sz w:val="24"/>
+          <w:szCs w:val="24"/>
+        </w:rPr>
+      </w:pPr>
+      <w:r>
+        <w:rPr/>
+      </w:r>
+      <m:oMathPara xmlns:m="http://schemas.openxmlformats.org/officeDocument/2006/math">
+        <m:oMathParaPr>
+          <m:jc m:val="center"/>
+        </m:oMathParaPr>
+        <m:oMath>
+          <m:r>
+            <w:rPr>
+              <w:rFonts w:ascii="Cambria Math" w:hAnsi="Cambria Math"/>
+            </w:rPr>
+            <m:t xml:space="preserve">C</m:t>
+          </m:r>
+          <m:r>
+            <w:rPr>
+              <w:rFonts w:ascii="Cambria Math" w:hAnsi="Cambria Math"/>
+            </w:rPr>
+            <m:t xml:space="preserve">=</m:t>
+          </m:r>
+          <m:f>
+            <m:num>
+              <m:d>
+                <m:dPr>
+                  <m:begChr m:val="("/>
+                  <m:endChr m:val=")"/>
+                </m:dPr>
+                <m:e>
+                  <m:r>
+                    <w:rPr>
+                      <w:rFonts w:ascii="Cambria Math" w:hAnsi="Cambria Math"/>
+                    </w:rPr>
+                    <m:t xml:space="preserve">N</m:t>
+                  </m:r>
+                  <m:r>
+                    <w:rPr>
+                      <w:rFonts w:ascii="Cambria Math" w:hAnsi="Cambria Math"/>
+                    </w:rPr>
+                    <m:t xml:space="preserve">−</m:t>
+                  </m:r>
+                  <m:r>
+                    <w:rPr>
+                      <w:rFonts w:ascii="Cambria Math" w:hAnsi="Cambria Math"/>
+                    </w:rPr>
+                    <m:t xml:space="preserve">1</m:t>
+                  </m:r>
+                </m:e>
+              </m:d>
+              <m:nary>
+                <m:naryPr>
+                  <m:chr m:val="∑"/>
+                  <m:subHide m:val="1"/>
+                  <m:supHide m:val="1"/>
+                </m:naryPr>
+                <m:sub/>
+                <m:sup/>
+                <m:e>
+                  <m:nary>
+                    <m:naryPr>
+                      <m:chr m:val="∑"/>
+                      <m:subHide m:val="1"/>
+                      <m:supHide m:val="1"/>
+                    </m:naryPr>
+                    <m:sub/>
+                    <m:sup/>
+                    <m:e>
+                      <m:sSub>
+                        <m:e>
+                          <m:r>
+                            <w:rPr>
+                              <w:rFonts w:ascii="Cambria Math" w:hAnsi="Cambria Math"/>
+                            </w:rPr>
+                            <m:t xml:space="preserve">w</m:t>
+                          </m:r>
+                        </m:e>
+                        <m:sub>
+                          <m:r>
+                            <w:rPr>
+                              <w:rFonts w:ascii="Cambria Math" w:hAnsi="Cambria Math"/>
+                            </w:rPr>
+                            <m:t xml:space="preserve">ij</m:t>
+                          </m:r>
+                        </m:sub>
+                      </m:sSub>
+                    </m:e>
+                  </m:nary>
+                </m:e>
+              </m:nary>
+              <m:sSup>
+                <m:e>
+                  <m:d>
+                    <m:dPr>
+                      <m:begChr m:val="("/>
+                      <m:endChr m:val=")"/>
+                    </m:dPr>
+                    <m:e>
+                      <m:sSub>
+                        <m:e>
+                          <m:r>
+                            <w:rPr>
+                              <w:rFonts w:ascii="Cambria Math" w:hAnsi="Cambria Math"/>
+                            </w:rPr>
+                            <m:t xml:space="preserve">x</m:t>
+                          </m:r>
+                        </m:e>
+                        <m:sub>
+                          <m:r>
+                            <w:rPr>
+                              <w:rFonts w:ascii="Cambria Math" w:hAnsi="Cambria Math"/>
+                            </w:rPr>
+                            <m:t xml:space="preserve">i</m:t>
+                          </m:r>
+                        </m:sub>
+                      </m:sSub>
+                      <m:r>
+                        <w:rPr>
+                          <w:rFonts w:ascii="Cambria Math" w:hAnsi="Cambria Math"/>
+                        </w:rPr>
+                        <m:t xml:space="preserve">−</m:t>
+                      </m:r>
+                      <m:sSub>
+                        <m:e>
+                          <m:r>
+                            <w:rPr>
+                              <w:rFonts w:ascii="Cambria Math" w:hAnsi="Cambria Math"/>
+                            </w:rPr>
+                            <m:t xml:space="preserve">x</m:t>
+                          </m:r>
+                        </m:e>
+                        <m:sub>
+                          <m:r>
+                            <w:rPr>
+                              <w:rFonts w:ascii="Cambria Math" w:hAnsi="Cambria Math"/>
+                            </w:rPr>
+                            <m:t xml:space="preserve">j</m:t>
+                          </m:r>
+                        </m:sub>
+                      </m:sSub>
+                    </m:e>
+                  </m:d>
+                </m:e>
+                <m:sup>
+                  <m:r>
+                    <w:rPr>
+                      <w:rFonts w:ascii="Cambria Math" w:hAnsi="Cambria Math"/>
+                    </w:rPr>
+                    <m:t xml:space="preserve">2</m:t>
+                  </m:r>
+                </m:sup>
+              </m:sSup>
+            </m:num>
+            <m:den>
+              <m:r>
+                <w:rPr>
+                  <w:rFonts w:ascii="Cambria Math" w:hAnsi="Cambria Math"/>
+                </w:rPr>
+                <m:t xml:space="preserve">2</m:t>
+              </m:r>
+              <m:sSub>
+                <m:e>
+                  <m:r>
+                    <w:rPr>
+                      <w:rFonts w:ascii="Cambria Math" w:hAnsi="Cambria Math"/>
+                    </w:rPr>
+                    <m:t xml:space="preserve">S</m:t>
+                  </m:r>
+                </m:e>
+                <m:sub>
+                  <m:r>
+                    <w:rPr>
+                      <w:rFonts w:ascii="Cambria Math" w:hAnsi="Cambria Math"/>
+                    </w:rPr>
+                    <m:t xml:space="preserve">0</m:t>
+                  </m:r>
+                </m:sub>
+              </m:sSub>
+              <m:nary>
+                <m:naryPr>
+                  <m:chr m:val="∑"/>
+                  <m:subHide m:val="1"/>
+                  <m:supHide m:val="1"/>
+                </m:naryPr>
+                <m:sub/>
+                <m:sup/>
+                <m:e>
+                  <m:sSup>
+                    <m:e>
+                      <m:d>
+                        <m:dPr>
+                          <m:begChr m:val="("/>
+                          <m:endChr m:val=")"/>
+                        </m:dPr>
+                        <m:e>
+                          <m:sSub>
+                            <m:e>
+                              <m:r>
+                                <w:rPr>
+                                  <w:rFonts w:ascii="Cambria Math" w:hAnsi="Cambria Math"/>
+                                </w:rPr>
+                                <m:t xml:space="preserve">x</m:t>
+                              </m:r>
+                            </m:e>
+                            <m:sub>
+                              <m:r>
+                                <w:rPr>
+                                  <w:rFonts w:ascii="Cambria Math" w:hAnsi="Cambria Math"/>
+                                </w:rPr>
+                                <m:t xml:space="preserve">i</m:t>
+                              </m:r>
+                            </m:sub>
+                          </m:sSub>
+                          <m:r>
+                            <w:rPr>
+                              <w:rFonts w:ascii="Cambria Math" w:hAnsi="Cambria Math"/>
+                            </w:rPr>
+                            <m:t xml:space="preserve">−</m:t>
+                          </m:r>
+                          <m:acc>
+                            <m:accPr>
+                              <m:chr m:val="¯"/>
+                            </m:accPr>
+                            <m:e>
+                              <m:r>
+                                <w:rPr>
+                                  <w:rFonts w:ascii="Cambria Math" w:hAnsi="Cambria Math"/>
+                                </w:rPr>
+                                <m:t xml:space="preserve">x</m:t>
+                              </m:r>
+                            </m:e>
+                          </m:acc>
+                        </m:e>
+                      </m:d>
+                    </m:e>
+                    <m:sup>
+                      <m:r>
+                        <w:rPr>
+                          <w:rFonts w:ascii="Cambria Math" w:hAnsi="Cambria Math"/>
+                        </w:rPr>
+                        <m:t xml:space="preserve">2</m:t>
+                      </m:r>
+                    </m:sup>
+                  </m:sSup>
+                </m:e>
+              </m:nary>
+            </m:den>
+          </m:f>
+        </m:oMath>
+      </m:oMathPara>
     </w:p>
     <w:p>
       <w:pPr>
@@ -4421,58 +4957,217 @@
           <w:sz w:val="24"/>
           <w:szCs w:val="24"/>
         </w:rPr>
-        <w:t xml:space="preserve">Panel adatoknál felmerül a kiegyensúlyozottság kérdése, ez azt jelenti, hogy minden évben van megfigyelés az egyedekről. Azonban az adataim között vannak hiányzó értékek, szám szerint 21 adat a 2019-2021 közötti időszakban. Ennek orvoslására egy generalizált additív modellel (továbbiakban GAM) becslem meg a hiányzó adatokat. A modellben a lakásépítések számát egyedül az járás koordinátái (hosszúság, szélesség) és az adott évvel való interakciójuk alapján pótlom ki az adatokat. A GAM modell egy olyan generalizált lineáris modell, amely tartalmaz egy </w:t>
-      </w:r>
-      <w:r>
-        <w:rPr>
-          <w:rFonts w:cs="Times New Roman" w:ascii="Times New Roman" w:hAnsi="Times New Roman"/>
-          <w:i/>
-          <w:sz w:val="24"/>
-          <w:szCs w:val="24"/>
-        </w:rPr>
-        <w:t>k</w:t>
-      </w:r>
-      <w:r>
-        <w:rPr>
-          <w:rFonts w:cs="Times New Roman" w:ascii="Times New Roman" w:hAnsi="Times New Roman"/>
-          <w:sz w:val="24"/>
-          <w:szCs w:val="24"/>
-        </w:rPr>
-        <w:t xml:space="preserve"> súlyú simító paraméteres részt is az egyszerű lineáris regresszióhoz képest. Így a modell fel tud venni olyan, nemlineáris formát is, amiben inflexiós pontok vannak. A modell tartalmaz úgynevezett </w:t>
-      </w:r>
-      <w:r>
-        <w:rPr>
-          <w:rFonts w:cs="Times New Roman" w:ascii="Times New Roman" w:hAnsi="Times New Roman"/>
-          <w:i/>
-          <w:sz w:val="24"/>
-          <w:szCs w:val="24"/>
-        </w:rPr>
-        <w:t xml:space="preserve">görbéket </w:t>
-      </w:r>
-      <w:r>
-        <w:rPr>
-          <w:rFonts w:cs="Times New Roman" w:ascii="Times New Roman" w:hAnsi="Times New Roman"/>
-          <w:sz w:val="24"/>
-          <w:szCs w:val="24"/>
-        </w:rPr>
-        <w:t xml:space="preserve">(angolul “spline”), amik lényegében polinomiális függvények, amik egy kis területet fednek le. Ezek a </w:t>
-      </w:r>
-      <w:r>
-        <w:rPr>
-          <w:rFonts w:cs="Times New Roman" w:ascii="Times New Roman" w:hAnsi="Times New Roman"/>
-          <w:i/>
-          <w:sz w:val="24"/>
-          <w:szCs w:val="24"/>
-        </w:rPr>
-        <w:t>görbék</w:t>
-      </w:r>
-      <w:r>
-        <w:rPr>
-          <w:rFonts w:cs="Times New Roman" w:ascii="Times New Roman" w:hAnsi="Times New Roman"/>
-          <w:sz w:val="24"/>
-          <w:szCs w:val="24"/>
-        </w:rPr>
-        <w:t xml:space="preserve"> teszik lehetővé, hogy a modell térben ne egy sík legyen, hanem egy olyan felszín, melyen vannak kiemelkedések és süllyedések. (Wood, 2003)</w:t>
+        <w:t xml:space="preserve">Panel adatoknál felmerül a kiegyensúlyozottság kérdése, ez azt jelenti, hogy minden </w:t>
+      </w:r>
+      <w:r>
+        <w:rPr>
+          <w:rFonts w:cs="Times New Roman" w:ascii="Times New Roman" w:hAnsi="Times New Roman"/>
+          <w:sz w:val="24"/>
+          <w:szCs w:val="24"/>
+        </w:rPr>
+        <w:t>megfigyelt időpontban</w:t>
+      </w:r>
+      <w:r>
+        <w:rPr>
+          <w:rFonts w:cs="Times New Roman" w:ascii="Times New Roman" w:hAnsi="Times New Roman"/>
+          <w:sz w:val="24"/>
+          <w:szCs w:val="24"/>
+        </w:rPr>
+        <w:t xml:space="preserve"> van megfigyelés az </w:t>
+      </w:r>
+      <w:r>
+        <w:rPr>
+          <w:rFonts w:cs="Times New Roman" w:ascii="Times New Roman" w:hAnsi="Times New Roman"/>
+          <w:sz w:val="24"/>
+          <w:szCs w:val="24"/>
+        </w:rPr>
+        <w:t>adott entitásról</w:t>
+      </w:r>
+      <w:r>
+        <w:rPr>
+          <w:rFonts w:cs="Times New Roman" w:ascii="Times New Roman" w:hAnsi="Times New Roman"/>
+          <w:sz w:val="24"/>
+          <w:szCs w:val="24"/>
+        </w:rPr>
+        <w:t xml:space="preserve">. Azonban az adataim között vannak hiányzó értékek, szám szerint 21 </w:t>
+      </w:r>
+      <w:r>
+        <w:rPr>
+          <w:rFonts w:cs="Times New Roman" w:ascii="Times New Roman" w:hAnsi="Times New Roman"/>
+          <w:sz w:val="24"/>
+          <w:szCs w:val="24"/>
+        </w:rPr>
+        <w:t xml:space="preserve">darab </w:t>
+      </w:r>
+      <w:r>
+        <w:rPr>
+          <w:rFonts w:cs="Times New Roman" w:ascii="Times New Roman" w:hAnsi="Times New Roman"/>
+          <w:sz w:val="24"/>
+          <w:szCs w:val="24"/>
+        </w:rPr>
+        <w:t xml:space="preserve">adat a 2019-2021 közötti időszakban. Ennek orvoslására egy </w:t>
+      </w:r>
+      <w:r>
+        <w:rPr>
+          <w:rFonts w:cs="Times New Roman" w:ascii="Times New Roman" w:hAnsi="Times New Roman"/>
+          <w:sz w:val="24"/>
+          <w:szCs w:val="24"/>
+        </w:rPr>
+        <w:t>G</w:t>
+      </w:r>
+      <w:r>
+        <w:rPr>
+          <w:rFonts w:cs="Times New Roman" w:ascii="Times New Roman" w:hAnsi="Times New Roman"/>
+          <w:sz w:val="24"/>
+          <w:szCs w:val="24"/>
+        </w:rPr>
+        <w:t xml:space="preserve">eneralizált </w:t>
+      </w:r>
+      <w:r>
+        <w:rPr>
+          <w:rFonts w:cs="Times New Roman" w:ascii="Times New Roman" w:hAnsi="Times New Roman"/>
+          <w:sz w:val="24"/>
+          <w:szCs w:val="24"/>
+        </w:rPr>
+        <w:t>A</w:t>
+      </w:r>
+      <w:r>
+        <w:rPr>
+          <w:rFonts w:cs="Times New Roman" w:ascii="Times New Roman" w:hAnsi="Times New Roman"/>
+          <w:sz w:val="24"/>
+          <w:szCs w:val="24"/>
+        </w:rPr>
+        <w:t xml:space="preserve">dditív </w:t>
+      </w:r>
+      <w:r>
+        <w:rPr>
+          <w:rFonts w:cs="Times New Roman" w:ascii="Times New Roman" w:hAnsi="Times New Roman"/>
+          <w:sz w:val="24"/>
+          <w:szCs w:val="24"/>
+        </w:rPr>
+        <w:t>M</w:t>
+      </w:r>
+      <w:r>
+        <w:rPr>
+          <w:rFonts w:cs="Times New Roman" w:ascii="Times New Roman" w:hAnsi="Times New Roman"/>
+          <w:sz w:val="24"/>
+          <w:szCs w:val="24"/>
+        </w:rPr>
+        <w:t xml:space="preserve">odellel (továbbiakban GAM) becslem meg a hiányzó adatokat. A modellben a lakásépítések számát egyedül az járás koordinátái (hosszúság, szélesség) és az adott évvel való interakciójuk alapján </w:t>
+      </w:r>
+      <w:r>
+        <w:rPr>
+          <w:rFonts w:cs="Times New Roman" w:ascii="Times New Roman" w:hAnsi="Times New Roman"/>
+          <w:sz w:val="24"/>
+          <w:szCs w:val="24"/>
+        </w:rPr>
+        <w:t xml:space="preserve">becslem meg és </w:t>
+      </w:r>
+      <w:r>
+        <w:rPr>
+          <w:rFonts w:cs="Times New Roman" w:ascii="Times New Roman" w:hAnsi="Times New Roman"/>
+          <w:sz w:val="24"/>
+          <w:szCs w:val="24"/>
+        </w:rPr>
+        <w:t xml:space="preserve">pótlom ki a </w:t>
+      </w:r>
+      <w:r>
+        <w:rPr>
+          <w:rFonts w:cs="Times New Roman" w:ascii="Times New Roman" w:hAnsi="Times New Roman"/>
+          <w:sz w:val="24"/>
+          <w:szCs w:val="24"/>
+        </w:rPr>
+        <w:t xml:space="preserve">hiányzó </w:t>
+      </w:r>
+      <w:r>
+        <w:rPr>
+          <w:rFonts w:cs="Times New Roman" w:ascii="Times New Roman" w:hAnsi="Times New Roman"/>
+          <w:sz w:val="24"/>
+          <w:szCs w:val="24"/>
+        </w:rPr>
+        <w:t xml:space="preserve"> adatokat. A GAM modell egy olyan generalizált lineáris modell, amely </w:t>
+      </w:r>
+      <w:r>
+        <w:rPr>
+          <w:rFonts w:cs="Times New Roman" w:ascii="Times New Roman" w:hAnsi="Times New Roman"/>
+          <w:sz w:val="24"/>
+          <w:szCs w:val="24"/>
+        </w:rPr>
+        <w:t xml:space="preserve">bizonyos base-spline függvényekből tevődik össze szakaszosan. </w:t>
+      </w:r>
+      <w:r>
+        <w:rPr>
+          <w:rFonts w:cs="Times New Roman" w:ascii="Times New Roman" w:hAnsi="Times New Roman"/>
+          <w:sz w:val="24"/>
+          <w:szCs w:val="24"/>
+        </w:rPr>
+        <w:t xml:space="preserve">Így a modell fel tud venni olyan, nemlineáris formát is, amiben inflexiós pontok vannak. </w:t>
+      </w:r>
+      <w:r>
+        <w:rPr>
+          <w:rFonts w:cs="Times New Roman" w:ascii="Times New Roman" w:hAnsi="Times New Roman"/>
+          <w:sz w:val="24"/>
+          <w:szCs w:val="24"/>
+        </w:rPr>
+        <w:t>A b-splineok</w:t>
+      </w:r>
+      <w:r>
+        <w:rPr>
+          <w:rFonts w:cs="Times New Roman" w:ascii="Times New Roman" w:hAnsi="Times New Roman"/>
+          <w:sz w:val="24"/>
+          <w:szCs w:val="24"/>
+        </w:rPr>
+        <w:t xml:space="preserve">, lényegében polinomiális függvények, amik </w:t>
+      </w:r>
+      <w:r>
+        <w:rPr>
+          <w:rFonts w:cs="Times New Roman" w:ascii="Times New Roman" w:hAnsi="Times New Roman"/>
+          <w:sz w:val="24"/>
+          <w:szCs w:val="24"/>
+        </w:rPr>
+        <w:t xml:space="preserve">egyenként </w:t>
+      </w:r>
+      <w:r>
+        <w:rPr>
+          <w:rFonts w:cs="Times New Roman" w:ascii="Times New Roman" w:hAnsi="Times New Roman"/>
+          <w:sz w:val="24"/>
+          <w:szCs w:val="24"/>
+        </w:rPr>
+        <w:t xml:space="preserve">egy kis területet fednek le, </w:t>
+      </w:r>
+      <w:r>
+        <w:rPr>
+          <w:rFonts w:cs="Times New Roman" w:ascii="Times New Roman" w:hAnsi="Times New Roman"/>
+          <w:sz w:val="24"/>
+          <w:szCs w:val="24"/>
+        </w:rPr>
+        <w:t>így ezek sokaságából összeáll egy nagyobb tartomány</w:t>
+      </w:r>
+      <w:r>
+        <w:rPr>
+          <w:rFonts w:cs="Times New Roman" w:ascii="Times New Roman" w:hAnsi="Times New Roman"/>
+          <w:sz w:val="24"/>
+          <w:szCs w:val="24"/>
+        </w:rPr>
+        <w:t xml:space="preserve">. Ezek a </w:t>
+      </w:r>
+      <w:r>
+        <w:rPr>
+          <w:rFonts w:cs="Times New Roman" w:ascii="Times New Roman" w:hAnsi="Times New Roman"/>
+          <w:i w:val="false"/>
+          <w:iCs w:val="false"/>
+          <w:sz w:val="24"/>
+          <w:szCs w:val="24"/>
+        </w:rPr>
+        <w:t>b-splineok</w:t>
+      </w:r>
+      <w:r>
+        <w:rPr>
+          <w:rFonts w:cs="Times New Roman" w:ascii="Times New Roman" w:hAnsi="Times New Roman"/>
+          <w:sz w:val="24"/>
+          <w:szCs w:val="24"/>
+        </w:rPr>
+        <w:t xml:space="preserve"> teszik lehetővé, hogy a modell térben ne egy sík legyen, hanem egy olyan felszín, melyen vannak kiemelkedések és süllyedések. (Wood, 2003) (Hastie-Tibshirani,1990)</w:t>
       </w:r>
     </w:p>
     <w:p>
@@ -4492,194 +5187,367 @@
           <w:sz w:val="24"/>
           <w:szCs w:val="24"/>
         </w:rPr>
-        <w:t xml:space="preserve">A paneladatok elemzése többféle módon is történhet, gyakran használnak </w:t>
+        <w:t>A GAM általános egyenlete:</w:t>
+      </w:r>
+    </w:p>
+    <w:p>
+      <w:pPr>
+        <w:pStyle w:val="Normal"/>
+        <w:ind w:firstLine="720"/>
+        <w:jc w:val="center"/>
+        <w:rPr/>
+      </w:pPr>
+      <w:r>
+        <w:rPr/>
+      </w:r>
+      <m:oMath xmlns:m="http://schemas.openxmlformats.org/officeDocument/2006/math">
+        <m:r>
+          <w:rPr>
+            <w:rFonts w:ascii="Cambria Math" w:hAnsi="Cambria Math"/>
+          </w:rPr>
+          <m:t xml:space="preserve">h</m:t>
+        </m:r>
+        <m:d>
+          <m:dPr>
+            <m:begChr m:val="("/>
+            <m:endChr m:val=")"/>
+          </m:dPr>
+          <m:e>
+            <m:r>
+              <w:rPr>
+                <w:rFonts w:ascii="Cambria Math" w:hAnsi="Cambria Math"/>
+              </w:rPr>
+              <m:t xml:space="preserve">E</m:t>
+            </m:r>
+            <m:d>
+              <m:dPr>
+                <m:begChr m:val="["/>
+                <m:endChr m:val="]"/>
+              </m:dPr>
+              <m:e>
+                <m:r>
+                  <w:rPr>
+                    <w:rFonts w:ascii="Cambria Math" w:hAnsi="Cambria Math"/>
+                  </w:rPr>
+                  <m:t xml:space="preserve">Y</m:t>
+                </m:r>
+              </m:e>
+            </m:d>
+          </m:e>
+        </m:d>
+        <m:r>
+          <w:rPr>
+            <w:rFonts w:ascii="Cambria Math" w:hAnsi="Cambria Math"/>
+          </w:rPr>
+          <m:t xml:space="preserve">=</m:t>
+        </m:r>
+        <m:r>
+          <w:rPr>
+            <w:rFonts w:ascii="Cambria Math" w:hAnsi="Cambria Math"/>
+          </w:rPr>
+          <m:t xml:space="preserve">Ɛ</m:t>
+        </m:r>
+        <m:r>
+          <w:rPr>
+            <w:rFonts w:ascii="Cambria Math" w:hAnsi="Cambria Math"/>
+          </w:rPr>
+          <m:t xml:space="preserve">+</m:t>
+        </m:r>
+        <m:nary>
+          <m:naryPr>
+            <m:chr m:val="∑"/>
+          </m:naryPr>
+          <m:sub>
+            <m:r>
+              <w:rPr>
+                <w:rFonts w:ascii="Cambria Math" w:hAnsi="Cambria Math"/>
+              </w:rPr>
+              <m:t xml:space="preserve">j</m:t>
+            </m:r>
+            <m:r>
+              <w:rPr>
+                <w:rFonts w:ascii="Cambria Math" w:hAnsi="Cambria Math"/>
+              </w:rPr>
+              <m:t xml:space="preserve">=</m:t>
+            </m:r>
+            <m:r>
+              <w:rPr>
+                <w:rFonts w:ascii="Cambria Math" w:hAnsi="Cambria Math"/>
+              </w:rPr>
+              <m:t xml:space="preserve">1</m:t>
+            </m:r>
+          </m:sub>
+          <m:sup>
+            <m:r>
+              <w:rPr>
+                <w:rFonts w:ascii="Cambria Math" w:hAnsi="Cambria Math"/>
+              </w:rPr>
+              <m:t xml:space="preserve">p</m:t>
+            </m:r>
+          </m:sup>
+          <m:e>
+            <m:sSub>
+              <m:e>
+                <m:r>
+                  <w:rPr>
+                    <w:rFonts w:ascii="Cambria Math" w:hAnsi="Cambria Math"/>
+                  </w:rPr>
+                  <m:t xml:space="preserve">f</m:t>
+                </m:r>
+              </m:e>
+              <m:sub>
+                <m:r>
+                  <w:rPr>
+                    <w:rFonts w:ascii="Cambria Math" w:hAnsi="Cambria Math"/>
+                  </w:rPr>
+                  <m:t xml:space="preserve">j</m:t>
+                </m:r>
+              </m:sub>
+            </m:sSub>
+          </m:e>
+        </m:nary>
+        <m:d>
+          <m:dPr>
+            <m:begChr m:val="("/>
+            <m:endChr m:val=")"/>
+          </m:dPr>
+          <m:e>
+            <m:sSub>
+              <m:e>
+                <m:r>
+                  <w:rPr>
+                    <w:rFonts w:ascii="Cambria Math" w:hAnsi="Cambria Math"/>
+                  </w:rPr>
+                  <m:t xml:space="preserve">X</m:t>
+                </m:r>
+              </m:e>
+              <m:sub>
+                <m:r>
+                  <w:rPr>
+                    <w:rFonts w:ascii="Cambria Math" w:hAnsi="Cambria Math"/>
+                  </w:rPr>
+                  <m:t xml:space="preserve">j</m:t>
+                </m:r>
+              </m:sub>
+            </m:sSub>
+          </m:e>
+        </m:d>
+      </m:oMath>
+      <w:r>
+        <w:rPr>
+          <w:rFonts w:cs="Times New Roman" w:ascii="Times New Roman" w:hAnsi="Times New Roman"/>
+          <w:sz w:val="24"/>
+          <w:szCs w:val="24"/>
+        </w:rPr>
+        <w:t>,</w:t>
+      </w:r>
+    </w:p>
+    <w:p>
+      <w:pPr>
+        <w:pStyle w:val="Normal"/>
+        <w:numPr>
+          <w:ilvl w:val="0"/>
+          <w:numId w:val="2"/>
+        </w:numPr>
+        <w:jc w:val="both"/>
+        <w:rPr/>
+      </w:pPr>
+      <w:r>
+        <w:rPr>
+          <w:rFonts w:cs="Times New Roman" w:ascii="Times New Roman" w:hAnsi="Times New Roman"/>
+          <w:sz w:val="24"/>
+          <w:szCs w:val="24"/>
+        </w:rPr>
+        <w:t>Ahol Y egy olyan vektor, aminek a elemei egy exponenciális eloszláscsaládból származó valószínűségi változó megfigyelt értékei, E[Y] pedig Y várható értéke</w:t>
+      </w:r>
+    </w:p>
+    <w:p>
+      <w:pPr>
+        <w:pStyle w:val="Normal"/>
+        <w:numPr>
+          <w:ilvl w:val="0"/>
+          <w:numId w:val="2"/>
+        </w:numPr>
+        <w:jc w:val="both"/>
+        <w:rPr/>
+      </w:pPr>
+      <w:r>
+        <w:rPr>
+          <w:rFonts w:cs="Times New Roman" w:ascii="Times New Roman" w:hAnsi="Times New Roman"/>
+          <w:sz w:val="24"/>
+          <w:szCs w:val="24"/>
+        </w:rPr>
+        <w:t>h(</w:t>
+      </w:r>
+      <w:r>
+        <w:rPr>
+          <w:rFonts w:eastAsia="Arial" w:cs="Times New Roman" w:ascii="DejaVu Sans" w:hAnsi="DejaVu Sans"/>
+          <w:sz w:val="24"/>
+          <w:szCs w:val="24"/>
+        </w:rPr>
+        <w:t>·</w:t>
+      </w:r>
+      <w:r>
+        <w:rPr>
+          <w:rFonts w:cs="Times New Roman" w:ascii="Times New Roman" w:hAnsi="Times New Roman"/>
+          <w:sz w:val="24"/>
+          <w:szCs w:val="24"/>
+        </w:rPr>
+        <w:t>) a GAM link függvénye</w:t>
+      </w:r>
+    </w:p>
+    <w:p>
+      <w:pPr>
+        <w:pStyle w:val="Normal"/>
+        <w:numPr>
+          <w:ilvl w:val="0"/>
+          <w:numId w:val="2"/>
+        </w:numPr>
+        <w:jc w:val="both"/>
+        <w:rPr/>
+      </w:pPr>
+      <w:hyperlink r:id="rId4">
+        <w:r>
+          <w:rPr>
+            <w:rFonts w:cs="Times New Roman" w:ascii="Times New Roman" w:hAnsi="Times New Roman"/>
+            <w:sz w:val="24"/>
+            <w:szCs w:val="24"/>
+          </w:rPr>
+          <w:t>Ɛ a modell hibavektora</w:t>
+        </w:r>
+      </w:hyperlink>
+    </w:p>
+    <w:p>
+      <w:pPr>
+        <w:pStyle w:val="Normal"/>
+        <w:numPr>
+          <w:ilvl w:val="0"/>
+          <w:numId w:val="2"/>
+        </w:numPr>
+        <w:jc w:val="both"/>
+        <w:rPr/>
+      </w:pPr>
+      <w:r>
+        <w:rPr>
+          <w:rFonts w:cs="Times New Roman" w:ascii="Times New Roman" w:hAnsi="Times New Roman"/>
+          <w:sz w:val="24"/>
+          <w:szCs w:val="24"/>
+        </w:rPr>
+        <w:t>X</w:t>
+      </w:r>
+      <w:r>
+        <w:rPr>
+          <w:rFonts w:cs="Times New Roman" w:ascii="Times New Roman" w:hAnsi="Times New Roman"/>
+          <w:sz w:val="24"/>
+          <w:szCs w:val="24"/>
+          <w:vertAlign w:val="subscript"/>
+        </w:rPr>
+        <w:t>j</w:t>
+      </w:r>
+      <w:r>
+        <w:rPr>
+          <w:rFonts w:cs="Times New Roman" w:ascii="Times New Roman" w:hAnsi="Times New Roman"/>
+          <w:sz w:val="24"/>
+          <w:szCs w:val="24"/>
+        </w:rPr>
+        <w:t xml:space="preserve"> a </w:t>
       </w:r>
       <w:r>
         <w:rPr>
           <w:rFonts w:cs="Times New Roman" w:ascii="Times New Roman" w:hAnsi="Times New Roman"/>
           <w:i/>
-          <w:sz w:val="24"/>
-          <w:szCs w:val="24"/>
-        </w:rPr>
-        <w:t>Pooled OLS</w:t>
-      </w:r>
-      <w:r>
-        <w:rPr>
-          <w:rFonts w:cs="Times New Roman" w:ascii="Times New Roman" w:hAnsi="Times New Roman"/>
-          <w:sz w:val="24"/>
-          <w:szCs w:val="24"/>
-        </w:rPr>
-        <w:t xml:space="preserve">, </w:t>
-      </w:r>
-      <w:r>
-        <w:rPr>
-          <w:rFonts w:cs="Times New Roman" w:ascii="Times New Roman" w:hAnsi="Times New Roman"/>
-          <w:i/>
-          <w:sz w:val="24"/>
-          <w:szCs w:val="24"/>
-        </w:rPr>
-        <w:t xml:space="preserve">fix hatású </w:t>
-      </w:r>
-      <w:r>
-        <w:rPr>
-          <w:rFonts w:cs="Times New Roman" w:ascii="Times New Roman" w:hAnsi="Times New Roman"/>
-          <w:sz w:val="24"/>
-          <w:szCs w:val="24"/>
-        </w:rPr>
-        <w:t>és</w:t>
-      </w:r>
-      <w:r>
-        <w:rPr>
-          <w:rFonts w:cs="Times New Roman" w:ascii="Times New Roman" w:hAnsi="Times New Roman"/>
-          <w:i/>
-          <w:sz w:val="24"/>
-          <w:szCs w:val="24"/>
-        </w:rPr>
-        <w:t xml:space="preserve"> random hatású</w:t>
-      </w:r>
-      <w:r>
-        <w:rPr>
-          <w:rFonts w:cs="Times New Roman" w:ascii="Times New Roman" w:hAnsi="Times New Roman"/>
-          <w:sz w:val="24"/>
-          <w:szCs w:val="24"/>
-        </w:rPr>
-        <w:t xml:space="preserve"> modelleket. A </w:t>
-      </w:r>
-      <w:r>
-        <w:rPr>
-          <w:rFonts w:cs="Times New Roman" w:ascii="Times New Roman" w:hAnsi="Times New Roman"/>
-          <w:i/>
-          <w:sz w:val="24"/>
-          <w:szCs w:val="24"/>
-        </w:rPr>
-        <w:t>Pooled OLS</w:t>
-      </w:r>
-      <w:r>
-        <w:rPr>
-          <w:rFonts w:cs="Times New Roman" w:ascii="Times New Roman" w:hAnsi="Times New Roman"/>
-          <w:sz w:val="24"/>
-          <w:szCs w:val="24"/>
-        </w:rPr>
-        <w:t xml:space="preserve"> egy olyan OLS becslés, amiben összeöntve vannak az adatok és az adott év is magyarázó változó a többi magyarázó változóval egyetemben. A </w:t>
-      </w:r>
-      <w:r>
-        <w:rPr>
-          <w:rFonts w:cs="Times New Roman" w:ascii="Times New Roman" w:hAnsi="Times New Roman"/>
-          <w:i/>
-          <w:sz w:val="24"/>
-          <w:szCs w:val="24"/>
-        </w:rPr>
-        <w:t>fix hatású</w:t>
-      </w:r>
-      <w:r>
-        <w:rPr>
-          <w:rFonts w:cs="Times New Roman" w:ascii="Times New Roman" w:hAnsi="Times New Roman"/>
-          <w:sz w:val="24"/>
-          <w:szCs w:val="24"/>
-        </w:rPr>
-        <w:t xml:space="preserve"> modellben van egyedhatás, vagyis a megfigyelt egyedeknek van egy egyed-specifikus alap konstans hatása. A </w:t>
-      </w:r>
-      <w:r>
-        <w:rPr>
-          <w:rFonts w:cs="Times New Roman" w:ascii="Times New Roman" w:hAnsi="Times New Roman"/>
-          <w:i/>
-          <w:sz w:val="24"/>
-          <w:szCs w:val="24"/>
-        </w:rPr>
-        <w:t>random effect</w:t>
-      </w:r>
-      <w:r>
-        <w:rPr>
-          <w:rFonts w:cs="Times New Roman" w:ascii="Times New Roman" w:hAnsi="Times New Roman"/>
-          <w:sz w:val="24"/>
-          <w:szCs w:val="24"/>
-        </w:rPr>
-        <w:t xml:space="preserve"> modellek ugyanazt az egy egyed-specifikus konstanst használnak minden egyed esetében. Ahhoz, hogy tudjam melyik modell válasszam, két tesztet is el fogok végezni, a Hausman-teszt, ami a </w:t>
-      </w:r>
-      <w:r>
-        <w:rPr>
-          <w:rFonts w:cs="Times New Roman" w:ascii="Times New Roman" w:hAnsi="Times New Roman"/>
-          <w:i/>
-          <w:sz w:val="24"/>
-          <w:szCs w:val="24"/>
-        </w:rPr>
-        <w:t>fix</w:t>
-      </w:r>
-      <w:r>
-        <w:rPr>
-          <w:rFonts w:cs="Times New Roman" w:ascii="Times New Roman" w:hAnsi="Times New Roman"/>
-          <w:sz w:val="24"/>
-          <w:szCs w:val="24"/>
-        </w:rPr>
-        <w:t xml:space="preserve"> és </w:t>
-      </w:r>
-      <w:r>
-        <w:rPr>
-          <w:rFonts w:cs="Times New Roman" w:ascii="Times New Roman" w:hAnsi="Times New Roman"/>
-          <w:i/>
-          <w:sz w:val="24"/>
-          <w:szCs w:val="24"/>
-        </w:rPr>
-        <w:t>random</w:t>
-      </w:r>
-      <w:r>
-        <w:rPr>
-          <w:rFonts w:cs="Times New Roman" w:ascii="Times New Roman" w:hAnsi="Times New Roman"/>
-          <w:sz w:val="24"/>
-          <w:szCs w:val="24"/>
-        </w:rPr>
-        <w:t xml:space="preserve"> </w:t>
-      </w:r>
-      <w:r>
-        <w:rPr>
-          <w:rFonts w:cs="Times New Roman" w:ascii="Times New Roman" w:hAnsi="Times New Roman"/>
-          <w:i/>
-          <w:sz w:val="24"/>
-          <w:szCs w:val="24"/>
-        </w:rPr>
-        <w:t>hatású</w:t>
-      </w:r>
-      <w:r>
-        <w:rPr>
-          <w:rFonts w:cs="Times New Roman" w:ascii="Times New Roman" w:hAnsi="Times New Roman"/>
-          <w:sz w:val="24"/>
-          <w:szCs w:val="24"/>
-        </w:rPr>
-        <w:t xml:space="preserve"> modell között segít, valamint egy F teszt a </w:t>
-      </w:r>
-      <w:r>
-        <w:rPr>
-          <w:rFonts w:cs="Times New Roman" w:ascii="Times New Roman" w:hAnsi="Times New Roman"/>
-          <w:i/>
-          <w:sz w:val="24"/>
-          <w:szCs w:val="24"/>
-        </w:rPr>
-        <w:t xml:space="preserve">Pooled OLS </w:t>
-      </w:r>
-      <w:r>
-        <w:rPr>
-          <w:rFonts w:cs="Times New Roman" w:ascii="Times New Roman" w:hAnsi="Times New Roman"/>
-          <w:sz w:val="24"/>
-          <w:szCs w:val="24"/>
-        </w:rPr>
-        <w:t xml:space="preserve">és a </w:t>
-      </w:r>
-      <w:r>
-        <w:rPr>
-          <w:rFonts w:cs="Times New Roman" w:ascii="Times New Roman" w:hAnsi="Times New Roman"/>
-          <w:i/>
-          <w:sz w:val="24"/>
-          <w:szCs w:val="24"/>
-        </w:rPr>
-        <w:t xml:space="preserve">fix hatású </w:t>
-      </w:r>
-      <w:r>
-        <w:rPr>
-          <w:rFonts w:cs="Times New Roman" w:ascii="Times New Roman" w:hAnsi="Times New Roman"/>
-          <w:sz w:val="24"/>
-          <w:szCs w:val="24"/>
-        </w:rPr>
-        <w:t>modell között segít dönteni. (Wooldridge, 2010)</w:t>
+          <w:iCs/>
+          <w:sz w:val="24"/>
+          <w:szCs w:val="24"/>
+        </w:rPr>
+        <w:t xml:space="preserve">p </w:t>
+      </w:r>
+      <w:r>
+        <w:rPr>
+          <w:rFonts w:cs="Times New Roman" w:ascii="Times New Roman" w:hAnsi="Times New Roman"/>
+          <w:i w:val="false"/>
+          <w:iCs w:val="false"/>
+          <w:sz w:val="24"/>
+          <w:szCs w:val="24"/>
+        </w:rPr>
+        <w:t xml:space="preserve"> darab megfigyelt magyarázó változó értékei</w:t>
+      </w:r>
+    </w:p>
+    <w:p>
+      <w:pPr>
+        <w:pStyle w:val="Normal"/>
+        <w:numPr>
+          <w:ilvl w:val="0"/>
+          <w:numId w:val="2"/>
+        </w:numPr>
+        <w:jc w:val="both"/>
+        <w:rPr/>
+      </w:pPr>
+      <w:r>
+        <w:rPr>
+          <w:rFonts w:cs="Times New Roman" w:ascii="Times New Roman" w:hAnsi="Times New Roman"/>
+          <w:sz w:val="24"/>
+          <w:szCs w:val="24"/>
+        </w:rPr>
+        <w:t>f</w:t>
+      </w:r>
+      <w:r>
+        <w:rPr>
+          <w:rFonts w:cs="Times New Roman" w:ascii="Times New Roman" w:hAnsi="Times New Roman"/>
+          <w:b w:val="false"/>
+          <w:bCs w:val="false"/>
+          <w:sz w:val="24"/>
+          <w:szCs w:val="24"/>
+          <w:vertAlign w:val="subscript"/>
+        </w:rPr>
+        <w:t>j</w:t>
+      </w:r>
+      <w:r>
+        <w:rPr>
+          <w:rFonts w:cs="Times New Roman" w:ascii="Times New Roman" w:hAnsi="Times New Roman"/>
+          <w:sz w:val="24"/>
+          <w:szCs w:val="24"/>
+        </w:rPr>
+        <w:t>(</w:t>
+      </w:r>
+      <w:r>
+        <w:rPr>
+          <w:rFonts w:eastAsia="Arial" w:cs="Times New Roman" w:ascii="DejaVu Sans" w:hAnsi="DejaVu Sans"/>
+          <w:sz w:val="24"/>
+          <w:szCs w:val="24"/>
+        </w:rPr>
+        <w:t>·</w:t>
+      </w:r>
+      <w:r>
+        <w:rPr>
+          <w:rFonts w:cs="Times New Roman" w:ascii="Times New Roman" w:hAnsi="Times New Roman"/>
+          <w:sz w:val="24"/>
+          <w:szCs w:val="24"/>
+        </w:rPr>
+        <w:t>) a j-edik magyarázó változóhoz tartozó transzformációs függvény</w:t>
+      </w:r>
+    </w:p>
+    <w:p>
+      <w:pPr>
+        <w:pStyle w:val="Normal"/>
+        <w:numPr>
+          <w:ilvl w:val="0"/>
+          <w:numId w:val="0"/>
+        </w:numPr>
+        <w:ind w:left="720" w:hanging="0"/>
+        <w:jc w:val="both"/>
+        <w:rPr>
+          <w:rFonts w:ascii="Times New Roman" w:hAnsi="Times New Roman" w:cs="Times New Roman"/>
+          <w:sz w:val="24"/>
+          <w:szCs w:val="24"/>
+        </w:rPr>
+      </w:pPr>
+      <w:r>
+        <w:rPr>
+          <w:rFonts w:cs="Times New Roman" w:ascii="Times New Roman" w:hAnsi="Times New Roman"/>
+          <w:sz w:val="24"/>
+          <w:szCs w:val="24"/>
+        </w:rPr>
       </w:r>
     </w:p>
     <w:p>
@@ -4699,7 +5567,7 @@
           <w:sz w:val="24"/>
           <w:szCs w:val="24"/>
         </w:rPr>
-        <w:t>A CSOK modellbe illesztésénél felmerül az a probléma, hogy a vizsgált időszak első négy évében végig nullának vettem a CSOK keresési trendjét), mert 2016 januárjában hozták meg a kormányrendeletet a CSOK-ról (a 2016-2021-es időszakban minden adat nagyobb volt nullánál). Ez esetben úgy gondolom érdemes lehet nem számként, hanem felbontani az egyes kvantilisek mentén és a nulla értékek egy új “nincs” nevű kategóriát kapnának, mert akkor lényegében nem volt CSOK. A modellszelekció során megpróbálom meghatározni az optimális CSOK használatot, ám mivel szakdolgozatomban azt igyekszem kideríteni, hogy szignifikáns változó-e a “CSOK” szó Google keresési trendje, ezért akár az is lehet, hogy egyáltalán nem szignifikáns semmilyen formában.</w:t>
+        <w:t>Mivel egyedül azért használtam a GAM modellt, hogy a hiányzó adatokat pótoljam, ezért nem tartom szükségszerűnek a modell további bemutatását. A kipótolt adatokkal azonban már kiegyensúlyozottnak tekinthető a paneladattáblánk, mivel minden megfigyelt egyedhez tartozik megfigyelés minden releváns időszakban, így 197 járás 10 évre visszamenőleg 1970 db adatpontot jelent.</w:t>
       </w:r>
     </w:p>
     <w:p>
@@ -4719,7 +5587,133 @@
           <w:sz w:val="24"/>
           <w:szCs w:val="24"/>
         </w:rPr>
-        <w:t xml:space="preserve">A modell illesztésénél felmerült az a probélma is, hogy egyes változók korrelálnak egymással. A panelmodellek után így készítettem </w:t>
+        <w:t xml:space="preserve">A paneladatok elemzése többféle módon is történhet, gyakran használnak </w:t>
+      </w:r>
+      <w:r>
+        <w:rPr>
+          <w:rFonts w:cs="Times New Roman" w:ascii="Times New Roman" w:hAnsi="Times New Roman"/>
+          <w:i/>
+          <w:sz w:val="24"/>
+          <w:szCs w:val="24"/>
+        </w:rPr>
+        <w:t>Pooled OLS</w:t>
+      </w:r>
+      <w:r>
+        <w:rPr>
+          <w:rFonts w:cs="Times New Roman" w:ascii="Times New Roman" w:hAnsi="Times New Roman"/>
+          <w:sz w:val="24"/>
+          <w:szCs w:val="24"/>
+        </w:rPr>
+        <w:t xml:space="preserve">, </w:t>
+      </w:r>
+      <w:r>
+        <w:rPr>
+          <w:rFonts w:cs="Times New Roman" w:ascii="Times New Roman" w:hAnsi="Times New Roman"/>
+          <w:i/>
+          <w:sz w:val="24"/>
+          <w:szCs w:val="24"/>
+        </w:rPr>
+        <w:t xml:space="preserve">fix hatású </w:t>
+      </w:r>
+      <w:r>
+        <w:rPr>
+          <w:rFonts w:cs="Times New Roman" w:ascii="Times New Roman" w:hAnsi="Times New Roman"/>
+          <w:sz w:val="24"/>
+          <w:szCs w:val="24"/>
+        </w:rPr>
+        <w:t>és</w:t>
+      </w:r>
+      <w:r>
+        <w:rPr>
+          <w:rFonts w:cs="Times New Roman" w:ascii="Times New Roman" w:hAnsi="Times New Roman"/>
+          <w:i/>
+          <w:sz w:val="24"/>
+          <w:szCs w:val="24"/>
+        </w:rPr>
+        <w:t xml:space="preserve"> random hatású</w:t>
+      </w:r>
+      <w:r>
+        <w:rPr>
+          <w:rFonts w:cs="Times New Roman" w:ascii="Times New Roman" w:hAnsi="Times New Roman"/>
+          <w:sz w:val="24"/>
+          <w:szCs w:val="24"/>
+        </w:rPr>
+        <w:t xml:space="preserve"> modelleket. A </w:t>
+      </w:r>
+      <w:r>
+        <w:rPr>
+          <w:rFonts w:cs="Times New Roman" w:ascii="Times New Roman" w:hAnsi="Times New Roman"/>
+          <w:i/>
+          <w:sz w:val="24"/>
+          <w:szCs w:val="24"/>
+        </w:rPr>
+        <w:t>Pooled OLS</w:t>
+      </w:r>
+      <w:r>
+        <w:rPr>
+          <w:rFonts w:cs="Times New Roman" w:ascii="Times New Roman" w:hAnsi="Times New Roman"/>
+          <w:sz w:val="24"/>
+          <w:szCs w:val="24"/>
+        </w:rPr>
+        <w:t xml:space="preserve"> egy olyan OLS becslés, amiben összeöntve vannak az adatok. </w:t>
+      </w:r>
+      <w:r>
+        <w:rPr>
+          <w:rFonts w:cs="Times New Roman" w:ascii="Times New Roman" w:hAnsi="Times New Roman"/>
+          <w:sz w:val="24"/>
+          <w:szCs w:val="24"/>
+        </w:rPr>
+        <w:t>Ekkor minden t időpontban ugyan az a modell érvényes.</w:t>
+      </w:r>
+      <w:r>
+        <w:rPr>
+          <w:rFonts w:cs="Times New Roman" w:ascii="Times New Roman" w:hAnsi="Times New Roman"/>
+          <w:sz w:val="24"/>
+          <w:szCs w:val="24"/>
+        </w:rPr>
+        <w:t xml:space="preserve"> A </w:t>
+      </w:r>
+      <w:r>
+        <w:rPr>
+          <w:rFonts w:cs="Times New Roman" w:ascii="Times New Roman" w:hAnsi="Times New Roman"/>
+          <w:i/>
+          <w:sz w:val="24"/>
+          <w:szCs w:val="24"/>
+        </w:rPr>
+        <w:t>fix hatású</w:t>
+      </w:r>
+      <w:r>
+        <w:rPr>
+          <w:rFonts w:cs="Times New Roman" w:ascii="Times New Roman" w:hAnsi="Times New Roman"/>
+          <w:sz w:val="24"/>
+          <w:szCs w:val="24"/>
+        </w:rPr>
+        <w:t xml:space="preserve"> modellben van egyedhatás, vagyis a megfigyelt egyedeknek van egy egyed-specifikus alap konstans hatása. A </w:t>
+      </w:r>
+      <w:r>
+        <w:rPr>
+          <w:rFonts w:cs="Times New Roman" w:ascii="Times New Roman" w:hAnsi="Times New Roman"/>
+          <w:i/>
+          <w:sz w:val="24"/>
+          <w:szCs w:val="24"/>
+        </w:rPr>
+        <w:t>random effect</w:t>
+      </w:r>
+      <w:r>
+        <w:rPr>
+          <w:rFonts w:cs="Times New Roman" w:ascii="Times New Roman" w:hAnsi="Times New Roman"/>
+          <w:sz w:val="24"/>
+          <w:szCs w:val="24"/>
+        </w:rPr>
+        <w:t xml:space="preserve"> modellek </w:t>
+      </w:r>
+      <w:r>
+        <w:rPr>
+          <w:rFonts w:cs="Times New Roman" w:ascii="Times New Roman" w:hAnsi="Times New Roman"/>
+          <w:sz w:val="24"/>
+          <w:szCs w:val="24"/>
+        </w:rPr>
+        <w:t xml:space="preserve">abban különböznek a </w:t>
       </w:r>
       <w:r>
         <w:rPr>
@@ -4729,6 +5723,179 @@
           <w:sz w:val="24"/>
           <w:szCs w:val="24"/>
         </w:rPr>
+        <w:t>fix hatasú</w:t>
+      </w:r>
+      <w:r>
+        <w:rPr>
+          <w:rFonts w:cs="Times New Roman" w:ascii="Times New Roman" w:hAnsi="Times New Roman"/>
+          <w:i w:val="false"/>
+          <w:iCs w:val="false"/>
+          <w:sz w:val="24"/>
+          <w:szCs w:val="24"/>
+        </w:rPr>
+        <w:t xml:space="preserve"> modellektől, hogy az egyéni konstansokat egy normális eloszlású valószínúségi változó megvalósult értékeinek tekintjük</w:t>
+      </w:r>
+      <w:r>
+        <w:rPr>
+          <w:rFonts w:cs="Times New Roman" w:ascii="Times New Roman" w:hAnsi="Times New Roman"/>
+          <w:sz w:val="24"/>
+          <w:szCs w:val="24"/>
+        </w:rPr>
+        <w:t>.</w:t>
+      </w:r>
+    </w:p>
+    <w:p>
+      <w:pPr>
+        <w:pStyle w:val="Normal"/>
+        <w:ind w:firstLine="720"/>
+        <w:jc w:val="both"/>
+        <w:rPr>
+          <w:rFonts w:ascii="Times New Roman" w:hAnsi="Times New Roman" w:cs="Times New Roman"/>
+          <w:sz w:val="24"/>
+          <w:szCs w:val="24"/>
+        </w:rPr>
+      </w:pPr>
+      <w:r>
+        <w:rPr>
+          <w:rFonts w:cs="Times New Roman" w:ascii="Times New Roman" w:hAnsi="Times New Roman"/>
+          <w:sz w:val="24"/>
+          <w:szCs w:val="24"/>
+        </w:rPr>
+        <w:t xml:space="preserve">Ahhoz, hogy tudjam melyik modell válasszam, két tesztet is el fogok végezni, a Hausman-teszt, ami a </w:t>
+      </w:r>
+      <w:r>
+        <w:rPr>
+          <w:rFonts w:cs="Times New Roman" w:ascii="Times New Roman" w:hAnsi="Times New Roman"/>
+          <w:i/>
+          <w:sz w:val="24"/>
+          <w:szCs w:val="24"/>
+        </w:rPr>
+        <w:t>fix</w:t>
+      </w:r>
+      <w:r>
+        <w:rPr>
+          <w:rFonts w:cs="Times New Roman" w:ascii="Times New Roman" w:hAnsi="Times New Roman"/>
+          <w:sz w:val="24"/>
+          <w:szCs w:val="24"/>
+        </w:rPr>
+        <w:t xml:space="preserve"> és </w:t>
+      </w:r>
+      <w:r>
+        <w:rPr>
+          <w:rFonts w:cs="Times New Roman" w:ascii="Times New Roman" w:hAnsi="Times New Roman"/>
+          <w:i/>
+          <w:sz w:val="24"/>
+          <w:szCs w:val="24"/>
+        </w:rPr>
+        <w:t>random</w:t>
+      </w:r>
+      <w:r>
+        <w:rPr>
+          <w:rFonts w:cs="Times New Roman" w:ascii="Times New Roman" w:hAnsi="Times New Roman"/>
+          <w:sz w:val="24"/>
+          <w:szCs w:val="24"/>
+        </w:rPr>
+        <w:t xml:space="preserve"> </w:t>
+      </w:r>
+      <w:r>
+        <w:rPr>
+          <w:rFonts w:cs="Times New Roman" w:ascii="Times New Roman" w:hAnsi="Times New Roman"/>
+          <w:i/>
+          <w:sz w:val="24"/>
+          <w:szCs w:val="24"/>
+        </w:rPr>
+        <w:t>hatású</w:t>
+      </w:r>
+      <w:r>
+        <w:rPr>
+          <w:rFonts w:cs="Times New Roman" w:ascii="Times New Roman" w:hAnsi="Times New Roman"/>
+          <w:sz w:val="24"/>
+          <w:szCs w:val="24"/>
+        </w:rPr>
+        <w:t xml:space="preserve"> modell között segít, valamint egy F teszt a </w:t>
+      </w:r>
+      <w:r>
+        <w:rPr>
+          <w:rFonts w:cs="Times New Roman" w:ascii="Times New Roman" w:hAnsi="Times New Roman"/>
+          <w:i/>
+          <w:sz w:val="24"/>
+          <w:szCs w:val="24"/>
+        </w:rPr>
+        <w:t xml:space="preserve">Pooled OLS </w:t>
+      </w:r>
+      <w:r>
+        <w:rPr>
+          <w:rFonts w:cs="Times New Roman" w:ascii="Times New Roman" w:hAnsi="Times New Roman"/>
+          <w:sz w:val="24"/>
+          <w:szCs w:val="24"/>
+        </w:rPr>
+        <w:t xml:space="preserve">és a </w:t>
+      </w:r>
+      <w:r>
+        <w:rPr>
+          <w:rFonts w:cs="Times New Roman" w:ascii="Times New Roman" w:hAnsi="Times New Roman"/>
+          <w:i/>
+          <w:sz w:val="24"/>
+          <w:szCs w:val="24"/>
+        </w:rPr>
+        <w:t xml:space="preserve">fix hatású </w:t>
+      </w:r>
+      <w:r>
+        <w:rPr>
+          <w:rFonts w:cs="Times New Roman" w:ascii="Times New Roman" w:hAnsi="Times New Roman"/>
+          <w:sz w:val="24"/>
+          <w:szCs w:val="24"/>
+        </w:rPr>
+        <w:t>modell között segít dönteni. (Wooldridge, 2010)</w:t>
+      </w:r>
+    </w:p>
+    <w:p>
+      <w:pPr>
+        <w:pStyle w:val="Normal"/>
+        <w:ind w:firstLine="720"/>
+        <w:jc w:val="both"/>
+        <w:rPr>
+          <w:rFonts w:ascii="Times New Roman" w:hAnsi="Times New Roman" w:cs="Times New Roman"/>
+          <w:sz w:val="24"/>
+          <w:szCs w:val="24"/>
+        </w:rPr>
+      </w:pPr>
+      <w:r>
+        <w:rPr>
+          <w:rFonts w:cs="Times New Roman" w:ascii="Times New Roman" w:hAnsi="Times New Roman"/>
+          <w:sz w:val="24"/>
+          <w:szCs w:val="24"/>
+        </w:rPr>
+        <w:t>A CSOK modellbe illesztésénél felmerül az a probléma, hogy a vizsgált időszak első négy évében végig nullának vettem a CSOK keresési trendjét), mert 2016 januárjában hozták meg a kormányrendeletet a CSOK-ról (a 2016-2021-es időszakban minden adat nagyobb volt nullánál). Ez esetben úgy gondolom érdemes lehet nem számként, hanem felbontani az egyes kvantilisek mentén és a nulla értékek egy új “nincs” nevű kategóriát kapnának, mert akkor lényegében nem volt CSOK. A modellszelekció során megpróbálom meghatározni az optimális CSOK használatot, ám mivel szakdolgozatomban azt igyekszem kideríteni, hogy szignifikáns változó-e a “CSOK” szó Google keresési trendje, ezért akár az is lehet, hogy egyáltalán nem szignifikáns semmilyen formában.</w:t>
+      </w:r>
+    </w:p>
+    <w:p>
+      <w:pPr>
+        <w:pStyle w:val="Normal"/>
+        <w:ind w:firstLine="720"/>
+        <w:jc w:val="both"/>
+        <w:rPr>
+          <w:rFonts w:ascii="Times New Roman" w:hAnsi="Times New Roman" w:cs="Times New Roman"/>
+          <w:sz w:val="24"/>
+          <w:szCs w:val="24"/>
+        </w:rPr>
+      </w:pPr>
+      <w:r>
+        <w:rPr>
+          <w:rFonts w:cs="Times New Roman" w:ascii="Times New Roman" w:hAnsi="Times New Roman"/>
+          <w:sz w:val="24"/>
+          <w:szCs w:val="24"/>
+        </w:rPr>
+        <w:t xml:space="preserve">A modell illesztésénél felmerült az a probélma is, hogy egyes változók korrelálnak egymással. A panelmodellek után így készítettem </w:t>
+      </w:r>
+      <w:r>
+        <w:rPr>
+          <w:rFonts w:cs="Times New Roman" w:ascii="Times New Roman" w:hAnsi="Times New Roman"/>
+          <w:i/>
+          <w:iCs/>
+          <w:sz w:val="24"/>
+          <w:szCs w:val="24"/>
+        </w:rPr>
         <w:t>Structured Equation Modell</w:t>
       </w:r>
       <w:r>
@@ -4737,7 +5904,7 @@
           <w:sz w:val="24"/>
           <w:szCs w:val="24"/>
         </w:rPr>
-        <w:t xml:space="preserve">-eket (továbbiakban SEM). Ezek a modellek egyenletrendszereket hoznak létre, így jobban vizualizálhatóak a kapcsolatok az egyes változók között amellett, hogy a esetleges mediáló és moderáló hatásokat is ily módon kezelheti, éppen az egyenletrendszer mivolta miatt. A modellben létre lehet hozni látensváltozókat, így megfigyelt változókból egy kvázi főkomponenst lehet létrehozni, ami ez esetben az egészségügyi fejlettségét jelenti a járásoknak. A megfigyelt változók közötti kapcsolatot is bele lehet építeni a modellbe, hogy a mediáló hatásokat is be lehessen építeni. </w:t>
+        <w:t xml:space="preserve">-eket (továbbiakban SEM). Ezek a modellek egyenletrendszereket hoznak létre, így jobban vizualizálhatóak a kapcsolatok az egyes változók között amellett, hogy a esetleges mediáló és moderáló hatásokat is ily módon kezelheti, éppen az egyenletrendszer mivolta miatt. A modellben létre lehet hozni látensváltozókat, így megfigyelt változókból egy kvázi főkomponenst lehet létrehozni, ami ez esetben az egészségügyi fejlettségét jelenti a járásoknak. A megfigyelt változók közötti kapcsolatot is bele lehet építeni a modellbe, hogy a mediáló hatásokat is be lehessen építeni. Három, különböző időszakra illesztettem SEM modellt: egy, a CSOK előtti évben, a CSOK kezdetén, illetve a CSOK csúcsán, de a COVID időszak előtt. </w:t>
       </w:r>
       <w:r>
         <w:rPr>
@@ -9733,15 +10900,7 @@
           <w:sz w:val="24"/>
           <w:szCs w:val="24"/>
         </w:rPr>
-        <w:t xml:space="preserve">A végső modellben ceteris paribus </w:t>
-      </w:r>
-      <w:r>
-        <w:rPr>
-          <w:rFonts w:cs="Times New Roman" w:ascii="Times New Roman" w:hAnsi="Times New Roman"/>
-          <w:sz w:val="24"/>
-          <w:szCs w:val="24"/>
-        </w:rPr>
-        <w:t>amennyiben növekszik egy egységgel az egy főre jutó beruházások teljesítményértéke, akkor a tízezer főre jutó lakásépítések száma 0,0057-tel csökken. C.p. az átlagár egy millió forintnyi növekedése a tízezer főre jutó lakásépítések száma 0,9688-cal nő. Amennyiben minden más változatlansága mellett nő a 100 lakosra jutó sértettek száma (bűncselekményekből) eggyel nő, 0,0008-cal csökken a tízezer főre jutó lakásépítések száma. Az első főkomponens c.p. egy egységnyi növekedése a tízezer főre jutó lakásépítések száma 1,7868-cal csökken a tízezer főre jutó lakásépítések száma.</w:t>
+        <w:t>A végső modellben ceteris paribus amennyiben növekszik egy egységgel az egy főre jutó beruházások teljesítményértéke, akkor a tízezer főre jutó lakásépítések száma 0,0057-tel csökken. C.p. az átlagár egy millió forintnyi növekedése a tízezer főre jutó lakásépítések száma 0,9688-cal nő. Amennyiben minden más változatlansága mellett nő a 100 lakosra jutó sértettek száma (bűncselekményekből) eggyel nő, 0,0008-cal csökken a tízezer főre jutó lakásépítések száma. Az első főkomponens c.p. egy egységnyi növekedése a tízezer főre jutó lakásépítések száma 1,7868-cal csökken a tízezer főre jutó lakásépítések száma.</w:t>
       </w:r>
     </w:p>
     <w:p>
@@ -9801,7 +10960,7 @@
           <w:sz w:val="24"/>
           <w:szCs w:val="24"/>
         </w:rPr>
-        <w:t>A CSOK keresési trend azonban egyáltalán nem volt szignifikáns szánként és minőségi változóként is csak az „alacsony érdeklődés” tért el 1%-on szignifikánsan attól, hogy nincsen CSOK. Így a dolgozatom fő kérdésére, minthogy lehet-e mérni a CSOK iránti érdeklődést a lakásépítésekben a válaszom az, hogy nem a panelmodellek eredményei alapján.</w:t>
+        <w:t>A CSOK keresési trend azonban egyáltalán nem volt szignifikáns számként és minőségi változóként is csak az „alacsony érdeklődés” tért el 1%-on szignifikánsan attól, hogy nincsen CSOK. Így a dolgozatom fő kérdésére, minthogy van-e CSOK iránti érdeklődésnek hatása a lakásépítésekben a válaszom az, hogy a panelmodellek eredményei alapján nincsen.</w:t>
       </w:r>
     </w:p>
     <w:p>
@@ -9821,7 +10980,7 @@
           <w:sz w:val="24"/>
           <w:szCs w:val="24"/>
         </w:rPr>
-        <w:t>A SEM modellbe ezek alapján nem teszem be a CSOK keresési trend egyik változatát sem. Egyes változóim túlságosan nagy szórást mutattak, így ezeket normalizáltam.</w:t>
+        <w:t xml:space="preserve">A SEM modellbe ezek alapján nem teszem be a CSOK keresési trend egyik változatát sem. Egyes változóim túlságosan nagy szórást mutattak, így ezeket standardizáltam. A SEM modell egy látens komponensből és 3 db egyenletből áll. A látens komponenst a PC1 nevű főkomponensem elemei alkotják. A három egyenlet közül az elsőben a tízezer főre jutó lakásépítések számát magyarázom az SZJA, beruházás, foglalkoztatottság, átlagár, és az egészségügyi (látens) változókkal. A második egyenletben az átlagárat az SZJA-val és az egészségügyi látensváltozóval. A harmadik egyenletben pedig az SZJA-t magyarázom a foglalkoztatottsággal, </w:t>
       </w:r>
     </w:p>
     <w:p>
@@ -9848,6 +11007,20 @@
           <w:rFonts w:ascii="Times New Roman" w:hAnsi="Times New Roman" w:cs="Times New Roman"/>
         </w:rPr>
       </w:pPr>
+      <w:r>
+        <w:rPr/>
+      </w:r>
+      <w:r>
+        <w:br w:type="page"/>
+      </w:r>
+    </w:p>
+    <w:p>
+      <w:pPr>
+        <w:pStyle w:val="Cmsor2"/>
+        <w:rPr>
+          <w:rFonts w:ascii="Times New Roman" w:hAnsi="Times New Roman" w:cs="Times New Roman"/>
+        </w:rPr>
+      </w:pPr>
       <w:bookmarkStart w:id="4" w:name="_Toc136700574"/>
       <w:r>
         <w:rPr>
@@ -9925,7 +11098,7 @@
         </w:rPr>
         <w:t xml:space="preserve">, 27(2), 93-115. Forrás: </w:t>
       </w:r>
-      <w:hyperlink r:id="rId4">
+      <w:hyperlink r:id="rId5">
         <w:r>
           <w:rPr>
             <w:rFonts w:cs="Times New Roman" w:ascii="Times New Roman" w:hAnsi="Times New Roman"/>
@@ -9974,7 +11147,7 @@
         </w:rPr>
         <w:t xml:space="preserve">, 26(2), 153-166. Forrás: </w:t>
       </w:r>
-      <w:hyperlink r:id="rId5">
+      <w:hyperlink r:id="rId6">
         <w:r>
           <w:rPr>
             <w:rFonts w:cs="Times New Roman" w:ascii="Times New Roman" w:hAnsi="Times New Roman"/>
@@ -10023,7 +11196,7 @@
         </w:rPr>
         <w:t xml:space="preserve">, 26(1), 77-104. Forrás: </w:t>
       </w:r>
-      <w:hyperlink r:id="rId6">
+      <w:hyperlink r:id="rId7">
         <w:r>
           <w:rPr>
             <w:rFonts w:cs="Times New Roman" w:ascii="Times New Roman" w:hAnsi="Times New Roman"/>
@@ -10109,7 +11282,7 @@
         </w:rPr>
         <w:t xml:space="preserve"> 63(12), 1289–1323. Forrás: </w:t>
       </w:r>
-      <w:hyperlink r:id="rId7">
+      <w:hyperlink r:id="rId8">
         <w:r>
           <w:rPr>
             <w:rStyle w:val="Internet-hivatkozs"/>
@@ -10211,7 +11384,7 @@
         </w:rPr>
         <w:t xml:space="preserve">Forrás: </w:t>
       </w:r>
-      <w:hyperlink r:id="rId8">
+      <w:hyperlink r:id="rId9">
         <w:r>
           <w:rPr>
             <w:rStyle w:val="Internet-hivatkozs"/>
@@ -10259,7 +11432,7 @@
         </w:rPr>
         <w:t xml:space="preserve">. Forrás:  </w:t>
       </w:r>
-      <w:hyperlink r:id="rId9">
+      <w:hyperlink r:id="rId10">
         <w:r>
           <w:rPr>
             <w:rStyle w:val="Internet-hivatkozs"/>
@@ -10523,7 +11696,7 @@
         </w:rPr>
         <w:t xml:space="preserve">, 80(4), 354-370. Forrás: </w:t>
       </w:r>
-      <w:hyperlink r:id="rId10">
+      <w:hyperlink r:id="rId11">
         <w:r>
           <w:rPr>
             <w:rStyle w:val="Internet-hivatkozs"/>
@@ -10769,7 +11942,7 @@
         </w:rPr>
         <w:t xml:space="preserve">. </w:t>
       </w:r>
-      <w:hyperlink r:id="rId11">
+      <w:hyperlink r:id="rId12">
         <w:r>
           <w:rPr>
             <w:rStyle w:val="Internet-hivatkozs"/>
@@ -10973,15 +12146,7 @@
           <w:i/>
           <w:iCs/>
         </w:rPr>
-        <w:t>3. ábra</w:t>
-      </w:r>
-      <w:r>
-        <w:rPr>
-          <w:rFonts w:cs="Times New Roman" w:ascii="Times New Roman" w:hAnsi="Times New Roman"/>
-          <w:i/>
-          <w:iCs/>
-        </w:rPr>
-        <w:t>: korrelációs mátrix</w:t>
+        <w:t>3. ábra: korrelációs mátrix</w:t>
       </w:r>
     </w:p>
     <w:p>
@@ -11022,7 +12187,7 @@
                     </pic:cNvPicPr>
                   </pic:nvPicPr>
                   <pic:blipFill>
-                    <a:blip r:embed="rId12"/>
+                    <a:blip r:embed="rId13"/>
                     <a:stretch>
                       <a:fillRect/>
                     </a:stretch>
@@ -11093,7 +12258,7 @@
       </w:r>
     </w:p>
     <w:sectPr>
-      <w:footerReference w:type="default" r:id="rId13"/>
+      <w:footerReference w:type="default" r:id="rId14"/>
       <w:type w:val="nextPage"/>
       <w:pgSz w:w="11906" w:h="16838"/>
       <w:pgMar w:left="1440" w:right="1440" w:gutter="0" w:header="0" w:top="1440" w:footer="0" w:bottom="1440"/>
@@ -11115,7 +12280,7 @@
         <w:docPartGallery w:val="Page Numbers (Bottom of Page)"/>
         <w:docPartUnique w:val="true"/>
       </w:docPartObj>
-      <w:id w:val="463464621"/>
+      <w:id w:val="434036206"/>
     </w:sdtPr>
     <w:sdtContent>
       <w:p>
@@ -11138,7 +12303,7 @@
         </w:r>
         <w:r>
           <w:rPr/>
-          <w:t>13</w:t>
+          <w:t>14</w:t>
         </w:r>
         <w:r>
           <w:rPr/>
@@ -11301,6 +12466,143 @@
   <w:abstractNum w:abstractNumId="2">
     <w:lvl w:ilvl="0">
       <w:start w:val="1"/>
+      <w:numFmt w:val="bullet"/>
+      <w:lvlText w:val=""/>
+      <w:lvlJc w:val="left"/>
+      <w:pPr>
+        <w:tabs>
+          <w:tab w:val="num" w:pos="720"/>
+        </w:tabs>
+        <w:ind w:left="720" w:hanging="360"/>
+      </w:pPr>
+      <w:rPr>
+        <w:rFonts w:ascii="Symbol" w:hAnsi="Symbol" w:cs="Symbol" w:hint="default"/>
+      </w:rPr>
+    </w:lvl>
+    <w:lvl w:ilvl="1">
+      <w:start w:val="1"/>
+      <w:numFmt w:val="bullet"/>
+      <w:lvlText w:val="◦"/>
+      <w:lvlJc w:val="left"/>
+      <w:pPr>
+        <w:tabs>
+          <w:tab w:val="num" w:pos="1080"/>
+        </w:tabs>
+        <w:ind w:left="1080" w:hanging="360"/>
+      </w:pPr>
+      <w:rPr>
+        <w:rFonts w:ascii="OpenSymbol" w:hAnsi="OpenSymbol" w:cs="OpenSymbol" w:hint="default"/>
+      </w:rPr>
+    </w:lvl>
+    <w:lvl w:ilvl="2">
+      <w:start w:val="1"/>
+      <w:numFmt w:val="bullet"/>
+      <w:lvlText w:val="▪"/>
+      <w:lvlJc w:val="left"/>
+      <w:pPr>
+        <w:tabs>
+          <w:tab w:val="num" w:pos="1440"/>
+        </w:tabs>
+        <w:ind w:left="1440" w:hanging="360"/>
+      </w:pPr>
+      <w:rPr>
+        <w:rFonts w:ascii="OpenSymbol" w:hAnsi="OpenSymbol" w:cs="OpenSymbol" w:hint="default"/>
+      </w:rPr>
+    </w:lvl>
+    <w:lvl w:ilvl="3">
+      <w:start w:val="1"/>
+      <w:numFmt w:val="bullet"/>
+      <w:lvlText w:val=""/>
+      <w:lvlJc w:val="left"/>
+      <w:pPr>
+        <w:tabs>
+          <w:tab w:val="num" w:pos="1800"/>
+        </w:tabs>
+        <w:ind w:left="1800" w:hanging="360"/>
+      </w:pPr>
+      <w:rPr>
+        <w:rFonts w:ascii="Symbol" w:hAnsi="Symbol" w:cs="Symbol" w:hint="default"/>
+      </w:rPr>
+    </w:lvl>
+    <w:lvl w:ilvl="4">
+      <w:start w:val="1"/>
+      <w:numFmt w:val="bullet"/>
+      <w:lvlText w:val="◦"/>
+      <w:lvlJc w:val="left"/>
+      <w:pPr>
+        <w:tabs>
+          <w:tab w:val="num" w:pos="2160"/>
+        </w:tabs>
+        <w:ind w:left="2160" w:hanging="360"/>
+      </w:pPr>
+      <w:rPr>
+        <w:rFonts w:ascii="OpenSymbol" w:hAnsi="OpenSymbol" w:cs="OpenSymbol" w:hint="default"/>
+      </w:rPr>
+    </w:lvl>
+    <w:lvl w:ilvl="5">
+      <w:start w:val="1"/>
+      <w:numFmt w:val="bullet"/>
+      <w:lvlText w:val="▪"/>
+      <w:lvlJc w:val="left"/>
+      <w:pPr>
+        <w:tabs>
+          <w:tab w:val="num" w:pos="2520"/>
+        </w:tabs>
+        <w:ind w:left="2520" w:hanging="360"/>
+      </w:pPr>
+      <w:rPr>
+        <w:rFonts w:ascii="OpenSymbol" w:hAnsi="OpenSymbol" w:cs="OpenSymbol" w:hint="default"/>
+      </w:rPr>
+    </w:lvl>
+    <w:lvl w:ilvl="6">
+      <w:start w:val="1"/>
+      <w:numFmt w:val="bullet"/>
+      <w:lvlText w:val=""/>
+      <w:lvlJc w:val="left"/>
+      <w:pPr>
+        <w:tabs>
+          <w:tab w:val="num" w:pos="2880"/>
+        </w:tabs>
+        <w:ind w:left="2880" w:hanging="360"/>
+      </w:pPr>
+      <w:rPr>
+        <w:rFonts w:ascii="Symbol" w:hAnsi="Symbol" w:cs="Symbol" w:hint="default"/>
+      </w:rPr>
+    </w:lvl>
+    <w:lvl w:ilvl="7">
+      <w:start w:val="1"/>
+      <w:numFmt w:val="bullet"/>
+      <w:lvlText w:val="◦"/>
+      <w:lvlJc w:val="left"/>
+      <w:pPr>
+        <w:tabs>
+          <w:tab w:val="num" w:pos="3240"/>
+        </w:tabs>
+        <w:ind w:left="3240" w:hanging="360"/>
+      </w:pPr>
+      <w:rPr>
+        <w:rFonts w:ascii="OpenSymbol" w:hAnsi="OpenSymbol" w:cs="OpenSymbol" w:hint="default"/>
+      </w:rPr>
+    </w:lvl>
+    <w:lvl w:ilvl="8">
+      <w:start w:val="1"/>
+      <w:numFmt w:val="bullet"/>
+      <w:lvlText w:val="▪"/>
+      <w:lvlJc w:val="left"/>
+      <w:pPr>
+        <w:tabs>
+          <w:tab w:val="num" w:pos="3600"/>
+        </w:tabs>
+        <w:ind w:left="3600" w:hanging="360"/>
+      </w:pPr>
+      <w:rPr>
+        <w:rFonts w:ascii="OpenSymbol" w:hAnsi="OpenSymbol" w:cs="OpenSymbol" w:hint="default"/>
+      </w:rPr>
+    </w:lvl>
+  </w:abstractNum>
+  <w:abstractNum w:abstractNumId="3">
+    <w:lvl w:ilvl="0">
+      <w:start w:val="1"/>
       <w:numFmt w:val="none"/>
       <w:suff w:val="nothing"/>
       <w:lvlText w:val=""/>
@@ -11422,6 +12724,9 @@
   </w:num>
   <w:num w:numId="2">
     <w:abstractNumId w:val="2"/>
+  </w:num>
+  <w:num w:numId="3">
+    <w:abstractNumId w:val="3"/>
   </w:num>
 </w:numbering>
 </file>
@@ -12019,6 +13324,13 @@
     <w:rsid w:val="00797e72"/>
     <w:rPr/>
   </w:style>
+  <w:style w:type="character" w:styleId="Felsorolsjel">
+    <w:name w:val="Felsorolásjel"/>
+    <w:qFormat/>
+    <w:rPr>
+      <w:rFonts w:ascii="OpenSymbol" w:hAnsi="OpenSymbol" w:eastAsia="OpenSymbol" w:cs="OpenSymbol"/>
+    </w:rPr>
+  </w:style>
   <w:style w:type="paragraph" w:styleId="Cmsor" w:customStyle="1">
     <w:name w:val="Címsor"/>
     <w:basedOn w:val="Normal"/>
@@ -12257,6 +13569,25 @@
       <w:sz w:val="20"/>
       <w:szCs w:val="20"/>
     </w:rPr>
+  </w:style>
+  <w:style w:type="paragraph" w:styleId="Listatartalom">
+    <w:name w:val="Listatartalom"/>
+    <w:basedOn w:val="Normal"/>
+    <w:qFormat/>
+    <w:pPr>
+      <w:ind w:left="567" w:hanging="0"/>
+    </w:pPr>
+    <w:rPr/>
+  </w:style>
+  <w:style w:type="paragraph" w:styleId="Listafejlc">
+    <w:name w:val="Listafejléc"/>
+    <w:basedOn w:val="Normal"/>
+    <w:next w:val="Listatartalom"/>
+    <w:qFormat/>
+    <w:pPr>
+      <w:ind w:hanging="0"/>
+    </w:pPr>
+    <w:rPr/>
   </w:style>
   <w:style w:type="numbering" w:styleId="NoList" w:default="1">
     <w:name w:val="No List"/>

</xml_diff>

<commit_message>
2024-02-24: Hogy állok most?
</commit_message>
<xml_diff>
--- a/CSOK_TDK_DittrichL.docx
+++ b/CSOK_TDK_DittrichL.docx
@@ -354,42 +354,24 @@
         <w:p>
           <w:pPr>
             <w:pStyle w:val="Tartalomjegyzk-fejlc"/>
-            <w:spacing w:lineRule="auto" w:line="276"/>
-            <w:rPr>
-              <w:rFonts w:ascii="Times New Roman" w:hAnsi="Times New Roman" w:cs="Times New Roman"/>
-              <w:b/>
-              <w:bCs/>
-              <w:color w:val="auto"/>
-              <w:sz w:val="24"/>
-              <w:szCs w:val="24"/>
-              <w:lang w:val="en-US"/>
-            </w:rPr>
+            <w:rPr/>
           </w:pPr>
           <w:r>
             <w:br w:type="page"/>
           </w:r>
           <w:r>
-            <w:rPr>
-              <w:rFonts w:cs="Times New Roman" w:ascii="Times New Roman" w:hAnsi="Times New Roman"/>
-              <w:b/>
-              <w:bCs/>
-              <w:color w:val="auto"/>
-              <w:sz w:val="24"/>
-              <w:szCs w:val="24"/>
-            </w:rPr>
+            <w:rPr/>
             <w:t>Tartalomjegyzék</w:t>
           </w:r>
         </w:p>
         <w:p>
           <w:pPr>
-            <w:pStyle w:val="Tartalomjegyzk1"/>
-            <w:rPr>
-              <w:rFonts w:eastAsia="" w:eastAsiaTheme="minorEastAsia"/>
-              <w:kern w:val="2"/>
-              <w:sz w:val="24"/>
-              <w:szCs w:val="24"/>
-              <w14:ligatures w14:val="standardContextual"/>
-            </w:rPr>
+            <w:pStyle w:val="Tartalomjegyzk2"/>
+            <w:tabs>
+              <w:tab w:val="clear" w:pos="720"/>
+              <w:tab w:val="right" w:pos="9026" w:leader="dot"/>
+            </w:tabs>
+            <w:rPr/>
           </w:pPr>
           <w:r>
             <w:fldChar w:fldCharType="begin"/>
@@ -398,8 +380,6 @@
             <w:rPr>
               <w:webHidden/>
               <w:rStyle w:val="Jegyzkhivatkozs"/>
-              <w:sz w:val="24"/>
-              <w:szCs w:val="24"/>
               <w:vanish w:val="false"/>
             </w:rPr>
             <w:instrText xml:space="preserve"> TOC \z \o "1-3" \u \h</w:instrText>
@@ -408,46 +388,20 @@
             <w:rPr>
               <w:webHidden/>
               <w:rStyle w:val="Jegyzkhivatkozs"/>
-              <w:sz w:val="24"/>
-              <w:szCs w:val="24"/>
               <w:vanish w:val="false"/>
             </w:rPr>
             <w:fldChar w:fldCharType="separate"/>
           </w:r>
-          <w:hyperlink w:anchor="_Toc136700569">
-            <w:r>
-              <w:rPr>
-                <w:webHidden/>
-              </w:rPr>
-              <w:fldChar w:fldCharType="begin"/>
-            </w:r>
-            <w:r>
-              <w:rPr>
-                <w:webHidden/>
-              </w:rPr>
-              <w:instrText xml:space="preserve">PAGEREF _Toc136700569 \h</w:instrText>
-            </w:r>
-            <w:r>
-              <w:rPr>
-                <w:webHidden/>
-              </w:rPr>
-              <w:fldChar w:fldCharType="separate"/>
-            </w:r>
+          <w:hyperlink w:anchor="__RefHeading___Toc995_2628363530">
             <w:r>
               <w:rPr>
                 <w:webHidden/>
                 <w:rStyle w:val="Jegyzkhivatkozs"/>
                 <w:vanish w:val="false"/>
-                <w:sz w:val="24"/>
-                <w:szCs w:val="24"/>
-              </w:rPr>
-              <w:t>Lakásépítés járási szinten - Van a CSOK iránti érdeklődésnek hatása?</w:t>
-            </w:r>
-            <w:r>
-              <w:rPr>
-                <w:webHidden/>
-              </w:rPr>
-              <w:fldChar w:fldCharType="end"/>
+              </w:rPr>
+              <w:t>Bevezetés</w:t>
+              <w:tab/>
+              <w:t>2</w:t>
             </w:r>
           </w:hyperlink>
         </w:p>
@@ -456,53 +410,20 @@
             <w:pStyle w:val="Tartalomjegyzk2"/>
             <w:tabs>
               <w:tab w:val="clear" w:pos="720"/>
-              <w:tab w:val="right" w:pos="9016" w:leader="dot"/>
+              <w:tab w:val="right" w:pos="9026" w:leader="dot"/>
             </w:tabs>
-            <w:rPr>
-              <w:rFonts w:ascii="Times New Roman" w:hAnsi="Times New Roman" w:eastAsia="" w:cs="Times New Roman" w:eastAsiaTheme="minorEastAsia"/>
-              <w:kern w:val="2"/>
-              <w:sz w:val="24"/>
-              <w:szCs w:val="24"/>
-              <w14:ligatures w14:val="standardContextual"/>
-            </w:rPr>
+            <w:rPr/>
           </w:pPr>
-          <w:hyperlink w:anchor="_Toc136700570">
-            <w:r>
-              <w:rPr>
-                <w:webHidden/>
-              </w:rPr>
-              <w:fldChar w:fldCharType="begin"/>
-            </w:r>
-            <w:r>
-              <w:rPr>
-                <w:webHidden/>
-              </w:rPr>
-              <w:instrText xml:space="preserve">PAGEREF _Toc136700570 \h</w:instrText>
-            </w:r>
-            <w:r>
-              <w:rPr>
-                <w:webHidden/>
-              </w:rPr>
-              <w:fldChar w:fldCharType="separate"/>
-            </w:r>
+          <w:hyperlink w:anchor="__RefHeading___Toc997_2628363530">
             <w:r>
               <w:rPr>
                 <w:webHidden/>
                 <w:rStyle w:val="Jegyzkhivatkozs"/>
-                <w:rFonts w:cs="Times New Roman" w:ascii="Times New Roman" w:hAnsi="Times New Roman"/>
                 <w:vanish w:val="false"/>
-                <w:sz w:val="24"/>
-                <w:szCs w:val="24"/>
-              </w:rPr>
-              <w:t>Bevezetés</w:t>
+              </w:rPr>
+              <w:t>Adatok és módszer</w:t>
               <w:tab/>
-              <w:t>2</w:t>
-            </w:r>
-            <w:r>
-              <w:rPr>
-                <w:webHidden/>
-              </w:rPr>
-              <w:fldChar w:fldCharType="end"/>
+              <w:t>3</w:t>
             </w:r>
           </w:hyperlink>
         </w:p>
@@ -511,53 +432,20 @@
             <w:pStyle w:val="Tartalomjegyzk2"/>
             <w:tabs>
               <w:tab w:val="clear" w:pos="720"/>
-              <w:tab w:val="right" w:pos="9016" w:leader="dot"/>
+              <w:tab w:val="right" w:pos="9026" w:leader="dot"/>
             </w:tabs>
-            <w:rPr>
-              <w:rFonts w:ascii="Times New Roman" w:hAnsi="Times New Roman" w:eastAsia="" w:cs="Times New Roman" w:eastAsiaTheme="minorEastAsia"/>
-              <w:kern w:val="2"/>
-              <w:sz w:val="24"/>
-              <w:szCs w:val="24"/>
-              <w14:ligatures w14:val="standardContextual"/>
-            </w:rPr>
+            <w:rPr/>
           </w:pPr>
-          <w:hyperlink w:anchor="_Toc136700571">
-            <w:r>
-              <w:rPr>
-                <w:webHidden/>
-              </w:rPr>
-              <w:fldChar w:fldCharType="begin"/>
-            </w:r>
-            <w:r>
-              <w:rPr>
-                <w:webHidden/>
-              </w:rPr>
-              <w:instrText xml:space="preserve">PAGEREF _Toc136700571 \h</w:instrText>
-            </w:r>
-            <w:r>
-              <w:rPr>
-                <w:webHidden/>
-              </w:rPr>
-              <w:fldChar w:fldCharType="separate"/>
-            </w:r>
+          <w:hyperlink w:anchor="__RefHeading___Toc999_2628363530">
             <w:r>
               <w:rPr>
                 <w:webHidden/>
                 <w:rStyle w:val="Jegyzkhivatkozs"/>
-                <w:rFonts w:cs="Times New Roman" w:ascii="Times New Roman" w:hAnsi="Times New Roman"/>
                 <w:vanish w:val="false"/>
-                <w:sz w:val="24"/>
-                <w:szCs w:val="24"/>
-              </w:rPr>
-              <w:t>Adatok és módszer</w:t>
+              </w:rPr>
+              <w:t>Eredmények</w:t>
               <w:tab/>
-              <w:t>2</w:t>
-            </w:r>
-            <w:r>
-              <w:rPr>
-                <w:webHidden/>
-              </w:rPr>
-              <w:fldChar w:fldCharType="end"/>
+              <w:t>9</w:t>
             </w:r>
           </w:hyperlink>
         </w:p>
@@ -566,53 +454,20 @@
             <w:pStyle w:val="Tartalomjegyzk2"/>
             <w:tabs>
               <w:tab w:val="clear" w:pos="720"/>
-              <w:tab w:val="right" w:pos="9016" w:leader="dot"/>
+              <w:tab w:val="right" w:pos="9026" w:leader="dot"/>
             </w:tabs>
-            <w:rPr>
-              <w:rFonts w:ascii="Times New Roman" w:hAnsi="Times New Roman" w:eastAsia="" w:cs="Times New Roman" w:eastAsiaTheme="minorEastAsia"/>
-              <w:kern w:val="2"/>
-              <w:sz w:val="24"/>
-              <w:szCs w:val="24"/>
-              <w14:ligatures w14:val="standardContextual"/>
-            </w:rPr>
+            <w:rPr/>
           </w:pPr>
-          <w:hyperlink w:anchor="_Toc136700572">
-            <w:r>
-              <w:rPr>
-                <w:webHidden/>
-              </w:rPr>
-              <w:fldChar w:fldCharType="begin"/>
-            </w:r>
-            <w:r>
-              <w:rPr>
-                <w:webHidden/>
-              </w:rPr>
-              <w:instrText xml:space="preserve">PAGEREF _Toc136700572 \h</w:instrText>
-            </w:r>
-            <w:r>
-              <w:rPr>
-                <w:webHidden/>
-              </w:rPr>
-              <w:fldChar w:fldCharType="separate"/>
-            </w:r>
+          <w:hyperlink w:anchor="__RefHeading___Toc1001_2628363530">
             <w:r>
               <w:rPr>
                 <w:webHidden/>
                 <w:rStyle w:val="Jegyzkhivatkozs"/>
-                <w:rFonts w:cs="Times New Roman" w:ascii="Times New Roman" w:hAnsi="Times New Roman"/>
                 <w:vanish w:val="false"/>
-                <w:sz w:val="24"/>
-                <w:szCs w:val="24"/>
-              </w:rPr>
-              <w:t>Eredmények</w:t>
+              </w:rPr>
+              <w:t>Diszkusszió</w:t>
               <w:tab/>
-              <w:t>6</w:t>
-            </w:r>
-            <w:r>
-              <w:rPr>
-                <w:webHidden/>
-              </w:rPr>
-              <w:fldChar w:fldCharType="end"/>
+              <w:t>13</w:t>
             </w:r>
           </w:hyperlink>
         </w:p>
@@ -621,132 +476,26 @@
             <w:pStyle w:val="Tartalomjegyzk2"/>
             <w:tabs>
               <w:tab w:val="clear" w:pos="720"/>
-              <w:tab w:val="right" w:pos="9016" w:leader="dot"/>
+              <w:tab w:val="right" w:pos="9026" w:leader="dot"/>
             </w:tabs>
-            <w:rPr>
-              <w:rFonts w:ascii="Times New Roman" w:hAnsi="Times New Roman" w:eastAsia="" w:cs="Times New Roman" w:eastAsiaTheme="minorEastAsia"/>
-              <w:kern w:val="2"/>
-              <w:sz w:val="24"/>
-              <w:szCs w:val="24"/>
-              <w14:ligatures w14:val="standardContextual"/>
-            </w:rPr>
+            <w:rPr/>
           </w:pPr>
-          <w:hyperlink w:anchor="_Toc136700573">
-            <w:r>
-              <w:rPr>
-                <w:webHidden/>
-              </w:rPr>
-              <w:fldChar w:fldCharType="begin"/>
-            </w:r>
-            <w:r>
-              <w:rPr>
-                <w:webHidden/>
-              </w:rPr>
-              <w:instrText xml:space="preserve">PAGEREF _Toc136700573 \h</w:instrText>
-            </w:r>
-            <w:r>
-              <w:rPr>
-                <w:webHidden/>
-              </w:rPr>
-              <w:fldChar w:fldCharType="separate"/>
-            </w:r>
+          <w:hyperlink w:anchor="__RefHeading___Toc1003_2628363530">
             <w:r>
               <w:rPr>
                 <w:webHidden/>
                 <w:rStyle w:val="Jegyzkhivatkozs"/>
-                <w:rFonts w:cs="Times New Roman" w:ascii="Times New Roman" w:hAnsi="Times New Roman"/>
                 <w:vanish w:val="false"/>
-                <w:sz w:val="24"/>
-                <w:szCs w:val="24"/>
-              </w:rPr>
-              <w:t>Diszkusszió</w:t>
-              <w:tab/>
-              <w:t>9</w:t>
-            </w:r>
-            <w:r>
-              <w:rPr>
-                <w:webHidden/>
-              </w:rPr>
-              <w:fldChar w:fldCharType="end"/>
-            </w:r>
-          </w:hyperlink>
-        </w:p>
-        <w:p>
-          <w:pPr>
-            <w:pStyle w:val="Tartalomjegyzk2"/>
-            <w:tabs>
-              <w:tab w:val="clear" w:pos="720"/>
-              <w:tab w:val="right" w:pos="9016" w:leader="dot"/>
-            </w:tabs>
-            <w:rPr>
-              <w:rFonts w:ascii="Times New Roman" w:hAnsi="Times New Roman" w:eastAsia="" w:cs="Times New Roman" w:eastAsiaTheme="minorEastAsia"/>
-              <w:kern w:val="2"/>
-              <w:sz w:val="24"/>
-              <w:szCs w:val="24"/>
-              <w14:ligatures w14:val="standardContextual"/>
-            </w:rPr>
-          </w:pPr>
-          <w:hyperlink w:anchor="_Toc136700574">
-            <w:r>
-              <w:rPr>
-                <w:webHidden/>
-              </w:rPr>
-              <w:fldChar w:fldCharType="begin"/>
-            </w:r>
-            <w:r>
-              <w:rPr>
-                <w:webHidden/>
-              </w:rPr>
-              <w:instrText xml:space="preserve">PAGEREF _Toc136700574 \h</w:instrText>
-            </w:r>
-            <w:r>
-              <w:rPr>
-                <w:webHidden/>
-              </w:rPr>
-              <w:fldChar w:fldCharType="separate"/>
-            </w:r>
-            <w:r>
-              <w:rPr>
-                <w:webHidden/>
-                <w:rStyle w:val="Jegyzkhivatkozs"/>
-                <w:rFonts w:cs="Times New Roman" w:ascii="Times New Roman" w:hAnsi="Times New Roman"/>
-                <w:vanish w:val="false"/>
-                <w:sz w:val="24"/>
-                <w:szCs w:val="24"/>
               </w:rPr>
               <w:t>Irodalomjegyzék</w:t>
               <w:tab/>
-              <w:t>10</w:t>
-            </w:r>
-            <w:r>
-              <w:rPr>
-                <w:webHidden/>
-              </w:rPr>
-              <w:fldChar w:fldCharType="end"/>
+              <w:t>14</w:t>
             </w:r>
           </w:hyperlink>
-        </w:p>
-        <w:p>
-          <w:pPr>
-            <w:pStyle w:val="Normal"/>
-            <w:rPr>
-              <w:rFonts w:ascii="Times New Roman" w:hAnsi="Times New Roman" w:cs="Times New Roman"/>
-              <w:b/>
-              <w:bCs/>
-            </w:rPr>
-          </w:pPr>
           <w:r>
             <w:rPr>
-              <w:rFonts w:cs="Times New Roman" w:ascii="Times New Roman" w:hAnsi="Times New Roman"/>
-              <w:b/>
-              <w:bCs/>
-            </w:rPr>
-          </w:r>
-          <w:r>
-            <w:rPr>
-              <w:b/>
-              <w:bCs/>
-              <w:rFonts w:cs="Times New Roman" w:ascii="Times New Roman" w:hAnsi="Times New Roman"/>
+              <w:rStyle w:val="Jegyzkhivatkozs"/>
+              <w:vanish w:val="false"/>
             </w:rPr>
             <w:fldChar w:fldCharType="end"/>
           </w:r>
@@ -777,14 +526,16 @@
           <w:rFonts w:ascii="Times New Roman" w:hAnsi="Times New Roman" w:cs="Times New Roman"/>
         </w:rPr>
       </w:pPr>
-      <w:bookmarkStart w:id="0" w:name="_Toc136700570"/>
+      <w:bookmarkStart w:id="0" w:name="__RefHeading___Toc995_2628363530"/>
+      <w:bookmarkStart w:id="1" w:name="_Toc136700570"/>
+      <w:bookmarkEnd w:id="0"/>
       <w:r>
         <w:rPr>
           <w:rFonts w:cs="Times New Roman" w:ascii="Times New Roman" w:hAnsi="Times New Roman"/>
         </w:rPr>
         <w:t>Bevezetés</w:t>
       </w:r>
-      <w:bookmarkEnd w:id="0"/>
+      <w:bookmarkEnd w:id="1"/>
     </w:p>
     <w:p>
       <w:pPr>
@@ -802,7 +553,7 @@
           <w:sz w:val="24"/>
           <w:szCs w:val="24"/>
         </w:rPr>
-        <w:t>Magyarországon 2016 óta létezik a Családi Otthonteremtési Kedvezmény (továbbiakban CSOK), amely egy, a családokat saját otthonhoz segítő támogatási forma. A 2016-tól induló Családvédelmi Akcióterv részeként a CSOK támogatja a házas egy, vagy több gyermeket vállalókat új lakás építésében, vásárlásában, meglévő felújításában, bővítésében. Ezen lehetőségek széles spektrumán a támogatás és támogatott hitel is változó, mind a felhasználást, mind a gyerekek számát illetően. Dolgozatomban azonban a leglényegesebb az, hogy az új ingatlan vásárlására vagy építésére 10 millió forint támogatás igényelhető 15 millió forint államilag támogatott hitellel, abban az esetben, ha a párnak van három vagy több gyermeke, illetve ha még nincsen három vagy több, de vállal minimum hármat. A lakásvásárlás és építés fellendítésére a kormány szintén 2016-ban csökkentette 5%-ra a lakásvásárlás áfáját. A későbbiekben ez ki lett vezetve, majd pedig 5 millió forintig lehetett visszaigényelni. Ezen intézkedések után még a babaváró támogatást is bevezették.</w:t>
+        <w:t>Magyarországon 2015 óta létezik a családi otthonteremtési kedvezmény (továbbiakban CSOK), amely egy, a családokat saját otthonhoz segítő támogatási forma. A 2016-tól induló Családvédelmi Akcióterv részeként a CSOK támogatja a házas egy, vagy több gyermeket vállalókat új lakás építésében, vásárlásában, meglévő felújításában, bővítésében. Ezen lehetőségek széles spektrumán a támogatás és támogatott hitel is változó, mind a felhasználást, mind a gyerekek számát illetően. Dolgozatomban azonban a leglényegesebb az, hogy az új ingatlan vásárlására vagy építésére 10 millió forint támogatás igényelhető 15 millió forint államilag támogatott hitellel, abban az esetben, ha a párnak van három vagy több gyermeke, illetve ha még nincsen három vagy több, de vállal minimum hármat. A lakásvásárlás és építés fellendítésére a kormány szintén 2016-ban csökkentette 5%-ra a lakásvásárlás áfáját. A későbbiekben ez ki lett vezetve, majd pedig 5 millió forintig lehetett visszaigényelni. Ezen intézkedések után még a babaváró támogatást is bevezették.</w:t>
       </w:r>
     </w:p>
     <w:p>
@@ -820,7 +571,7 @@
           <w:szCs w:val="24"/>
         </w:rPr>
         <w:tab/>
-        <w:t>Szakdolgozatomban azt kívánom megvizsgálni, hogy a CSOK iránti érdeklődés az interneten (Google keresések képében) és több más változókkal egyetemben milyen hatással van a lakásépítésekre járási szinten a 2012-2021 közötti tíz évben, így nézve a CSOK előtti éveket is. Különös figyelmet szentelek a területi autokorreláció szűrésére, a standard modellfeltételeknek eleget téve.</w:t>
+        <w:t>Szakdolgozatomban azt kívánom megvizsgálni, hogy a CSOK iránti érdeklődés az interneten (Google keresések képében) és több más változókkal egyetemben milyen hatással van a lakásépítésekre járási szinten a 2012-2021 közötti tíz évben, így nézve a CSOK előtti éveket is. Különös figyelmet szentelek a területi autokorreláció szűrésére, a standard modellfeltételeknek eleget téve. Ezen felül módomban áll a CSOK mellé bevont kontrollváltozók hatását megvizsgálni a lakásépítésre és egymásra.</w:t>
       </w:r>
     </w:p>
     <w:p>
@@ -854,7 +605,7 @@
           <w:sz w:val="24"/>
           <w:szCs w:val="24"/>
         </w:rPr>
-        <w:t>Téma relevanciájának indoklása</w:t>
+        <w:t>Téma relevanciájának indoklása és szakirodalmi források</w:t>
       </w:r>
     </w:p>
     <w:p>
@@ -873,6 +624,199 @@
           <w:sz w:val="24"/>
           <w:szCs w:val="24"/>
         </w:rPr>
+        <w:tab/>
+        <w:t xml:space="preserve">A családi otthonteremtési kedvezmény a magyar hitelezés és ingatlanpiac egy maghatározó fogaskereke, nem is beszélve a családokról, akik ezáltal jutnak új otthonhoz vagy esetleg egy használt ingatlant vásárolnak, újítanak fel. A közpolitikai intézkezdésről bevezetése óta több kutatás, publikáció született. </w:t>
+      </w:r>
+      <w:r>
+        <w:rPr>
+          <w:rFonts w:cs="Times New Roman" w:ascii="Times New Roman" w:hAnsi="Times New Roman"/>
+          <w:i/>
+          <w:iCs/>
+          <w:sz w:val="24"/>
+          <w:szCs w:val="24"/>
+        </w:rPr>
+        <w:t>Dancsik és szerzőtársai</w:t>
+      </w:r>
+      <w:r>
+        <w:rPr>
+          <w:rFonts w:cs="Times New Roman" w:ascii="Times New Roman" w:hAnsi="Times New Roman"/>
+          <w:sz w:val="24"/>
+          <w:szCs w:val="24"/>
+        </w:rPr>
+        <w:t xml:space="preserve"> (2022) a kamattámogatott hitelek túlárazottságára hívják fel a figyelmet a piaci hitelekkel szemben, ami adódhat a megfelelő ösztönzők hiányából fakadóan. Egy, a Statisztikai Szemlében megjelent tanulmányban a CSOK költségvetési terheit becsülik meg a jövőre nézve és ennek fenntarthatóságát változatlan makrogazdasági pálya esetén (</w:t>
+      </w:r>
+      <w:r>
+        <w:rPr>
+          <w:rFonts w:cs="Times New Roman" w:ascii="Times New Roman" w:hAnsi="Times New Roman"/>
+          <w:i/>
+          <w:iCs/>
+          <w:sz w:val="24"/>
+          <w:szCs w:val="24"/>
+        </w:rPr>
+        <w:t>Tatay et. Al, 2019</w:t>
+      </w:r>
+      <w:r>
+        <w:rPr>
+          <w:rFonts w:cs="Times New Roman" w:ascii="Times New Roman" w:hAnsi="Times New Roman"/>
+          <w:sz w:val="24"/>
+          <w:szCs w:val="24"/>
+        </w:rPr>
+        <w:t>).</w:t>
+      </w:r>
+    </w:p>
+    <w:p>
+      <w:pPr>
+        <w:pStyle w:val="Normal"/>
+        <w:jc w:val="both"/>
+        <w:rPr>
+          <w:rFonts w:ascii="Times New Roman" w:hAnsi="Times New Roman" w:cs="Times New Roman"/>
+          <w:sz w:val="24"/>
+          <w:szCs w:val="24"/>
+        </w:rPr>
+      </w:pPr>
+      <w:r>
+        <w:rPr>
+          <w:rFonts w:cs="Times New Roman" w:ascii="Times New Roman" w:hAnsi="Times New Roman"/>
+          <w:sz w:val="24"/>
+          <w:szCs w:val="24"/>
+        </w:rPr>
+        <w:tab/>
+        <w:t>A magyar tudományos életben a területi panel és keresztmetszeti modellek, elemzések is rendre gyakoriak, Varga Attila 2002-es Statisztikai Szemlében megjelent cikke nagy hatással volt a hazai ökonometriával foglalkozó közgazdászokra. A magyar térökonometria meghatározó alakja a fent említett cikkében magyar nyelven mutatta be a területi autokorreláció fogalmát, a szomszédsági mátrixokat, Moran I-jét, a térbeli autokorrelációt lineáris és ökonometriai modellekben. Békés és szerzőtársai (2016) járási és települési szinten vizsgálták az átlagos lakóingatlanárakat. Kutatásukban azonosítottak gócpontokat és területi jellemzőket is, azonban a területi autokorreláció jelenségével nem foglalkoztak.</w:t>
+      </w:r>
+    </w:p>
+    <w:p>
+      <w:pPr>
+        <w:pStyle w:val="Normal"/>
+        <w:jc w:val="both"/>
+        <w:rPr>
+          <w:rFonts w:ascii="Times New Roman" w:hAnsi="Times New Roman" w:cs="Times New Roman"/>
+          <w:sz w:val="24"/>
+          <w:szCs w:val="24"/>
+        </w:rPr>
+      </w:pPr>
+      <w:r>
+        <w:rPr>
+          <w:rFonts w:cs="Times New Roman" w:ascii="Times New Roman" w:hAnsi="Times New Roman"/>
+          <w:sz w:val="24"/>
+          <w:szCs w:val="24"/>
+        </w:rPr>
+        <w:tab/>
+        <w:t>Az utóbbi években a magyar tudományos életben megszaporodtak a Structured Equations Model-eket használó publikációk, ami megfigyelt és nem megfigyelt változók közötti feltételezett kapcsolatrendszer ellenőrzésére szolgáló módszertan. Vékás és Vakhal (2021) az KKE (Kelet-Közép-Európa) régió országainak árnyékgazdaságának méretét becsülte meg SEM segítségével, Kovács és szerzőtársai (2021) a fent említett modellel olyan egyenletrendszert hoztak létre, amivel a Corvinus gazdaságinformatikus hallgatók egyes tárgyakból szerzett érdemjegyei, neme és évfolyama közötti összefüggéseket tárták fel. Szintén sikeresen alkalmazta Aranyossy és Recskó (2021), akik a kriptovaluták elfogadottságát vizsgálzák UTAUT fogalmi keretben. Gosztonyi (2021) azon kutatásában is fontos szerepe van a SEM-nek, amiben a hazai középvállalkozások fenntarthatóságát tanulmányozta.</w:t>
+      </w:r>
+    </w:p>
+    <w:p>
+      <w:pPr>
+        <w:pStyle w:val="Normal"/>
+        <w:jc w:val="both"/>
+        <w:rPr>
+          <w:rFonts w:ascii="Times New Roman" w:hAnsi="Times New Roman" w:cs="Times New Roman"/>
+          <w:sz w:val="24"/>
+          <w:szCs w:val="24"/>
+        </w:rPr>
+      </w:pPr>
+      <w:r>
+        <w:rPr>
+          <w:rFonts w:cs="Times New Roman" w:ascii="Times New Roman" w:hAnsi="Times New Roman"/>
+          <w:sz w:val="24"/>
+          <w:szCs w:val="24"/>
+        </w:rPr>
+        <w:tab/>
+        <w:t>A forráskutatás során nem találtam olyan tanulmányt, amely területi alapon vette volna a CSOK hatását a lakásépítésre más változókkal egyetemben, ahogy olyan forrást sem találtam, ahol a lakásépítéseket magyarázó változók közötti kapcsolatokat térképezték volna fel.</w:t>
+      </w:r>
+    </w:p>
+    <w:p>
+      <w:pPr>
+        <w:pStyle w:val="Normal"/>
+        <w:jc w:val="both"/>
+        <w:rPr>
+          <w:rFonts w:ascii="Times New Roman" w:hAnsi="Times New Roman" w:cs="Times New Roman"/>
+          <w:sz w:val="24"/>
+          <w:szCs w:val="24"/>
+        </w:rPr>
+      </w:pPr>
+      <w:r>
+        <w:rPr>
+          <w:rFonts w:cs="Times New Roman" w:ascii="Times New Roman" w:hAnsi="Times New Roman"/>
+          <w:sz w:val="24"/>
+          <w:szCs w:val="24"/>
+        </w:rPr>
+        <w:tab/>
+        <w:t>A XXI. században a tájékozódás egyik legfontosabb eszköze az internet, jogszabályok, hírek és bejelentések tömkelegével nap mint nap bővül a rendelkezésre álló információ. Jogos lehet így a feltételezés, hogy a magánszemélyek jelentős része első körben az internetről tájékozódik az állami támogatásokról, közpolitikai intézkedésekről, így a családi otthonteremtési kedvezményről is. Úgy vélem, hogy fontos lehet megvizsgálni, hogy a lakásépítésekhez hogyan kapcsolódik a CSOK iránti internetes érdeklődés, illetve a járás szintű adatokon ez hogyan vetül le a többi változó mellett. A modell építése során a fellelhető területi változók felhasználásával és szelektálásával igyekeztem olyan modellt alkotni, amely a CSOK iránti internetes érdeklődést elhagyva is logikus, magas magyarázó erővel bíró legyen.</w:t>
+      </w:r>
+    </w:p>
+    <w:p>
+      <w:pPr>
+        <w:pStyle w:val="Normal"/>
+        <w:jc w:val="both"/>
+        <w:rPr>
+          <w:rFonts w:ascii="Times New Roman" w:hAnsi="Times New Roman" w:cs="Times New Roman"/>
+          <w:sz w:val="24"/>
+          <w:szCs w:val="24"/>
+        </w:rPr>
+      </w:pPr>
+      <w:r>
+        <w:rPr>
+          <w:rFonts w:cs="Times New Roman" w:ascii="Times New Roman" w:hAnsi="Times New Roman"/>
+          <w:sz w:val="24"/>
+          <w:szCs w:val="24"/>
+        </w:rPr>
+      </w:r>
+    </w:p>
+    <w:p>
+      <w:pPr>
+        <w:pStyle w:val="Normal"/>
+        <w:jc w:val="both"/>
+        <w:rPr>
+          <w:rFonts w:ascii="Times New Roman" w:hAnsi="Times New Roman" w:cs="Times New Roman"/>
+          <w:sz w:val="24"/>
+          <w:szCs w:val="24"/>
+        </w:rPr>
+      </w:pPr>
+      <w:r>
+        <w:rPr>
+          <w:rFonts w:cs="Times New Roman" w:ascii="Times New Roman" w:hAnsi="Times New Roman"/>
+          <w:sz w:val="24"/>
+          <w:szCs w:val="24"/>
+        </w:rPr>
+        <w:t>Kutatási kérdéseim tehát a következők:</w:t>
+      </w:r>
+    </w:p>
+    <w:p>
+      <w:pPr>
+        <w:pStyle w:val="Normal"/>
+        <w:jc w:val="both"/>
+        <w:rPr>
+          <w:rFonts w:ascii="Times New Roman" w:hAnsi="Times New Roman" w:cs="Times New Roman"/>
+          <w:sz w:val="24"/>
+          <w:szCs w:val="24"/>
+        </w:rPr>
+      </w:pPr>
+      <w:r>
+        <w:rPr>
+          <w:rFonts w:cs="Times New Roman" w:ascii="Times New Roman" w:hAnsi="Times New Roman"/>
+          <w:sz w:val="24"/>
+          <w:szCs w:val="24"/>
+        </w:rPr>
+        <w:t>- Van-e hatása a CSOK iránti internetes érdeklődésnek a lakásépítésekre járási szinten?</w:t>
+      </w:r>
+    </w:p>
+    <w:p>
+      <w:pPr>
+        <w:pStyle w:val="Normal"/>
+        <w:jc w:val="both"/>
+        <w:rPr>
+          <w:rFonts w:ascii="Times New Roman" w:hAnsi="Times New Roman" w:cs="Times New Roman"/>
+          <w:sz w:val="24"/>
+          <w:szCs w:val="24"/>
+        </w:rPr>
+      </w:pPr>
+      <w:r>
+        <w:rPr>
+          <w:rFonts w:cs="Times New Roman" w:ascii="Times New Roman" w:hAnsi="Times New Roman"/>
+          <w:sz w:val="24"/>
+          <w:szCs w:val="24"/>
+        </w:rPr>
+        <w:t>- Milyen kapcsolat van a CSOK mellett használt lakásépítésekre ható változók között?</w:t>
       </w:r>
     </w:p>
     <w:p>
@@ -883,14 +827,16 @@
           <w:rFonts w:ascii="Times New Roman" w:hAnsi="Times New Roman" w:cs="Times New Roman"/>
         </w:rPr>
       </w:pPr>
-      <w:bookmarkStart w:id="1" w:name="_Toc136700571"/>
+      <w:bookmarkStart w:id="2" w:name="__RefHeading___Toc997_2628363530"/>
+      <w:bookmarkStart w:id="3" w:name="_Toc136700571"/>
+      <w:bookmarkEnd w:id="2"/>
       <w:r>
         <w:rPr>
           <w:rFonts w:cs="Times New Roman" w:ascii="Times New Roman" w:hAnsi="Times New Roman"/>
         </w:rPr>
         <w:t>Adatok és módszer</w:t>
       </w:r>
-      <w:bookmarkEnd w:id="1"/>
+      <w:bookmarkEnd w:id="3"/>
     </w:p>
     <w:p>
       <w:pPr>
@@ -929,7 +875,7 @@
           <w:sz w:val="24"/>
           <w:szCs w:val="24"/>
         </w:rPr>
-        <w:t xml:space="preserve">Eredményváltozóm tehát a tízezer főre jutó lakásépítések száma, ami azt jelenti, hogy az adott járásban az adott évben tízezer főre ennyi használatbavételi engedélyt bocsátottak ki lakásokra és házakra. Azzal, hogy ez arányosítva van a járás lakosainak számával, remekül összehasonlíthatóak a járások eltérő lakosszám esetén is. Magyarázó változóim az egy állandó lakosra jutó személyi jövedelemadó alapot képző jövedelem járási szinten, az adott járásban az átlagos ingatlanár, a százezer lakosra jutó regisztrált sértettek (bűncselekményből adódóan) száma, a foglalkoztatottsági ráta megyei szinten, beruházási teljesítményérték egy lakosra vetítve megyei szinten és a “CSOK” szó keresési trendje Google-n szintén megyei szinten. Magyarázó változóim közé bevettem egészségügyi változókat a KSH </w:t>
+        <w:t xml:space="preserve">Eredményváltozóm tehát a tízezer főre jutó lakásépítések száma (LAKAS), ami azt jelenti, hogy az adott járásban az adott évben tízezer főre ennyi használatbavételi engedélyt bocsátottak ki lakásokra és házakra. Azzal, hogy ez arányosítva van a járás lakosainak számával, remekül összehasonlíthatóak a járások eltérő lakosszám esetén is. Magyarázó változóim az egy állandó lakosra jutó személyi jövedelemadó alapot képző jövedelem járási szinten (SZJA), az adott járásban az átlagos ingatlanár millió forintban (ATLAGAR), a százezer lakosra jutó regisztrált sértettek (bűncselekményből adódóan) száma (SERTETT), egy pedagógusra jutó tanulók száma a járásban (PEDAGOGUS) a foglalkoztatottsági ráta megyei szinten (MUNKA), beruházási teljesítményérték egy lakosra vetítve megyei szinten (BEUHAZAS) és a “CSOK” szó keresési trendje Google-n szintén megyei szinten (CSOK ill. ez abből eredő eltérő névpermutációk a különböző modellek között). Magyarázó változóim közé bevettem egészségügyi változókat a KSH </w:t>
       </w:r>
       <w:r>
         <w:rPr>
@@ -947,7 +893,27 @@
           <w:sz w:val="24"/>
           <w:szCs w:val="24"/>
         </w:rPr>
-        <w:t>, szintén arányosítva a lakossághoz. Ezekből az adatokból főkomponenseket képeztem, mivel erősen korrelálnak egymással. Az első főkomponens a háziorvosok rendelői forgalmát, összes forgalmát, felnőtt és gyermek részére szervezett háziorvosi szolgálatok számát, háziorvosok szolgálatának számát és az ápolók számát. Ezek az adatok tízezer főre vannak vetítve, hogy jobban összehasonlíthatók az eltérő lakosszámú megyék. A második főkomponensben, szintén tízezer főre vetítve a házi gyermekorvosok és a védőnők száma szerepel.</w:t>
+        <w:t>, szintén arányosítva a lakossághoz.</w:t>
+      </w:r>
+    </w:p>
+    <w:p>
+      <w:pPr>
+        <w:pStyle w:val="Normal"/>
+        <w:ind w:firstLine="720"/>
+        <w:jc w:val="both"/>
+        <w:rPr>
+          <w:rFonts w:ascii="Times New Roman" w:hAnsi="Times New Roman" w:cs="Times New Roman"/>
+          <w:sz w:val="24"/>
+          <w:szCs w:val="24"/>
+        </w:rPr>
+      </w:pPr>
+      <w:r>
+        <w:rPr>
+          <w:rFonts w:cs="Times New Roman" w:ascii="Times New Roman" w:hAnsi="Times New Roman"/>
+          <w:sz w:val="24"/>
+          <w:szCs w:val="24"/>
+        </w:rPr>
+        <w:t>Az adatok egy részéből főkomponenseket képeztem főkomponens-elemzés segítségével, mivel erősen korrelálnak egymással. Az első főkomponens a háziorvosok rendelőn belüli forgalmát (HO_FORG_RB), összes forgalmát (HO_FORG_OSSZ), felnőtt és gyermek részére szervezett háziorvosi szolgálatok számát (FGYHO_SZOLG_SZAM), háziorvosok szolgálatának számát (HO_SZOLG_SZAM), házi gyermekorvosok számát (HGYO_SZAM) és az ápolók számát (HO_APOLO_SZAM). Ezek az adatok tízezer főre vannak vetítve, hogy jobban összehasonlíthatók az eltérő lakosszámú megyék. A második főkomponensben, szintén tízezer főre vetítve a házi gyermekorvosok száma (HGYO_SZAM), ápolók száma (HO_APOLO_SZAM) és a háziorvosi szolgálatok száma (HO_SZOLG_SZAM) szerepel. Egyik főkomponensbe sem került bele a Védőnői dolgozók betöltött állásainak száma 10 ezer főre vetítve (VEDONO), mivel a modellépítés és a főkomponens elemzés során arra jutottam, hogy külön változóként érdemes kezelni.</w:t>
       </w:r>
     </w:p>
     <w:p>
@@ -4874,7 +4840,7 @@
           <w:sz w:val="24"/>
           <w:szCs w:val="24"/>
         </w:rPr>
-        <w:t>2.  ábra: Tízezer főre jutó lakásépítések száma térképen, 2018</w:t>
+        <w:t>2. ábra: Tízezer főre jutó lakásépítések száma térképen, 2018</w:t>
       </w:r>
     </w:p>
     <w:p>
@@ -4957,199 +4923,7 @@
           <w:sz w:val="24"/>
           <w:szCs w:val="24"/>
         </w:rPr>
-        <w:t xml:space="preserve">Panel adatoknál felmerül a kiegyensúlyozottság kérdése, ez azt jelenti, hogy minden </w:t>
-      </w:r>
-      <w:r>
-        <w:rPr>
-          <w:rFonts w:cs="Times New Roman" w:ascii="Times New Roman" w:hAnsi="Times New Roman"/>
-          <w:sz w:val="24"/>
-          <w:szCs w:val="24"/>
-        </w:rPr>
-        <w:t>megfigyelt időpontban</w:t>
-      </w:r>
-      <w:r>
-        <w:rPr>
-          <w:rFonts w:cs="Times New Roman" w:ascii="Times New Roman" w:hAnsi="Times New Roman"/>
-          <w:sz w:val="24"/>
-          <w:szCs w:val="24"/>
-        </w:rPr>
-        <w:t xml:space="preserve"> van megfigyelés az </w:t>
-      </w:r>
-      <w:r>
-        <w:rPr>
-          <w:rFonts w:cs="Times New Roman" w:ascii="Times New Roman" w:hAnsi="Times New Roman"/>
-          <w:sz w:val="24"/>
-          <w:szCs w:val="24"/>
-        </w:rPr>
-        <w:t>adott entitásról</w:t>
-      </w:r>
-      <w:r>
-        <w:rPr>
-          <w:rFonts w:cs="Times New Roman" w:ascii="Times New Roman" w:hAnsi="Times New Roman"/>
-          <w:sz w:val="24"/>
-          <w:szCs w:val="24"/>
-        </w:rPr>
-        <w:t xml:space="preserve">. Azonban az adataim között vannak hiányzó értékek, szám szerint 21 </w:t>
-      </w:r>
-      <w:r>
-        <w:rPr>
-          <w:rFonts w:cs="Times New Roman" w:ascii="Times New Roman" w:hAnsi="Times New Roman"/>
-          <w:sz w:val="24"/>
-          <w:szCs w:val="24"/>
-        </w:rPr>
-        <w:t xml:space="preserve">darab </w:t>
-      </w:r>
-      <w:r>
-        <w:rPr>
-          <w:rFonts w:cs="Times New Roman" w:ascii="Times New Roman" w:hAnsi="Times New Roman"/>
-          <w:sz w:val="24"/>
-          <w:szCs w:val="24"/>
-        </w:rPr>
-        <w:t xml:space="preserve">adat a 2019-2021 közötti időszakban. Ennek orvoslására egy </w:t>
-      </w:r>
-      <w:r>
-        <w:rPr>
-          <w:rFonts w:cs="Times New Roman" w:ascii="Times New Roman" w:hAnsi="Times New Roman"/>
-          <w:sz w:val="24"/>
-          <w:szCs w:val="24"/>
-        </w:rPr>
-        <w:t>G</w:t>
-      </w:r>
-      <w:r>
-        <w:rPr>
-          <w:rFonts w:cs="Times New Roman" w:ascii="Times New Roman" w:hAnsi="Times New Roman"/>
-          <w:sz w:val="24"/>
-          <w:szCs w:val="24"/>
-        </w:rPr>
-        <w:t xml:space="preserve">eneralizált </w:t>
-      </w:r>
-      <w:r>
-        <w:rPr>
-          <w:rFonts w:cs="Times New Roman" w:ascii="Times New Roman" w:hAnsi="Times New Roman"/>
-          <w:sz w:val="24"/>
-          <w:szCs w:val="24"/>
-        </w:rPr>
-        <w:t>A</w:t>
-      </w:r>
-      <w:r>
-        <w:rPr>
-          <w:rFonts w:cs="Times New Roman" w:ascii="Times New Roman" w:hAnsi="Times New Roman"/>
-          <w:sz w:val="24"/>
-          <w:szCs w:val="24"/>
-        </w:rPr>
-        <w:t xml:space="preserve">dditív </w:t>
-      </w:r>
-      <w:r>
-        <w:rPr>
-          <w:rFonts w:cs="Times New Roman" w:ascii="Times New Roman" w:hAnsi="Times New Roman"/>
-          <w:sz w:val="24"/>
-          <w:szCs w:val="24"/>
-        </w:rPr>
-        <w:t>M</w:t>
-      </w:r>
-      <w:r>
-        <w:rPr>
-          <w:rFonts w:cs="Times New Roman" w:ascii="Times New Roman" w:hAnsi="Times New Roman"/>
-          <w:sz w:val="24"/>
-          <w:szCs w:val="24"/>
-        </w:rPr>
-        <w:t xml:space="preserve">odellel (továbbiakban GAM) becslem meg a hiányzó adatokat. A modellben a lakásépítések számát egyedül az járás koordinátái (hosszúság, szélesség) és az adott évvel való interakciójuk alapján </w:t>
-      </w:r>
-      <w:r>
-        <w:rPr>
-          <w:rFonts w:cs="Times New Roman" w:ascii="Times New Roman" w:hAnsi="Times New Roman"/>
-          <w:sz w:val="24"/>
-          <w:szCs w:val="24"/>
-        </w:rPr>
-        <w:t xml:space="preserve">becslem meg és </w:t>
-      </w:r>
-      <w:r>
-        <w:rPr>
-          <w:rFonts w:cs="Times New Roman" w:ascii="Times New Roman" w:hAnsi="Times New Roman"/>
-          <w:sz w:val="24"/>
-          <w:szCs w:val="24"/>
-        </w:rPr>
-        <w:t xml:space="preserve">pótlom ki a </w:t>
-      </w:r>
-      <w:r>
-        <w:rPr>
-          <w:rFonts w:cs="Times New Roman" w:ascii="Times New Roman" w:hAnsi="Times New Roman"/>
-          <w:sz w:val="24"/>
-          <w:szCs w:val="24"/>
-        </w:rPr>
-        <w:t xml:space="preserve">hiányzó </w:t>
-      </w:r>
-      <w:r>
-        <w:rPr>
-          <w:rFonts w:cs="Times New Roman" w:ascii="Times New Roman" w:hAnsi="Times New Roman"/>
-          <w:sz w:val="24"/>
-          <w:szCs w:val="24"/>
-        </w:rPr>
-        <w:t xml:space="preserve"> adatokat. A GAM modell egy olyan generalizált lineáris modell, amely </w:t>
-      </w:r>
-      <w:r>
-        <w:rPr>
-          <w:rFonts w:cs="Times New Roman" w:ascii="Times New Roman" w:hAnsi="Times New Roman"/>
-          <w:sz w:val="24"/>
-          <w:szCs w:val="24"/>
-        </w:rPr>
-        <w:t xml:space="preserve">bizonyos base-spline függvényekből tevődik össze szakaszosan. </w:t>
-      </w:r>
-      <w:r>
-        <w:rPr>
-          <w:rFonts w:cs="Times New Roman" w:ascii="Times New Roman" w:hAnsi="Times New Roman"/>
-          <w:sz w:val="24"/>
-          <w:szCs w:val="24"/>
-        </w:rPr>
-        <w:t xml:space="preserve">Így a modell fel tud venni olyan, nemlineáris formát is, amiben inflexiós pontok vannak. </w:t>
-      </w:r>
-      <w:r>
-        <w:rPr>
-          <w:rFonts w:cs="Times New Roman" w:ascii="Times New Roman" w:hAnsi="Times New Roman"/>
-          <w:sz w:val="24"/>
-          <w:szCs w:val="24"/>
-        </w:rPr>
-        <w:t>A b-splineok</w:t>
-      </w:r>
-      <w:r>
-        <w:rPr>
-          <w:rFonts w:cs="Times New Roman" w:ascii="Times New Roman" w:hAnsi="Times New Roman"/>
-          <w:sz w:val="24"/>
-          <w:szCs w:val="24"/>
-        </w:rPr>
-        <w:t xml:space="preserve">, lényegében polinomiális függvények, amik </w:t>
-      </w:r>
-      <w:r>
-        <w:rPr>
-          <w:rFonts w:cs="Times New Roman" w:ascii="Times New Roman" w:hAnsi="Times New Roman"/>
-          <w:sz w:val="24"/>
-          <w:szCs w:val="24"/>
-        </w:rPr>
-        <w:t xml:space="preserve">egyenként </w:t>
-      </w:r>
-      <w:r>
-        <w:rPr>
-          <w:rFonts w:cs="Times New Roman" w:ascii="Times New Roman" w:hAnsi="Times New Roman"/>
-          <w:sz w:val="24"/>
-          <w:szCs w:val="24"/>
-        </w:rPr>
-        <w:t xml:space="preserve">egy kis területet fednek le, </w:t>
-      </w:r>
-      <w:r>
-        <w:rPr>
-          <w:rFonts w:cs="Times New Roman" w:ascii="Times New Roman" w:hAnsi="Times New Roman"/>
-          <w:sz w:val="24"/>
-          <w:szCs w:val="24"/>
-        </w:rPr>
-        <w:t>így ezek sokaságából összeáll egy nagyobb tartomány</w:t>
-      </w:r>
-      <w:r>
-        <w:rPr>
-          <w:rFonts w:cs="Times New Roman" w:ascii="Times New Roman" w:hAnsi="Times New Roman"/>
-          <w:sz w:val="24"/>
-          <w:szCs w:val="24"/>
-        </w:rPr>
-        <w:t xml:space="preserve">. Ezek a </w:t>
+        <w:t xml:space="preserve">Panel adatoknál felmerül a kiegyensúlyozottság kérdése, ez azt jelenti, hogy minden megfigyelt időpontban van megfigyelés az adott entitásról. Azonban az adataim között vannak hiányzó értékek, szám szerint 21 darab adat a 2019-2021 közötti időszakban. Ennek orvoslására egy Generalizált Additív Modellel (továbbiakban GAM) becslem meg a hiányzó adatokat. A modellben a lakásépítések számát egyedül az járás koordinátái (hosszúság, szélesség) és az adott évvel való interakciójuk alapján becslem meg és pótlom ki a hiányzó  adatokat. A GAM modell egy olyan generalizált lineáris modell, amely bizonyos base-spline függvényekből tevődik össze szakaszosan. Így a modell fel tud venni olyan, nemlineáris formát is, amiben inflexiós pontok vannak. A b-splineok, lényegében polinomiális függvények, amik egyenként egy kis területet fednek le, így ezek sokaságából összeáll egy nagyobb tartomány. Ezek a </w:t>
       </w:r>
       <w:r>
         <w:rPr>
@@ -5655,23 +5429,7 @@
           <w:sz w:val="24"/>
           <w:szCs w:val="24"/>
         </w:rPr>
-        <w:t xml:space="preserve"> egy olyan OLS becslés, amiben összeöntve vannak az adatok. </w:t>
-      </w:r>
-      <w:r>
-        <w:rPr>
-          <w:rFonts w:cs="Times New Roman" w:ascii="Times New Roman" w:hAnsi="Times New Roman"/>
-          <w:sz w:val="24"/>
-          <w:szCs w:val="24"/>
-        </w:rPr>
-        <w:t>Ekkor minden t időpontban ugyan az a modell érvényes.</w:t>
-      </w:r>
-      <w:r>
-        <w:rPr>
-          <w:rFonts w:cs="Times New Roman" w:ascii="Times New Roman" w:hAnsi="Times New Roman"/>
-          <w:sz w:val="24"/>
-          <w:szCs w:val="24"/>
-        </w:rPr>
-        <w:t xml:space="preserve"> A </w:t>
+        <w:t xml:space="preserve"> egy olyan OLS becslés, amiben összeöntve vannak az adatok. Ekkor minden t időpontban ugyan az a modell érvényes. A </w:t>
       </w:r>
       <w:r>
         <w:rPr>
@@ -5705,15 +5463,7 @@
           <w:sz w:val="24"/>
           <w:szCs w:val="24"/>
         </w:rPr>
-        <w:t xml:space="preserve"> modellek </w:t>
-      </w:r>
-      <w:r>
-        <w:rPr>
-          <w:rFonts w:cs="Times New Roman" w:ascii="Times New Roman" w:hAnsi="Times New Roman"/>
-          <w:sz w:val="24"/>
-          <w:szCs w:val="24"/>
-        </w:rPr>
-        <w:t xml:space="preserve">abban különböznek a </w:t>
+        <w:t xml:space="preserve"> modellek abban különböznek a </w:t>
       </w:r>
       <w:r>
         <w:rPr>
@@ -5733,15 +5483,33 @@
           <w:sz w:val="24"/>
           <w:szCs w:val="24"/>
         </w:rPr>
-        <w:t xml:space="preserve"> modellektől, hogy az egyéni konstansokat egy normális eloszlású valószínúségi változó megvalósult értékeinek tekintjük</w:t>
-      </w:r>
-      <w:r>
-        <w:rPr>
-          <w:rFonts w:cs="Times New Roman" w:ascii="Times New Roman" w:hAnsi="Times New Roman"/>
-          <w:sz w:val="24"/>
-          <w:szCs w:val="24"/>
-        </w:rPr>
-        <w:t>.</w:t>
+        <w:t xml:space="preserve"> modellektől, hogy az egyéni konstansokat egy normális eloszlású valószínűségi változó megvalósult értékeinek tekintjük</w:t>
+      </w:r>
+      <w:r>
+        <w:rPr>
+          <w:rFonts w:cs="Times New Roman" w:ascii="Times New Roman" w:hAnsi="Times New Roman"/>
+          <w:sz w:val="24"/>
+          <w:szCs w:val="24"/>
+        </w:rPr>
+        <w:t xml:space="preserve">. Felmerülhet még </w:t>
+      </w:r>
+      <w:r>
+        <w:rPr>
+          <w:rFonts w:cs="Times New Roman" w:ascii="Times New Roman" w:hAnsi="Times New Roman"/>
+          <w:i/>
+          <w:iCs/>
+          <w:sz w:val="24"/>
+          <w:szCs w:val="24"/>
+        </w:rPr>
+        <w:t>dinamikus panelmodellek</w:t>
+      </w:r>
+      <w:r>
+        <w:rPr>
+          <w:rFonts w:cs="Times New Roman" w:ascii="Times New Roman" w:hAnsi="Times New Roman"/>
+          <w:sz w:val="24"/>
+          <w:szCs w:val="24"/>
+        </w:rPr>
+        <w:t xml:space="preserve"> használata is, amik olyan fix vagy random effect modellek, amikben plusz változóként az előző időszakbeli eredményváltozó értéke is szerepel, azaz lényegében egy tetszőleges késleltetésű AR(i), vagyis autoregresszív tag lesz az egyenletben. Azonban ezt nem tartom feltétlenül szükségesnek, hiszen csupán 10 darab időszakot vizsgálok, így habár lehet valamiféle trend az eredményváltozóban, a tíz időszak azonban túl kicsi időszak, arról nem is beszélve, hogy az elején nem volt CSOK, a végén pedig már a covid-válság évei vannak.</w:t>
       </w:r>
     </w:p>
     <w:p>
@@ -5886,7 +5654,7 @@
           <w:sz w:val="24"/>
           <w:szCs w:val="24"/>
         </w:rPr>
-        <w:t xml:space="preserve">A modell illesztésénél felmerült az a probélma is, hogy egyes változók korrelálnak egymással. A panelmodellek után így készítettem </w:t>
+        <w:t xml:space="preserve">A modell illesztésénél felmerült az a probléma is, hogy egyes változók korrelálnak egymással, a panelmodellek után így készítettem </w:t>
       </w:r>
       <w:r>
         <w:rPr>
@@ -5896,26 +5664,15 @@
           <w:sz w:val="24"/>
           <w:szCs w:val="24"/>
         </w:rPr>
-        <w:t>Structured Equation Modell</w:t>
-      </w:r>
-      <w:r>
-        <w:rPr>
-          <w:rFonts w:cs="Times New Roman" w:ascii="Times New Roman" w:hAnsi="Times New Roman"/>
-          <w:sz w:val="24"/>
-          <w:szCs w:val="24"/>
-        </w:rPr>
-        <w:t xml:space="preserve">-eket (továbbiakban SEM). Ezek a modellek egyenletrendszereket hoznak létre, így jobban vizualizálhatóak a kapcsolatok az egyes változók között amellett, hogy a esetleges mediáló és moderáló hatásokat is ily módon kezelheti, éppen az egyenletrendszer mivolta miatt. A modellben létre lehet hozni látensváltozókat, így megfigyelt változókból egy kvázi főkomponenst lehet létrehozni, ami ez esetben az egészségügyi fejlettségét jelenti a járásoknak. A megfigyelt változók közötti kapcsolatot is bele lehet építeni a modellbe, hogy a mediáló hatásokat is be lehessen építeni. Három, különböző időszakra illesztettem SEM modellt: egy, a CSOK előtti évben, a CSOK kezdetén, illetve a CSOK csúcsán, de a COVID időszak előtt. </w:t>
-      </w:r>
-      <w:r>
-        <w:rPr>
-          <w:rFonts w:cs="Times New Roman" w:ascii="Times New Roman" w:hAnsi="Times New Roman"/>
-          <w:b w:val="false"/>
-          <w:bCs w:val="false"/>
-          <w:sz w:val="24"/>
-          <w:szCs w:val="24"/>
-          <w:shd w:fill="FFFF00" w:val="clear"/>
-        </w:rPr>
-        <w:t>&gt;Ide még kell hivatkozás SEMről</w:t>
+        <w:t>Structured Equation Model</w:t>
+      </w:r>
+      <w:r>
+        <w:rPr>
+          <w:rFonts w:cs="Times New Roman" w:ascii="Times New Roman" w:hAnsi="Times New Roman"/>
+          <w:sz w:val="24"/>
+          <w:szCs w:val="24"/>
+        </w:rPr>
+        <w:t>-eket (továbbiakban SEM). Ezek a modellek egyenletrendszereket hoznak létre, így jobban vizualizálhatóak a kapcsolatok az egyes változók között amellett, hogy a szignifikáns és nem szignifikáns közvetlen és közvetett hatásokat be lehet azonosítani, éppen az egyenletrendszer mivolta miatt. Ez egy olyan módszertan, amivel a megfigyelt és nem megfigyelt változók között feltételezett kapcsolatrendszert lehet ellenőrizni. (Lomax, 2013) A modellben létre lehet hozni látensváltozókat, így megfigyelt változókból egy vagy több kvázi főkomponenst lehet létrehozni (faktormodellel), ami ez esetben az egészségügyi fejlettségét jelenti a járásoknak. A látensváltozóba az első főkomponens elemeit tettem a haznos infromáció összesűrítése érdekében. Ezt a látens változót az egészségügy fejlettségének tekintem az adott járásban az alapján, hogy a főkomponens elemzésben milyen következtetésekre jutottam. Három, különböző időszakra illesztettem SEM modellt: egy, a CSOK előtti évben, a CSOK kezdetén, illetve a CSOK csúcsán, de a COVID időszak előtt.</w:t>
       </w:r>
     </w:p>
     <w:p>
@@ -5926,14 +5683,16 @@
           <w:rFonts w:ascii="Times New Roman" w:hAnsi="Times New Roman" w:cs="Times New Roman"/>
         </w:rPr>
       </w:pPr>
-      <w:bookmarkStart w:id="2" w:name="_Toc136700572"/>
+      <w:bookmarkStart w:id="4" w:name="__RefHeading___Toc999_2628363530"/>
+      <w:bookmarkStart w:id="5" w:name="_Toc136700572"/>
+      <w:bookmarkEnd w:id="4"/>
       <w:r>
         <w:rPr>
           <w:rFonts w:cs="Times New Roman" w:ascii="Times New Roman" w:hAnsi="Times New Roman"/>
         </w:rPr>
         <w:t>Eredmények</w:t>
       </w:r>
-      <w:bookmarkEnd w:id="2"/>
+      <w:bookmarkEnd w:id="5"/>
     </w:p>
     <w:p>
       <w:pPr>
@@ -7595,7 +7354,7 @@
           <w:sz w:val="24"/>
           <w:szCs w:val="24"/>
         </w:rPr>
-        <w:t>Térbeli autokorreláció tehát van, mégpedig pozitív irányban. A panel modellekben súlyként a megállapított 36 km-es szomszédsággal meghatározott sorstandarizált inverz távolságmátrixot fogom használni, hogy a területi autokorrelációt kiszedjem a modellből, de még el kell döntenem, hogy milyen típusú panelmodellt használjak a pótolt adatokra.</w:t>
+        <w:t>Térbeli autokorreláció tehát van, mégpedig pozitív irányban. A panel modellekben súlyként a megállapított 36 km-es szomszédsággal meghatározott sorstandarizált inverz távolságmátrixot fogom használni, hogy a területi autokorrelációt korrigáljam az előállítandó modellben, de még hátra van a főkomponens elemzés és el kell döntenem, hogy milyen típusú panelmodellt használjak a pótolt adatokra.</w:t>
       </w:r>
     </w:p>
     <w:p>
@@ -7615,6 +7374,26 @@
           <w:sz w:val="24"/>
           <w:szCs w:val="24"/>
         </w:rPr>
+        <w:t>A főkomponens-elemzés során két főkomponens sikerült azonosítanom. Az első főkomponens az információtartalom 70,15%-kát hordozza magában, a második főkomponens pedig a 14,53%-kát, azaz összesen együtt az információtartalom 84,68%-kát. Az adatok és módszertan részben kifejtett módon az első főkomponens tízezer főre vetített háziorvosok rendelői forgalmát, összes forgalmát, felnőtt és gyermek részére szervezett háziorvosi szolgálatok számát, háziorvosok szolgálatának számát és az ápolók számát tartalmazza. Ezt a főkomponenst lehet úgy tekinteni, mint az adott járás egészségügyi felszereltségét, hatékonyságát, észszerű feltételezés lehet, hogy minél több orvosi szolgálati óra jut tízezer főre egy járásban, annál több könnyebb bekerülni egy orvoshoz a rendelésén, illetve minél nagyobb a forgalom a rendelőben, annál nagyobb hatékonysággal, gyorsabban tudják ellátni a betegeket, feltételezve, hogy az ellátás minősége minden régióban homogén. Ez az ingatlanvásárlás és bérlés esetében egy igen fontos szempont lehet a fogyasztó részéről. A második főkomponensben, szintén tízezer főre vetítve a házi gyermekorvosok száma, ápolók száma és a szolgálatok száma szerepel. Ezt a főkomponenst véleményem szerint lehetne a gyermekek számára elérhető egészségügyi ellátottságnak nevezni. Úgy gondolom, hogy a lakásépítéseknél, főleg amikor CSOK-ról is beszélünk fontos szempont a szülők részéről, hogy olyan helyen vásároljanak vagy vágjanak építkezésbe, ahol a megszületett, illetve születendő gyermekek megfelelő egészségügyi ellátásban részesüljenek.</w:t>
+      </w:r>
+    </w:p>
+    <w:p>
+      <w:pPr>
+        <w:pStyle w:val="Normal"/>
+        <w:ind w:firstLine="720"/>
+        <w:jc w:val="both"/>
+        <w:rPr>
+          <w:rFonts w:ascii="Times New Roman" w:hAnsi="Times New Roman" w:cs="Times New Roman"/>
+          <w:sz w:val="24"/>
+          <w:szCs w:val="24"/>
+        </w:rPr>
+      </w:pPr>
+      <w:r>
+        <w:rPr>
+          <w:rFonts w:cs="Times New Roman" w:ascii="Times New Roman" w:hAnsi="Times New Roman"/>
+          <w:sz w:val="24"/>
+          <w:szCs w:val="24"/>
+        </w:rPr>
         <w:t xml:space="preserve">A tesztek során 5%-os szignifikancia szinten fogok döntést hozni. A Hausman-teszt nullhipotézise szerint a </w:t>
       </w:r>
       <w:r>
@@ -7837,15 +7616,15 @@
           <w:szCs w:val="24"/>
           <w:vertAlign w:val="superscript"/>
         </w:rPr>
-        <w:t>16,</w:t>
-      </w:r>
-      <w:r>
-        <w:rPr>
-          <w:rFonts w:cs="Times New Roman" w:ascii="Times New Roman" w:hAnsi="Times New Roman"/>
-          <w:sz w:val="24"/>
-          <w:szCs w:val="24"/>
-        </w:rPr>
-        <w:t xml:space="preserve"> ami azt jelenti, hogy a nullhipotézis valószínűsége közel 0%. Ez alapján 5%-on elutasítom H0-t, </w:t>
+        <w:t>16</w:t>
+      </w:r>
+      <w:r>
+        <w:rPr>
+          <w:rFonts w:cs="Times New Roman" w:ascii="Times New Roman" w:hAnsi="Times New Roman"/>
+          <w:sz w:val="24"/>
+          <w:szCs w:val="24"/>
+        </w:rPr>
+        <w:t xml:space="preserve">, ami azt jelenti, hogy a nullhipotézis valószínűsége közel 0%. Ez alapján 5%-on elutasítom H0-t, </w:t>
       </w:r>
       <w:r>
         <w:rPr>
@@ -7919,7 +7698,665 @@
           <w:sz w:val="24"/>
           <w:szCs w:val="24"/>
         </w:rPr>
-        <w:t xml:space="preserve">Többféle </w:t>
+      </w:r>
+    </w:p>
+    <w:p>
+      <w:pPr>
+        <w:pStyle w:val="Normal"/>
+        <w:ind w:hanging="0"/>
+        <w:jc w:val="both"/>
+        <w:rPr>
+          <w:rFonts w:ascii="Times New Roman" w:hAnsi="Times New Roman" w:cs="Times New Roman"/>
+          <w:sz w:val="24"/>
+          <w:szCs w:val="24"/>
+        </w:rPr>
+      </w:pPr>
+      <w:r>
+        <w:rPr>
+          <w:rFonts w:cs="Times New Roman" w:ascii="Times New Roman" w:hAnsi="Times New Roman"/>
+          <w:sz w:val="24"/>
+          <w:szCs w:val="24"/>
+        </w:rPr>
+        <w:t>A fix hatású területi panelmodell általános egyenlete a következő:</w:t>
+      </w:r>
+    </w:p>
+    <w:p>
+      <w:pPr>
+        <w:pStyle w:val="Normal"/>
+        <w:ind w:firstLine="720"/>
+        <w:jc w:val="left"/>
+        <w:rPr>
+          <w:rFonts w:ascii="Times New Roman" w:hAnsi="Times New Roman" w:cs="Times New Roman"/>
+          <w:sz w:val="24"/>
+          <w:szCs w:val="24"/>
+        </w:rPr>
+      </w:pPr>
+      <w:r>
+        <w:rPr/>
+      </w:r>
+      <m:oMathPara xmlns:m="http://schemas.openxmlformats.org/officeDocument/2006/math">
+        <m:oMathParaPr>
+          <m:jc m:val="left"/>
+        </m:oMathParaPr>
+        <m:oMath>
+          <m:sSub>
+            <m:e>
+              <m:r>
+                <w:rPr>
+                  <w:rFonts w:ascii="Cambria Math" w:hAnsi="Cambria Math"/>
+                </w:rPr>
+                <m:t xml:space="preserve">Y</m:t>
+              </m:r>
+            </m:e>
+            <m:sub>
+              <m:r>
+                <m:rPr>
+                  <m:lit/>
+                  <m:nor/>
+                </m:rPr>
+                <w:rPr>
+                  <w:rFonts w:ascii="Cambria Math" w:hAnsi="Cambria Math"/>
+                </w:rPr>
+                <m:t xml:space="preserve">it</m:t>
+              </m:r>
+            </m:sub>
+          </m:sSub>
+          <m:r>
+            <w:rPr>
+              <w:rFonts w:ascii="Cambria Math" w:hAnsi="Cambria Math"/>
+            </w:rPr>
+            <m:t xml:space="preserve">=</m:t>
+          </m:r>
+          <m:sSub>
+            <m:e>
+              <m:r>
+                <w:rPr>
+                  <w:rFonts w:ascii="Cambria Math" w:hAnsi="Cambria Math"/>
+                </w:rPr>
+                <m:t xml:space="preserve">μ</m:t>
+              </m:r>
+            </m:e>
+            <m:sub>
+              <m:r>
+                <w:rPr>
+                  <w:rFonts w:ascii="Cambria Math" w:hAnsi="Cambria Math"/>
+                </w:rPr>
+                <m:t xml:space="preserve">i</m:t>
+              </m:r>
+            </m:sub>
+          </m:sSub>
+          <m:r>
+            <w:rPr>
+              <w:rFonts w:ascii="Cambria Math" w:hAnsi="Cambria Math"/>
+            </w:rPr>
+            <m:t xml:space="preserve">+</m:t>
+          </m:r>
+          <m:nary>
+            <m:naryPr>
+              <m:chr m:val="∑"/>
+            </m:naryPr>
+            <m:sub>
+              <m:r>
+                <w:rPr>
+                  <w:rFonts w:ascii="Cambria Math" w:hAnsi="Cambria Math"/>
+                </w:rPr>
+                <m:t xml:space="preserve">j</m:t>
+              </m:r>
+              <m:r>
+                <w:rPr>
+                  <w:rFonts w:ascii="Cambria Math" w:hAnsi="Cambria Math"/>
+                </w:rPr>
+                <m:t xml:space="preserve">=</m:t>
+              </m:r>
+              <m:r>
+                <w:rPr>
+                  <w:rFonts w:ascii="Cambria Math" w:hAnsi="Cambria Math"/>
+                </w:rPr>
+                <m:t xml:space="preserve">1</m:t>
+              </m:r>
+            </m:sub>
+            <m:sup>
+              <m:r>
+                <w:rPr>
+                  <w:rFonts w:ascii="Cambria Math" w:hAnsi="Cambria Math"/>
+                </w:rPr>
+                <m:t xml:space="preserve">p</m:t>
+              </m:r>
+            </m:sup>
+            <m:e>
+              <m:sSub>
+                <m:e>
+                  <m:r>
+                    <w:rPr>
+                      <w:rFonts w:ascii="Cambria Math" w:hAnsi="Cambria Math"/>
+                    </w:rPr>
+                    <m:t xml:space="preserve">β</m:t>
+                  </m:r>
+                </m:e>
+                <m:sub>
+                  <m:r>
+                    <w:rPr>
+                      <w:rFonts w:ascii="Cambria Math" w:hAnsi="Cambria Math"/>
+                    </w:rPr>
+                    <m:t xml:space="preserve">j</m:t>
+                  </m:r>
+                </m:sub>
+              </m:sSub>
+              <m:sSub>
+                <m:e>
+                  <m:r>
+                    <w:rPr>
+                      <w:rFonts w:ascii="Cambria Math" w:hAnsi="Cambria Math"/>
+                    </w:rPr>
+                    <m:t xml:space="preserve">x</m:t>
+                  </m:r>
+                </m:e>
+                <m:sub>
+                  <m:r>
+                    <w:rPr>
+                      <w:rFonts w:ascii="Cambria Math" w:hAnsi="Cambria Math"/>
+                    </w:rPr>
+                    <m:t xml:space="preserve">ijt</m:t>
+                  </m:r>
+                </m:sub>
+              </m:sSub>
+              <m:r>
+                <w:rPr>
+                  <w:rFonts w:ascii="Cambria Math" w:hAnsi="Cambria Math"/>
+                </w:rPr>
+                <m:t xml:space="preserve">+</m:t>
+              </m:r>
+              <m:r>
+                <w:rPr>
+                  <w:rFonts w:ascii="Cambria Math" w:hAnsi="Cambria Math"/>
+                </w:rPr>
+                <m:t xml:space="preserve">λ</m:t>
+              </m:r>
+              <m:acc>
+                <m:accPr>
+                  <m:chr m:val="~"/>
+                </m:accPr>
+                <m:e>
+                  <m:sSub>
+                    <m:e>
+                      <m:r>
+                        <w:rPr>
+                          <w:rFonts w:ascii="Cambria Math" w:hAnsi="Cambria Math"/>
+                        </w:rPr>
+                        <m:t xml:space="preserve">Y</m:t>
+                      </m:r>
+                    </m:e>
+                    <m:sub>
+                      <m:r>
+                        <m:rPr>
+                          <m:lit/>
+                          <m:nor/>
+                        </m:rPr>
+                        <w:rPr>
+                          <w:rFonts w:ascii="Cambria Math" w:hAnsi="Cambria Math"/>
+                        </w:rPr>
+                        <m:t xml:space="preserve">it</m:t>
+                      </m:r>
+                    </m:sub>
+                  </m:sSub>
+                </m:e>
+              </m:acc>
+              <m:r>
+                <w:rPr>
+                  <w:rFonts w:ascii="Cambria Math" w:hAnsi="Cambria Math"/>
+                </w:rPr>
+                <m:t xml:space="preserve">+</m:t>
+              </m:r>
+              <m:sSub>
+                <m:e>
+                  <m:r>
+                    <w:rPr>
+                      <w:rFonts w:ascii="Cambria Math" w:hAnsi="Cambria Math"/>
+                    </w:rPr>
+                    <m:t xml:space="preserve">ε</m:t>
+                  </m:r>
+                </m:e>
+                <m:sub>
+                  <m:r>
+                    <m:rPr>
+                      <m:lit/>
+                      <m:nor/>
+                    </m:rPr>
+                    <w:rPr>
+                      <w:rFonts w:ascii="Cambria Math" w:hAnsi="Cambria Math"/>
+                    </w:rPr>
+                    <m:t xml:space="preserve">it</m:t>
+                  </m:r>
+                </m:sub>
+              </m:sSub>
+            </m:e>
+          </m:nary>
+        </m:oMath>
+      </m:oMathPara>
+    </w:p>
+    <w:p>
+      <w:pPr>
+        <w:pStyle w:val="Normal"/>
+        <w:ind w:hanging="0"/>
+        <w:jc w:val="both"/>
+        <w:rPr>
+          <w:rFonts w:ascii="Times New Roman" w:hAnsi="Times New Roman" w:eastAsia="Arial" w:cs="Times New Roman"/>
+          <w:color w:val="auto"/>
+          <w:kern w:val="0"/>
+          <w:sz w:val="24"/>
+          <w:szCs w:val="24"/>
+          <w:lang w:val="hu-HU" w:eastAsia="hu-HU" w:bidi="ar-SA"/>
+        </w:rPr>
+      </w:pPr>
+      <w:r>
+        <w:rPr>
+          <w:rFonts w:eastAsia="Arial" w:cs="Times New Roman" w:ascii="Times New Roman" w:hAnsi="Times New Roman"/>
+          <w:color w:val="auto"/>
+          <w:kern w:val="0"/>
+          <w:sz w:val="24"/>
+          <w:szCs w:val="24"/>
+          <w:lang w:val="hu-HU" w:eastAsia="hu-HU" w:bidi="ar-SA"/>
+        </w:rPr>
+        <w:t>Ahol:</w:t>
+      </w:r>
+    </w:p>
+    <w:p>
+      <w:pPr>
+        <w:pStyle w:val="Normal"/>
+        <w:ind w:hanging="0"/>
+        <w:jc w:val="both"/>
+        <w:rPr>
+          <w:rFonts w:ascii="Times New Roman" w:hAnsi="Times New Roman" w:eastAsia="Arial" w:cs="Times New Roman"/>
+          <w:color w:val="auto"/>
+          <w:kern w:val="0"/>
+          <w:sz w:val="24"/>
+          <w:szCs w:val="24"/>
+          <w:lang w:val="hu-HU" w:eastAsia="hu-HU" w:bidi="ar-SA"/>
+        </w:rPr>
+      </w:pPr>
+      <w:r>
+        <w:rPr>
+          <w:rFonts w:eastAsia="Arial" w:cs="Times New Roman" w:ascii="Times New Roman" w:hAnsi="Times New Roman"/>
+          <w:color w:val="auto"/>
+          <w:kern w:val="0"/>
+          <w:sz w:val="24"/>
+          <w:szCs w:val="24"/>
+          <w:lang w:val="hu-HU" w:eastAsia="hu-HU" w:bidi="ar-SA"/>
+        </w:rPr>
+        <w:t>- Y</w:t>
+      </w:r>
+      <w:r>
+        <w:rPr>
+          <w:rFonts w:eastAsia="Arial" w:cs="Times New Roman" w:ascii="Times New Roman" w:hAnsi="Times New Roman"/>
+          <w:color w:val="auto"/>
+          <w:kern w:val="0"/>
+          <w:sz w:val="24"/>
+          <w:szCs w:val="24"/>
+          <w:vertAlign w:val="subscript"/>
+          <w:lang w:val="hu-HU" w:eastAsia="hu-HU" w:bidi="ar-SA"/>
+        </w:rPr>
+        <w:t>it</w:t>
+      </w:r>
+      <w:r>
+        <w:rPr>
+          <w:rFonts w:eastAsia="Arial" w:cs="Times New Roman" w:ascii="Times New Roman" w:hAnsi="Times New Roman"/>
+          <w:color w:val="auto"/>
+          <w:kern w:val="0"/>
+          <w:sz w:val="24"/>
+          <w:szCs w:val="24"/>
+          <w:lang w:val="hu-HU" w:eastAsia="hu-HU" w:bidi="ar-SA"/>
+        </w:rPr>
+        <w:t xml:space="preserve"> az i-edik egyed eredményváltozója a t-edik időpontban</w:t>
+      </w:r>
+    </w:p>
+    <w:p>
+      <w:pPr>
+        <w:pStyle w:val="Normal"/>
+        <w:ind w:hanging="0"/>
+        <w:jc w:val="both"/>
+        <w:rPr>
+          <w:rFonts w:ascii="Times New Roman" w:hAnsi="Times New Roman" w:eastAsia="Arial" w:cs="Times New Roman"/>
+          <w:color w:val="auto"/>
+          <w:kern w:val="0"/>
+          <w:sz w:val="24"/>
+          <w:szCs w:val="24"/>
+          <w:lang w:val="hu-HU" w:eastAsia="hu-HU" w:bidi="ar-SA"/>
+        </w:rPr>
+      </w:pPr>
+      <w:r>
+        <w:rPr>
+          <w:rFonts w:eastAsia="Arial" w:cs="Times New Roman" w:ascii="Times New Roman" w:hAnsi="Times New Roman"/>
+          <w:color w:val="auto"/>
+          <w:kern w:val="0"/>
+          <w:sz w:val="24"/>
+          <w:szCs w:val="24"/>
+          <w:lang w:val="hu-HU" w:eastAsia="hu-HU" w:bidi="ar-SA"/>
+        </w:rPr>
+        <w:t>- μ</w:t>
+      </w:r>
+      <w:r>
+        <w:rPr>
+          <w:rFonts w:eastAsia="Arial" w:cs="Times New Roman" w:ascii="Times New Roman" w:hAnsi="Times New Roman"/>
+          <w:color w:val="auto"/>
+          <w:kern w:val="0"/>
+          <w:sz w:val="24"/>
+          <w:szCs w:val="24"/>
+          <w:vertAlign w:val="subscript"/>
+          <w:lang w:val="hu-HU" w:eastAsia="hu-HU" w:bidi="ar-SA"/>
+        </w:rPr>
+        <w:t>i</w:t>
+      </w:r>
+      <w:r>
+        <w:rPr>
+          <w:rFonts w:eastAsia="Arial" w:cs="Times New Roman" w:ascii="Times New Roman" w:hAnsi="Times New Roman"/>
+          <w:color w:val="auto"/>
+          <w:kern w:val="0"/>
+          <w:sz w:val="24"/>
+          <w:szCs w:val="24"/>
+          <w:lang w:val="hu-HU" w:eastAsia="hu-HU" w:bidi="ar-SA"/>
+        </w:rPr>
+        <w:t xml:space="preserve"> az i-edik egyedhez tartozó fix hatás</w:t>
+      </w:r>
+    </w:p>
+    <w:p>
+      <w:pPr>
+        <w:pStyle w:val="Normal"/>
+        <w:ind w:hanging="0"/>
+        <w:jc w:val="both"/>
+        <w:rPr>
+          <w:rFonts w:ascii="Times New Roman" w:hAnsi="Times New Roman" w:eastAsia="Arial" w:cs="Times New Roman"/>
+          <w:color w:val="auto"/>
+          <w:kern w:val="0"/>
+          <w:sz w:val="24"/>
+          <w:szCs w:val="24"/>
+          <w:lang w:val="hu-HU" w:eastAsia="hu-HU" w:bidi="ar-SA"/>
+        </w:rPr>
+      </w:pPr>
+      <w:r>
+        <w:rPr>
+          <w:rFonts w:eastAsia="Arial" w:cs="Times New Roman" w:ascii="Times New Roman" w:hAnsi="Times New Roman"/>
+          <w:color w:val="auto"/>
+          <w:kern w:val="0"/>
+          <w:sz w:val="24"/>
+          <w:szCs w:val="24"/>
+          <w:lang w:val="hu-HU" w:eastAsia="hu-HU" w:bidi="ar-SA"/>
+        </w:rPr>
+        <w:t>- β</w:t>
+      </w:r>
+      <w:r>
+        <w:rPr>
+          <w:rFonts w:eastAsia="Arial" w:cs="Times New Roman" w:ascii="Times New Roman" w:hAnsi="Times New Roman"/>
+          <w:color w:val="auto"/>
+          <w:kern w:val="0"/>
+          <w:sz w:val="24"/>
+          <w:szCs w:val="24"/>
+          <w:vertAlign w:val="subscript"/>
+          <w:lang w:val="hu-HU" w:eastAsia="hu-HU" w:bidi="ar-SA"/>
+        </w:rPr>
+        <w:t>j</w:t>
+      </w:r>
+      <w:r>
+        <w:rPr>
+          <w:rFonts w:eastAsia="Arial" w:cs="Times New Roman" w:ascii="Times New Roman" w:hAnsi="Times New Roman"/>
+          <w:color w:val="auto"/>
+          <w:kern w:val="0"/>
+          <w:sz w:val="24"/>
+          <w:szCs w:val="24"/>
+          <w:lang w:val="hu-HU" w:eastAsia="hu-HU" w:bidi="ar-SA"/>
+        </w:rPr>
+        <w:t xml:space="preserve"> a j-edik magyarázó változó koefficiense</w:t>
+      </w:r>
+    </w:p>
+    <w:p>
+      <w:pPr>
+        <w:pStyle w:val="Normal"/>
+        <w:ind w:hanging="0"/>
+        <w:jc w:val="both"/>
+        <w:rPr>
+          <w:rFonts w:ascii="Times New Roman" w:hAnsi="Times New Roman" w:eastAsia="Arial" w:cs="Times New Roman"/>
+          <w:color w:val="auto"/>
+          <w:kern w:val="0"/>
+          <w:sz w:val="24"/>
+          <w:szCs w:val="24"/>
+          <w:lang w:val="hu-HU" w:eastAsia="hu-HU" w:bidi="ar-SA"/>
+        </w:rPr>
+      </w:pPr>
+      <w:r>
+        <w:rPr>
+          <w:rFonts w:eastAsia="Arial" w:cs="Times New Roman" w:ascii="Times New Roman" w:hAnsi="Times New Roman"/>
+          <w:color w:val="auto"/>
+          <w:kern w:val="0"/>
+          <w:sz w:val="24"/>
+          <w:szCs w:val="24"/>
+          <w:lang w:val="hu-HU" w:eastAsia="hu-HU" w:bidi="ar-SA"/>
+        </w:rPr>
+        <w:t>-x</w:t>
+      </w:r>
+      <w:r>
+        <w:rPr>
+          <w:rFonts w:eastAsia="Arial" w:cs="Times New Roman" w:ascii="Times New Roman" w:hAnsi="Times New Roman"/>
+          <w:color w:val="auto"/>
+          <w:kern w:val="0"/>
+          <w:sz w:val="24"/>
+          <w:szCs w:val="24"/>
+          <w:vertAlign w:val="subscript"/>
+          <w:lang w:val="hu-HU" w:eastAsia="hu-HU" w:bidi="ar-SA"/>
+        </w:rPr>
+        <w:t>ijt</w:t>
+      </w:r>
+      <w:r>
+        <w:rPr>
+          <w:rFonts w:eastAsia="Arial" w:cs="Times New Roman" w:ascii="Times New Roman" w:hAnsi="Times New Roman"/>
+          <w:color w:val="auto"/>
+          <w:kern w:val="0"/>
+          <w:sz w:val="24"/>
+          <w:szCs w:val="24"/>
+          <w:lang w:val="hu-HU" w:eastAsia="hu-HU" w:bidi="ar-SA"/>
+        </w:rPr>
+        <w:t xml:space="preserve"> az i-edik egyedhez tartozó j-edik magyarázó változó a t-edik időpontban</w:t>
+      </w:r>
+    </w:p>
+    <w:p>
+      <w:pPr>
+        <w:pStyle w:val="Normal"/>
+        <w:ind w:hanging="0"/>
+        <w:jc w:val="both"/>
+        <w:rPr>
+          <w:rFonts w:ascii="Times New Roman" w:hAnsi="Times New Roman" w:eastAsia="Arial" w:cs="Times New Roman"/>
+          <w:color w:val="auto"/>
+          <w:kern w:val="0"/>
+          <w:sz w:val="24"/>
+          <w:szCs w:val="24"/>
+          <w:lang w:val="hu-HU" w:eastAsia="hu-HU" w:bidi="ar-SA"/>
+        </w:rPr>
+      </w:pPr>
+      <w:r>
+        <w:rPr>
+          <w:rFonts w:eastAsia="Arial" w:cs="Times New Roman" w:ascii="Times New Roman" w:hAnsi="Times New Roman"/>
+          <w:color w:val="auto"/>
+          <w:kern w:val="0"/>
+          <w:sz w:val="24"/>
+          <w:szCs w:val="24"/>
+          <w:lang w:val="hu-HU" w:eastAsia="hu-HU" w:bidi="ar-SA"/>
+        </w:rPr>
+        <w:t>- λ a területi autokorrelációs koefficiens</w:t>
+      </w:r>
+    </w:p>
+    <w:p>
+      <w:pPr>
+        <w:pStyle w:val="Normal"/>
+        <w:ind w:hanging="0"/>
+        <w:jc w:val="both"/>
+        <w:rPr>
+          <w:rFonts w:ascii="Times New Roman" w:hAnsi="Times New Roman" w:eastAsia="Arial" w:cs="Times New Roman"/>
+          <w:color w:val="auto"/>
+          <w:kern w:val="0"/>
+          <w:sz w:val="24"/>
+          <w:szCs w:val="24"/>
+          <w:lang w:val="hu-HU" w:eastAsia="hu-HU" w:bidi="ar-SA"/>
+        </w:rPr>
+      </w:pPr>
+      <w:r>
+        <w:rPr>
+          <w:rFonts w:eastAsia="Arial" w:cs="Times New Roman" w:ascii="Times New Roman" w:hAnsi="Times New Roman"/>
+          <w:color w:val="auto"/>
+          <w:kern w:val="0"/>
+          <w:sz w:val="24"/>
+          <w:szCs w:val="24"/>
+          <w:lang w:val="hu-HU" w:eastAsia="hu-HU" w:bidi="ar-SA"/>
+        </w:rPr>
+        <w:t>-Ỹ</w:t>
+      </w:r>
+      <w:r>
+        <w:rPr>
+          <w:rFonts w:eastAsia="Arial" w:cs="Times New Roman" w:ascii="Times New Roman" w:hAnsi="Times New Roman"/>
+          <w:color w:val="auto"/>
+          <w:kern w:val="0"/>
+          <w:sz w:val="24"/>
+          <w:szCs w:val="24"/>
+          <w:vertAlign w:val="subscript"/>
+          <w:lang w:val="hu-HU" w:eastAsia="hu-HU" w:bidi="ar-SA"/>
+        </w:rPr>
+        <w:t>t</w:t>
+      </w:r>
+      <w:r>
+        <w:rPr>
+          <w:rFonts w:eastAsia="Arial" w:cs="Times New Roman" w:ascii="Times New Roman" w:hAnsi="Times New Roman"/>
+          <w:color w:val="auto"/>
+          <w:kern w:val="0"/>
+          <w:sz w:val="24"/>
+          <w:szCs w:val="24"/>
+          <w:lang w:val="hu-HU" w:eastAsia="hu-HU" w:bidi="ar-SA"/>
+        </w:rPr>
+        <w:t xml:space="preserve"> az eredményváltozó súlyozott átlaga az i-edik egyed szomszédos területekein a t-edik időpontban</w:t>
+      </w:r>
+    </w:p>
+    <w:p>
+      <w:pPr>
+        <w:pStyle w:val="Normal"/>
+        <w:ind w:hanging="0"/>
+        <w:jc w:val="both"/>
+        <w:rPr>
+          <w:rFonts w:ascii="Times New Roman" w:hAnsi="Times New Roman" w:eastAsia="Arial" w:cs="Times New Roman"/>
+          <w:color w:val="auto"/>
+          <w:kern w:val="0"/>
+          <w:sz w:val="24"/>
+          <w:szCs w:val="24"/>
+          <w:lang w:val="hu-HU" w:eastAsia="hu-HU" w:bidi="ar-SA"/>
+        </w:rPr>
+      </w:pPr>
+      <w:r>
+        <w:rPr>
+          <w:rFonts w:eastAsia="Arial" w:cs="Times New Roman" w:ascii="Times New Roman" w:hAnsi="Times New Roman"/>
+          <w:color w:val="auto"/>
+          <w:kern w:val="0"/>
+          <w:sz w:val="24"/>
+          <w:szCs w:val="24"/>
+          <w:lang w:val="hu-HU" w:eastAsia="hu-HU" w:bidi="ar-SA"/>
+        </w:rPr>
+        <w:t>-ε</w:t>
+      </w:r>
+      <w:r>
+        <w:rPr>
+          <w:rFonts w:eastAsia="Arial" w:cs="Times New Roman" w:ascii="Times New Roman" w:hAnsi="Times New Roman"/>
+          <w:color w:val="auto"/>
+          <w:kern w:val="0"/>
+          <w:sz w:val="24"/>
+          <w:szCs w:val="24"/>
+          <w:vertAlign w:val="subscript"/>
+          <w:lang w:val="hu-HU" w:eastAsia="hu-HU" w:bidi="ar-SA"/>
+        </w:rPr>
+        <w:t>it</w:t>
+      </w:r>
+      <w:r>
+        <w:rPr>
+          <w:rFonts w:eastAsia="Arial" w:cs="Times New Roman" w:ascii="Times New Roman" w:hAnsi="Times New Roman"/>
+          <w:color w:val="auto"/>
+          <w:kern w:val="0"/>
+          <w:sz w:val="24"/>
+          <w:szCs w:val="24"/>
+          <w:lang w:val="hu-HU" w:eastAsia="hu-HU" w:bidi="ar-SA"/>
+        </w:rPr>
+        <w:t xml:space="preserve"> az i-edik egyedhez tartozó becslési hiba a t-edik időpontban</w:t>
+      </w:r>
+    </w:p>
+    <w:p>
+      <w:pPr>
+        <w:pStyle w:val="Normal"/>
+        <w:ind w:firstLine="720"/>
+        <w:jc w:val="both"/>
+        <w:rPr/>
+      </w:pPr>
+      <w:r>
+        <w:rPr>
+          <w:rFonts w:eastAsia="Arial" w:cs="Times New Roman" w:ascii="Times New Roman" w:hAnsi="Times New Roman"/>
+          <w:color w:val="auto"/>
+          <w:kern w:val="0"/>
+          <w:sz w:val="24"/>
+          <w:szCs w:val="24"/>
+          <w:lang w:val="hu-HU" w:eastAsia="hu-HU" w:bidi="ar-SA"/>
+        </w:rPr>
+        <w:t>A kezdeti modell esetében a Y</w:t>
+      </w:r>
+      <w:r>
+        <w:rPr>
+          <w:rFonts w:eastAsia="Arial" w:cs="Times New Roman" w:ascii="Times New Roman" w:hAnsi="Times New Roman"/>
+          <w:color w:val="auto"/>
+          <w:kern w:val="0"/>
+          <w:sz w:val="24"/>
+          <w:szCs w:val="24"/>
+          <w:vertAlign w:val="subscript"/>
+          <w:lang w:val="hu-HU" w:eastAsia="hu-HU" w:bidi="ar-SA"/>
+        </w:rPr>
+        <w:t>it</w:t>
+      </w:r>
+      <w:r>
+        <w:rPr>
+          <w:rFonts w:eastAsia="Arial" w:cs="Times New Roman" w:ascii="Times New Roman" w:hAnsi="Times New Roman"/>
+          <w:color w:val="auto"/>
+          <w:kern w:val="0"/>
+          <w:position w:val="0"/>
+          <w:sz w:val="24"/>
+          <w:sz w:val="24"/>
+          <w:szCs w:val="24"/>
+          <w:vertAlign w:val="baseline"/>
+          <w:lang w:val="hu-HU" w:eastAsia="hu-HU" w:bidi="ar-SA"/>
+        </w:rPr>
+        <w:t xml:space="preserve"> a tízezer főre jutó lakásépítések száma az adott járásban, a μ</w:t>
+      </w:r>
+      <w:r>
+        <w:rPr>
+          <w:rFonts w:eastAsia="Arial" w:cs="Times New Roman" w:ascii="Times New Roman" w:hAnsi="Times New Roman"/>
+          <w:color w:val="auto"/>
+          <w:kern w:val="0"/>
+          <w:sz w:val="24"/>
+          <w:szCs w:val="24"/>
+          <w:vertAlign w:val="subscript"/>
+          <w:lang w:val="hu-HU" w:eastAsia="hu-HU" w:bidi="ar-SA"/>
+        </w:rPr>
+        <w:t>i</w:t>
+      </w:r>
+      <w:r>
+        <w:rPr>
+          <w:rFonts w:eastAsia="Arial" w:cs="Times New Roman" w:ascii="Times New Roman" w:hAnsi="Times New Roman"/>
+          <w:color w:val="auto"/>
+          <w:kern w:val="0"/>
+          <w:position w:val="0"/>
+          <w:sz w:val="24"/>
+          <w:sz w:val="24"/>
+          <w:szCs w:val="24"/>
+          <w:vertAlign w:val="baseline"/>
+          <w:lang w:val="hu-HU" w:eastAsia="hu-HU" w:bidi="ar-SA"/>
+        </w:rPr>
+        <w:t xml:space="preserve"> az adott járás fix egyedhatása, amit a modell becsül meg, ahogyan az együtthatókat is a modell becsli. Az együtthatókhoz tartozó magyarázó változók a kezdeti modellben minden magyarázó változót tartalmaznak, azonban a modellszelekció során sok változót elhagytam. A modellszelekciót minden CSOK-érdeklődés-interpretáció esetében hasonló elvek mentén, egyesével végeztem, mivel t</w:t>
+      </w:r>
+      <w:r>
+        <w:rPr>
+          <w:rFonts w:cs="Times New Roman" w:ascii="Times New Roman" w:hAnsi="Times New Roman"/>
+          <w:sz w:val="24"/>
+          <w:szCs w:val="24"/>
+        </w:rPr>
+        <w:t xml:space="preserve">öbbféle </w:t>
       </w:r>
       <w:r>
         <w:rPr>
@@ -7937,7 +8374,124 @@
           <w:sz w:val="24"/>
           <w:szCs w:val="24"/>
         </w:rPr>
-        <w:t xml:space="preserve"> modellt illesztettem, azonban szerintem négyet érdemes kiemelni. Minden modellben először minden változó szerepelt, amiket a modellszelekció során szűrtem. Az első modellben a CSOK változót 4 részre bontottam: nincsen, alacsony érdeklődés, közepes érdeklődés, magas érdeklődés. Ezeket a csoportokat úgy alakítottam ki, hogy 2016-ig nincsen CSOK érdeklődés, majd onnantól az adatokat sorba rendezve harmadoltam. A második modell az elsőhöz hasonló, azonban CSOK érdeklődésnél magas és alacsony van, a mediánnál elvágva. A harmadik modellben a CSOK érdeklődés számként szerepel, a negyedik modellben pedig egyáltalán nem szerepel. Megfelelő modellszűkítés után a </w:t>
+        <w:t xml:space="preserve"> modellt illesztettem, azonban szerintem ezek közül négyet érdemes kiemelni.</w:t>
+      </w:r>
+    </w:p>
+    <w:p>
+      <w:pPr>
+        <w:pStyle w:val="Normal"/>
+        <w:ind w:firstLine="720"/>
+        <w:jc w:val="both"/>
+        <w:rPr>
+          <w:rFonts w:ascii="Times New Roman" w:hAnsi="Times New Roman" w:eastAsia="Arial" w:cs="Times New Roman"/>
+          <w:color w:val="auto"/>
+          <w:kern w:val="0"/>
+          <w:sz w:val="24"/>
+          <w:szCs w:val="24"/>
+          <w:lang w:val="hu-HU" w:eastAsia="hu-HU" w:bidi="ar-SA"/>
+        </w:rPr>
+      </w:pPr>
+      <w:r>
+        <w:rPr>
+          <w:rFonts w:eastAsia="Arial" w:cs="Times New Roman" w:ascii="Times New Roman" w:hAnsi="Times New Roman"/>
+          <w:color w:val="auto"/>
+          <w:kern w:val="0"/>
+          <w:sz w:val="24"/>
+          <w:szCs w:val="24"/>
+          <w:lang w:val="hu-HU" w:eastAsia="hu-HU" w:bidi="ar-SA"/>
+        </w:rPr>
+        <w:t xml:space="preserve"> </w:t>
+      </w:r>
+      <w:r>
+        <w:rPr>
+          <w:rFonts w:eastAsia="Arial" w:cs="Times New Roman" w:ascii="Times New Roman" w:hAnsi="Times New Roman"/>
+          <w:color w:val="auto"/>
+          <w:kern w:val="0"/>
+          <w:sz w:val="24"/>
+          <w:szCs w:val="24"/>
+          <w:lang w:val="hu-HU" w:eastAsia="hu-HU" w:bidi="ar-SA"/>
+        </w:rPr>
+        <w:t>Az első modellben a CSOK változót 4 részre bontottam: nincsen, alacsony érdeklődés, közepes érdeklődés, magas érdeklődés. Ezeket a csoportokat úgy alakítottam ki, hogy 2016-ig nincsen CSOK érdeklődés, majd onnantól az adatokat sorba rendezve harmadoltam.</w:t>
+      </w:r>
+    </w:p>
+    <w:p>
+      <w:pPr>
+        <w:pStyle w:val="Normal"/>
+        <w:ind w:firstLine="720"/>
+        <w:jc w:val="both"/>
+        <w:rPr>
+          <w:rFonts w:ascii="Times New Roman" w:hAnsi="Times New Roman" w:cs="Times New Roman"/>
+          <w:sz w:val="24"/>
+          <w:szCs w:val="24"/>
+        </w:rPr>
+      </w:pPr>
+      <w:r>
+        <w:rPr>
+          <w:rFonts w:cs="Times New Roman" w:ascii="Times New Roman" w:hAnsi="Times New Roman"/>
+          <w:sz w:val="24"/>
+          <w:szCs w:val="24"/>
+        </w:rPr>
+        <w:t>A második modell az elsőhöz hasonló, azonban CSOK érdeklődésnél magas és alacsony van, a mediánnál elvágva.</w:t>
+      </w:r>
+    </w:p>
+    <w:p>
+      <w:pPr>
+        <w:pStyle w:val="Normal"/>
+        <w:ind w:firstLine="720"/>
+        <w:jc w:val="both"/>
+        <w:rPr>
+          <w:rFonts w:ascii="Times New Roman" w:hAnsi="Times New Roman" w:cs="Times New Roman"/>
+          <w:sz w:val="24"/>
+          <w:szCs w:val="24"/>
+        </w:rPr>
+      </w:pPr>
+      <w:r>
+        <w:rPr>
+          <w:rFonts w:cs="Times New Roman" w:ascii="Times New Roman" w:hAnsi="Times New Roman"/>
+          <w:sz w:val="24"/>
+          <w:szCs w:val="24"/>
+        </w:rPr>
+        <w:t>A harmadik modellben a CSOK érdeklődés számként szerepel.</w:t>
+      </w:r>
+    </w:p>
+    <w:p>
+      <w:pPr>
+        <w:pStyle w:val="Normal"/>
+        <w:ind w:firstLine="720"/>
+        <w:jc w:val="both"/>
+        <w:rPr>
+          <w:rFonts w:ascii="Times New Roman" w:hAnsi="Times New Roman" w:cs="Times New Roman"/>
+          <w:sz w:val="24"/>
+          <w:szCs w:val="24"/>
+        </w:rPr>
+      </w:pPr>
+      <w:r>
+        <w:rPr>
+          <w:rFonts w:cs="Times New Roman" w:ascii="Times New Roman" w:hAnsi="Times New Roman"/>
+          <w:sz w:val="24"/>
+          <w:szCs w:val="24"/>
+        </w:rPr>
+        <w:t>A negyedik modellben pedig egyáltalán nem szerepel.</w:t>
+      </w:r>
+    </w:p>
+    <w:p>
+      <w:pPr>
+        <w:pStyle w:val="Normal"/>
+        <w:ind w:firstLine="720"/>
+        <w:jc w:val="both"/>
+        <w:rPr>
+          <w:rFonts w:ascii="Times New Roman" w:hAnsi="Times New Roman" w:cs="Times New Roman"/>
+          <w:sz w:val="24"/>
+          <w:szCs w:val="24"/>
+        </w:rPr>
+      </w:pPr>
+      <w:r>
+        <w:rPr>
+          <w:rFonts w:cs="Times New Roman" w:ascii="Times New Roman" w:hAnsi="Times New Roman"/>
+          <w:sz w:val="24"/>
+          <w:szCs w:val="24"/>
+        </w:rPr>
+        <w:t xml:space="preserve">Megfelelő modellszűkítés után a </w:t>
       </w:r>
       <w:r>
         <w:rPr>
@@ -8032,7 +8586,7 @@
                 <w:sz w:val="24"/>
                 <w:szCs w:val="24"/>
               </w:rPr>
-              <w:t>Y: lakásépítés</w:t>
+              <w:t>Y: LAKAS</w:t>
             </w:r>
           </w:p>
         </w:tc>
@@ -8292,7 +8846,7 @@
                 <w:sz w:val="24"/>
                 <w:szCs w:val="24"/>
               </w:rPr>
-              <w:t>0,3368</w:t>
+              <w:t>0,3368***</w:t>
             </w:r>
           </w:p>
         </w:tc>
@@ -8324,7 +8878,7 @@
                 <w:sz w:val="24"/>
                 <w:szCs w:val="24"/>
               </w:rPr>
-              <w:t>0,3424</w:t>
+              <w:t>0,3424***</w:t>
             </w:r>
           </w:p>
         </w:tc>
@@ -8356,7 +8910,7 @@
                 <w:sz w:val="24"/>
                 <w:szCs w:val="24"/>
               </w:rPr>
-              <w:t>0.3471</w:t>
+              <w:t>0.3471***</w:t>
             </w:r>
           </w:p>
         </w:tc>
@@ -8388,7 +8942,7 @@
                 <w:sz w:val="24"/>
                 <w:szCs w:val="24"/>
               </w:rPr>
-              <w:t>0.3523</w:t>
+              <w:t>0.3523***</w:t>
             </w:r>
           </w:p>
         </w:tc>
@@ -10241,7 +10795,27 @@
           <w:sz w:val="24"/>
           <w:szCs w:val="24"/>
         </w:rPr>
-        <w:t>A modellek együtthatói között minden esetben 1 százalékon is szignifikánsak a minden modellben szereplő … változók. Az első modellben a CSOK trendnek négyféle értéke lehet: nincsen CSOK, alacsony érdeklődés, közepes érdeklődés, magas érdeklődés. Mivel dummy kódolással adtam meg, ezért minden bétát ahhoz kell viszonyítani, hogy nincsen CSOK.</w:t>
+        <w:t>A modellek együtthatói között minden esetben 1 százalékon is szignifikáns az összes modellben szereplő az ÁTLAGÁR változó, illetve a területi autoregresszív koefficiens. Ez egyrészt utal arra, hogy az adott járás lakásainak átlagára minden esetben nagyon fontos, pozitív irányban ható koefficiens. Egymillió forintnyi ingatlan átlagár növekedés az adott járásban ceteris paribus 1,0397-tel több tízezer főre jutó lakásépítést eredményez. Úgyszint nagyon fontos a lambda paraméter szignifikanciája is, ami a lakásépítés területi autokorrelációját ilyen formában igazolja, a szomszédos járások eredményváltozóinak súlyozott átlaga szignifikánsan növeli a tízezer főre jutó lakásépítéseket.</w:t>
+      </w:r>
+    </w:p>
+    <w:p>
+      <w:pPr>
+        <w:pStyle w:val="Normal"/>
+        <w:ind w:firstLine="720"/>
+        <w:jc w:val="both"/>
+        <w:rPr>
+          <w:rFonts w:ascii="Times New Roman" w:hAnsi="Times New Roman" w:cs="Times New Roman"/>
+          <w:sz w:val="24"/>
+          <w:szCs w:val="24"/>
+        </w:rPr>
+      </w:pPr>
+      <w:r>
+        <w:rPr>
+          <w:rFonts w:cs="Times New Roman" w:ascii="Times New Roman" w:hAnsi="Times New Roman"/>
+          <w:sz w:val="24"/>
+          <w:szCs w:val="24"/>
+        </w:rPr>
+        <w:t>Az első modellben a CSOK trendnek négyféle értéke lehet: nincsen CSOK, alacsony érdeklődés, közepes érdeklődés, magas érdeklődés. Mivel kategorikus adatként van kezelve, ezért dummy kódolással adtam meg a modellnek, azaz van egy alapnak vett kategória és a többi kategória ahhoz viszonyítva értelmezendő. Az alap kategória pedig nem más, mint a „nincsen CSOK”, vagyis amennyiben alacsony p-értékűek a többi koefficiensek, az azt jelenti, hogy szignifikánsan eltérnek attól, hogy nincsen CSOK. Ideális esetben, amennyiben feltételezésem szerint a CSOK iránti érdeklődés kategóriái szignifikánsan eltérnek attól, mintha nem lenne CSOK, akkor ezek a koefficiensei a magasabb kategóriával nőnek.</w:t>
       </w:r>
     </w:p>
     <w:p>
@@ -10940,7 +11514,7 @@
           <w:sz w:val="24"/>
           <w:szCs w:val="24"/>
         </w:rPr>
-        <w:t>A szignifikáns, ám logikailag nem teljesen érthető, negatív bétájú beruházás és foglalkoztatottság is egy felettébb különös eredmény. Véleményem szerint ez akár azért is lehet, mert ezen változók egymással is nagymértékben korrelálnak és egyfajta mediáció léphet fel. Ennek a kezelését a SEM modellekkel fogom végezni.</w:t>
+        <w:t>A szignifikáns, ám logikailag nem teljesen érthető, negatív bétájú beruházás és foglalkoztatottság is egy felettébb különös eredmény. Véleményem szerint ez akár azért is lehet, mert ezen változók egymással is nagymértékben korrelálnak és egyfajta mediáció léphet fel. Ennek a kezelését a SEM modellekkel fogom végezni. A CSOK keresési trend egyáltalán nem volt szignifikáns számként és minőségi változóként is csak az „alacsony érdeklődés” tért el 1%-on szignifikánsan attól, hogy nincsen CSOK. Így a dolgozatom első kutatási kérdésére, minthogy van-e CSOK iránti érdeklődésnek hatása a lakásépítésekben a válaszom az, hogy a panelmodellek eredményei alapján nincsen.</w:t>
       </w:r>
     </w:p>
     <w:p>
@@ -10960,7 +11534,7 @@
           <w:sz w:val="24"/>
           <w:szCs w:val="24"/>
         </w:rPr>
-        <w:t>A CSOK keresési trend azonban egyáltalán nem volt szignifikáns számként és minőségi változóként is csak az „alacsony érdeklődés” tért el 1%-on szignifikánsan attól, hogy nincsen CSOK. Így a dolgozatom fő kérdésére, minthogy van-e CSOK iránti érdeklődésnek hatása a lakásépítésekben a válaszom az, hogy a panelmodellek eredményei alapján nincsen.</w:t>
+        <w:t>A SEM modellbe ezek alapján nem teszem be a CSOK keresési trend egyik változatát sem. Mivel paneladataim vannak, viszont a SEM alapvetően egy keresztmetszeti adatokra használatos modell, ezért három különálló évet vizsgálok meg: 2012, 2016, 2019. Azért esett a választásom ezekre az évekre, mivel meg szerettem volna vizsgálni a CSOK előtti, CSOK korai időszakait, valamit a pandémia előtti utolsó évet.</w:t>
       </w:r>
     </w:p>
     <w:p>
@@ -10980,7 +11554,156 @@
           <w:sz w:val="24"/>
           <w:szCs w:val="24"/>
         </w:rPr>
-        <w:t xml:space="preserve">A SEM modellbe ezek alapján nem teszem be a CSOK keresési trend egyik változatát sem. Egyes változóim túlságosan nagy szórást mutattak, így ezeket standardizáltam. A SEM modell egy látens komponensből és 3 db egyenletből áll. A látens komponenst a PC1 nevű főkomponensem elemei alkotják. A három egyenlet közül az elsőben a tízezer főre jutó lakásépítések számát magyarázom az SZJA, beruházás, foglalkoztatottság, átlagár, és az egészségügyi (látens) változókkal. A második egyenletben az átlagárat az SZJA-val és az egészségügyi látensváltozóval. A harmadik egyenletben pedig az SZJA-t magyarázom a foglalkoztatottsággal, </w:t>
+        <w:t>Egyes változóim túlságosan nagy szórást mutattak, így normalizáltan kerültek a modellekbe mind az eredmény, mind a magyarázó változók. A SEM modellek egy látens komponensből és 3 db egyenletből állnak. A látens komponenst a PC1 nevű főkomponensem elemei alkotják. A három egyenlet közül az elsőben a tízezer főre jutó lakásépítések számát magyarázom az SZJA, beruházás, foglalkoztatottság, átlagár, és az egészségügyi (látens) változókkal. A második egyenletben az átlagárat az SZJA-val és az egészségügyi látensváltozóval. A harmadik egyenletben pedig az SZJA-t magyarázom a foglalkoztatottsággal, beruházással és az egészségüggyel.</w:t>
+      </w:r>
+    </w:p>
+    <w:p>
+      <w:pPr>
+        <w:pStyle w:val="Normal"/>
+        <w:ind w:firstLine="720"/>
+        <w:jc w:val="both"/>
+        <w:rPr>
+          <w:rFonts w:ascii="Times New Roman" w:hAnsi="Times New Roman" w:cs="Times New Roman"/>
+          <w:sz w:val="24"/>
+          <w:szCs w:val="24"/>
+        </w:rPr>
+      </w:pPr>
+      <w:r>
+        <w:rPr>
+          <w:rFonts w:cs="Times New Roman" w:ascii="Times New Roman" w:hAnsi="Times New Roman"/>
+          <w:sz w:val="24"/>
+          <w:szCs w:val="24"/>
+        </w:rPr>
+        <w:t>A modellek illeszkedésének jóságára az RMSEA-jukat (R</w:t>
+      </w:r>
+      <w:r>
+        <w:rPr>
+          <w:rFonts w:cs="Times New Roman" w:ascii="Times New Roman" w:hAnsi="Times New Roman"/>
+          <w:b w:val="false"/>
+          <w:bCs w:val="false"/>
+          <w:sz w:val="24"/>
+          <w:szCs w:val="24"/>
+          <w:lang w:val="en-US"/>
+        </w:rPr>
+        <w:t xml:space="preserve">oot </w:t>
+      </w:r>
+      <w:r>
+        <w:rPr>
+          <w:rFonts w:cs="Times New Roman" w:ascii="Times New Roman" w:hAnsi="Times New Roman"/>
+          <w:b w:val="false"/>
+          <w:bCs w:val="false"/>
+          <w:sz w:val="24"/>
+          <w:szCs w:val="24"/>
+          <w:lang w:val="en-US"/>
+        </w:rPr>
+        <w:t>M</w:t>
+      </w:r>
+      <w:r>
+        <w:rPr>
+          <w:rFonts w:cs="Times New Roman" w:ascii="Times New Roman" w:hAnsi="Times New Roman"/>
+          <w:b w:val="false"/>
+          <w:bCs w:val="false"/>
+          <w:sz w:val="24"/>
+          <w:szCs w:val="24"/>
+          <w:lang w:val="en-US"/>
+        </w:rPr>
+        <w:t xml:space="preserve">ean </w:t>
+      </w:r>
+      <w:r>
+        <w:rPr>
+          <w:rFonts w:cs="Times New Roman" w:ascii="Times New Roman" w:hAnsi="Times New Roman"/>
+          <w:b w:val="false"/>
+          <w:bCs w:val="false"/>
+          <w:sz w:val="24"/>
+          <w:szCs w:val="24"/>
+          <w:lang w:val="en-US"/>
+        </w:rPr>
+        <w:t>S</w:t>
+      </w:r>
+      <w:r>
+        <w:rPr>
+          <w:rFonts w:cs="Times New Roman" w:ascii="Times New Roman" w:hAnsi="Times New Roman"/>
+          <w:b w:val="false"/>
+          <w:bCs w:val="false"/>
+          <w:sz w:val="24"/>
+          <w:szCs w:val="24"/>
+          <w:lang w:val="en-US"/>
+        </w:rPr>
+        <w:t xml:space="preserve">quare </w:t>
+      </w:r>
+      <w:r>
+        <w:rPr>
+          <w:rFonts w:cs="Times New Roman" w:ascii="Times New Roman" w:hAnsi="Times New Roman"/>
+          <w:b w:val="false"/>
+          <w:bCs w:val="false"/>
+          <w:sz w:val="24"/>
+          <w:szCs w:val="24"/>
+          <w:lang w:val="en-US"/>
+        </w:rPr>
+        <w:t>E</w:t>
+      </w:r>
+      <w:r>
+        <w:rPr>
+          <w:rFonts w:cs="Times New Roman" w:ascii="Times New Roman" w:hAnsi="Times New Roman"/>
+          <w:b w:val="false"/>
+          <w:bCs w:val="false"/>
+          <w:sz w:val="24"/>
+          <w:szCs w:val="24"/>
+          <w:lang w:val="en-US"/>
+        </w:rPr>
+        <w:t xml:space="preserve">rror of </w:t>
+      </w:r>
+      <w:r>
+        <w:rPr>
+          <w:rFonts w:cs="Times New Roman" w:ascii="Times New Roman" w:hAnsi="Times New Roman"/>
+          <w:b w:val="false"/>
+          <w:bCs w:val="false"/>
+          <w:sz w:val="24"/>
+          <w:szCs w:val="24"/>
+          <w:lang w:val="en-US"/>
+        </w:rPr>
+        <w:t>A</w:t>
+      </w:r>
+      <w:r>
+        <w:rPr>
+          <w:rFonts w:cs="Times New Roman" w:ascii="Times New Roman" w:hAnsi="Times New Roman"/>
+          <w:b w:val="false"/>
+          <w:bCs w:val="false"/>
+          <w:sz w:val="24"/>
+          <w:szCs w:val="24"/>
+          <w:lang w:val="en-US"/>
+        </w:rPr>
+        <w:t>pproximation</w:t>
+      </w:r>
+      <w:r>
+        <w:rPr>
+          <w:rFonts w:cs="Times New Roman" w:ascii="Times New Roman" w:hAnsi="Times New Roman"/>
+          <w:b w:val="false"/>
+          <w:bCs w:val="false"/>
+          <w:sz w:val="24"/>
+          <w:szCs w:val="24"/>
+          <w:lang w:val="en-US"/>
+        </w:rPr>
+        <w:t xml:space="preserve">)-jukat néztem meg, </w:t>
+      </w:r>
+    </w:p>
+    <w:p>
+      <w:pPr>
+        <w:pStyle w:val="Normal"/>
+        <w:ind w:firstLine="720"/>
+        <w:jc w:val="both"/>
+        <w:rPr>
+          <w:rFonts w:ascii="Times New Roman" w:hAnsi="Times New Roman" w:cs="Times New Roman"/>
+          <w:sz w:val="24"/>
+          <w:szCs w:val="24"/>
+        </w:rPr>
+      </w:pPr>
+      <w:r>
+        <w:rPr>
+          <w:rFonts w:cs="Times New Roman" w:ascii="Times New Roman" w:hAnsi="Times New Roman"/>
+          <w:sz w:val="24"/>
+          <w:szCs w:val="24"/>
+        </w:rPr>
       </w:r>
     </w:p>
     <w:p>
@@ -10991,14 +11714,89 @@
           <w:rFonts w:ascii="Times New Roman" w:hAnsi="Times New Roman" w:cs="Times New Roman"/>
         </w:rPr>
       </w:pPr>
-      <w:bookmarkStart w:id="3" w:name="_Toc136700573"/>
+      <w:r>
+        <w:rPr>
+          <w:rFonts w:cs="Times New Roman" w:ascii="Times New Roman" w:hAnsi="Times New Roman"/>
+        </w:rPr>
+        <w:drawing>
+          <wp:anchor behindDoc="0" distT="0" distB="0" distL="0" distR="0" simplePos="0" locked="0" layoutInCell="0" allowOverlap="1" relativeHeight="5">
+            <wp:simplePos x="0" y="0"/>
+            <wp:positionH relativeFrom="column">
+              <wp:align>center</wp:align>
+            </wp:positionH>
+            <wp:positionV relativeFrom="paragraph">
+              <wp:posOffset>635</wp:posOffset>
+            </wp:positionV>
+            <wp:extent cx="5731510" cy="1698625"/>
+            <wp:effectExtent l="0" t="0" r="0" b="0"/>
+            <wp:wrapSquare wrapText="largest"/>
+            <wp:docPr id="3" name="Kép3" descr=""/>
+            <wp:cNvGraphicFramePr>
+              <a:graphicFrameLocks xmlns:a="http://schemas.openxmlformats.org/drawingml/2006/main" noChangeAspect="1"/>
+            </wp:cNvGraphicFramePr>
+            <a:graphic xmlns:a="http://schemas.openxmlformats.org/drawingml/2006/main">
+              <a:graphicData uri="http://schemas.openxmlformats.org/drawingml/2006/picture">
+                <pic:pic xmlns:pic="http://schemas.openxmlformats.org/drawingml/2006/picture">
+                  <pic:nvPicPr>
+                    <pic:cNvPr id="3" name="Kép3" descr=""/>
+                    <pic:cNvPicPr>
+                      <a:picLocks noChangeAspect="1" noChangeArrowheads="1"/>
+                    </pic:cNvPicPr>
+                  </pic:nvPicPr>
+                  <pic:blipFill>
+                    <a:blip r:embed="rId5"/>
+                    <a:stretch>
+                      <a:fillRect/>
+                    </a:stretch>
+                  </pic:blipFill>
+                  <pic:spPr bwMode="auto">
+                    <a:xfrm>
+                      <a:off x="0" y="0"/>
+                      <a:ext cx="5731510" cy="1698625"/>
+                    </a:xfrm>
+                    <a:prstGeom prst="rect">
+                      <a:avLst/>
+                    </a:prstGeom>
+                  </pic:spPr>
+                </pic:pic>
+              </a:graphicData>
+            </a:graphic>
+          </wp:anchor>
+        </w:drawing>
+      </w:r>
+    </w:p>
+    <w:p>
+      <w:pPr>
+        <w:pStyle w:val="Cmsor2"/>
+        <w:spacing w:lineRule="auto" w:line="276"/>
+        <w:rPr>
+          <w:rFonts w:ascii="Times New Roman" w:hAnsi="Times New Roman" w:cs="Times New Roman"/>
+        </w:rPr>
+      </w:pPr>
+      <w:r>
+        <w:rPr>
+          <w:rFonts w:cs="Times New Roman" w:ascii="Times New Roman" w:hAnsi="Times New Roman"/>
+        </w:rPr>
+      </w:r>
+    </w:p>
+    <w:p>
+      <w:pPr>
+        <w:pStyle w:val="Cmsor2"/>
+        <w:spacing w:lineRule="auto" w:line="276"/>
+        <w:rPr>
+          <w:rFonts w:ascii="Times New Roman" w:hAnsi="Times New Roman" w:cs="Times New Roman"/>
+        </w:rPr>
+      </w:pPr>
+      <w:bookmarkStart w:id="6" w:name="__RefHeading___Toc1001_2628363530"/>
+      <w:bookmarkStart w:id="7" w:name="_Toc136700573"/>
+      <w:bookmarkEnd w:id="6"/>
       <w:r>
         <w:rPr>
           <w:rFonts w:cs="Times New Roman" w:ascii="Times New Roman" w:hAnsi="Times New Roman"/>
         </w:rPr>
         <w:t>Diszkusszió</w:t>
       </w:r>
-      <w:bookmarkEnd w:id="3"/>
+      <w:bookmarkEnd w:id="7"/>
     </w:p>
     <w:p>
       <w:pPr>
@@ -11008,7 +11806,9 @@
         </w:rPr>
       </w:pPr>
       <w:r>
-        <w:rPr/>
+        <w:rPr>
+          <w:rFonts w:cs="Times New Roman" w:ascii="Times New Roman" w:hAnsi="Times New Roman"/>
+        </w:rPr>
       </w:r>
       <w:r>
         <w:br w:type="page"/>
@@ -11021,14 +11821,16 @@
           <w:rFonts w:ascii="Times New Roman" w:hAnsi="Times New Roman" w:cs="Times New Roman"/>
         </w:rPr>
       </w:pPr>
-      <w:bookmarkStart w:id="4" w:name="_Toc136700574"/>
+      <w:bookmarkStart w:id="8" w:name="__RefHeading___Toc1003_2628363530"/>
+      <w:bookmarkStart w:id="9" w:name="_Toc136700574"/>
+      <w:bookmarkEnd w:id="8"/>
       <w:r>
         <w:rPr>
           <w:rFonts w:cs="Times New Roman" w:ascii="Times New Roman" w:hAnsi="Times New Roman"/>
         </w:rPr>
         <w:t>Irodalomjegyzék</w:t>
       </w:r>
-      <w:bookmarkEnd w:id="4"/>
+      <w:bookmarkEnd w:id="9"/>
     </w:p>
     <w:p>
       <w:pPr>
@@ -11098,7 +11900,7 @@
         </w:rPr>
         <w:t xml:space="preserve">, 27(2), 93-115. Forrás: </w:t>
       </w:r>
-      <w:hyperlink r:id="rId5">
+      <w:hyperlink r:id="rId6">
         <w:r>
           <w:rPr>
             <w:rFonts w:cs="Times New Roman" w:ascii="Times New Roman" w:hAnsi="Times New Roman"/>
@@ -11147,7 +11949,7 @@
         </w:rPr>
         <w:t xml:space="preserve">, 26(2), 153-166. Forrás: </w:t>
       </w:r>
-      <w:hyperlink r:id="rId6">
+      <w:hyperlink r:id="rId7">
         <w:r>
           <w:rPr>
             <w:rFonts w:cs="Times New Roman" w:ascii="Times New Roman" w:hAnsi="Times New Roman"/>
@@ -11196,7 +11998,7 @@
         </w:rPr>
         <w:t xml:space="preserve">, 26(1), 77-104. Forrás: </w:t>
       </w:r>
-      <w:hyperlink r:id="rId7">
+      <w:hyperlink r:id="rId8">
         <w:r>
           <w:rPr>
             <w:rFonts w:cs="Times New Roman" w:ascii="Times New Roman" w:hAnsi="Times New Roman"/>
@@ -11282,7 +12084,7 @@
         </w:rPr>
         <w:t xml:space="preserve"> 63(12), 1289–1323. Forrás: </w:t>
       </w:r>
-      <w:hyperlink r:id="rId8">
+      <w:hyperlink r:id="rId9">
         <w:r>
           <w:rPr>
             <w:rStyle w:val="Internet-hivatkozs"/>
@@ -11384,7 +12186,7 @@
         </w:rPr>
         <w:t xml:space="preserve">Forrás: </w:t>
       </w:r>
-      <w:hyperlink r:id="rId9">
+      <w:hyperlink r:id="rId10">
         <w:r>
           <w:rPr>
             <w:rStyle w:val="Internet-hivatkozs"/>
@@ -11432,7 +12234,7 @@
         </w:rPr>
         <w:t xml:space="preserve">. Forrás:  </w:t>
       </w:r>
-      <w:hyperlink r:id="rId10">
+      <w:hyperlink r:id="rId11">
         <w:r>
           <w:rPr>
             <w:rStyle w:val="Internet-hivatkozs"/>
@@ -11696,7 +12498,7 @@
         </w:rPr>
         <w:t xml:space="preserve">, 80(4), 354-370. Forrás: </w:t>
       </w:r>
-      <w:hyperlink r:id="rId11">
+      <w:hyperlink r:id="rId12">
         <w:r>
           <w:rPr>
             <w:rStyle w:val="Internet-hivatkozs"/>
@@ -11942,7 +12744,7 @@
         </w:rPr>
         <w:t xml:space="preserve">. </w:t>
       </w:r>
-      <w:hyperlink r:id="rId12">
+      <w:hyperlink r:id="rId13">
         <w:r>
           <w:rPr>
             <w:rStyle w:val="Internet-hivatkozs"/>
@@ -12173,7 +12975,7 @@
             <wp:extent cx="5731510" cy="5731510"/>
             <wp:effectExtent l="0" t="0" r="0" b="0"/>
             <wp:wrapSquare wrapText="largest"/>
-            <wp:docPr id="3" name="Kép2" descr=""/>
+            <wp:docPr id="4" name="Kép2" descr=""/>
             <wp:cNvGraphicFramePr>
               <a:graphicFrameLocks xmlns:a="http://schemas.openxmlformats.org/drawingml/2006/main" noChangeAspect="1"/>
             </wp:cNvGraphicFramePr>
@@ -12181,13 +12983,13 @@
               <a:graphicData uri="http://schemas.openxmlformats.org/drawingml/2006/picture">
                 <pic:pic xmlns:pic="http://schemas.openxmlformats.org/drawingml/2006/picture">
                   <pic:nvPicPr>
-                    <pic:cNvPr id="3" name="Kép2" descr=""/>
+                    <pic:cNvPr id="4" name="Kép2" descr=""/>
                     <pic:cNvPicPr>
                       <a:picLocks noChangeAspect="1" noChangeArrowheads="1"/>
                     </pic:cNvPicPr>
                   </pic:nvPicPr>
                   <pic:blipFill>
-                    <a:blip r:embed="rId13"/>
+                    <a:blip r:embed="rId14"/>
                     <a:stretch>
                       <a:fillRect/>
                     </a:stretch>
@@ -12258,7 +13060,7 @@
       </w:r>
     </w:p>
     <w:sectPr>
-      <w:footerReference w:type="default" r:id="rId14"/>
+      <w:footerReference w:type="default" r:id="rId15"/>
       <w:type w:val="nextPage"/>
       <w:pgSz w:w="11906" w:h="16838"/>
       <w:pgMar w:left="1440" w:right="1440" w:gutter="0" w:header="0" w:top="1440" w:footer="0" w:bottom="1440"/>
@@ -12280,7 +13082,7 @@
         <w:docPartGallery w:val="Page Numbers (Bottom of Page)"/>
         <w:docPartUnique w:val="true"/>
       </w:docPartObj>
-      <w:id w:val="434036206"/>
+      <w:id w:val="109845099"/>
     </w:sdtPr>
     <w:sdtContent>
       <w:p>
@@ -12303,7 +13105,7 @@
         </w:r>
         <w:r>
           <w:rPr/>
-          <w:t>14</w:t>
+          <w:t>17</w:t>
         </w:r>
         <w:r>
           <w:rPr/>
@@ -13589,6 +14391,16 @@
     </w:pPr>
     <w:rPr/>
   </w:style>
+  <w:style w:type="paragraph" w:styleId="Tblzattartalom">
+    <w:name w:val="Táblázattartalom"/>
+    <w:basedOn w:val="Normal"/>
+    <w:qFormat/>
+    <w:pPr>
+      <w:widowControl w:val="false"/>
+      <w:suppressLineNumbers/>
+    </w:pPr>
+    <w:rPr/>
+  </w:style>
   <w:style w:type="numbering" w:styleId="NoList" w:default="1">
     <w:name w:val="No List"/>
     <w:uiPriority w:val="99"/>

</xml_diff>